<commit_message>
"feature - Added React Quick Prep Docs"
</commit_message>
<xml_diff>
--- a/javascript/Javascript Quick Notes.docx
+++ b/javascript/Javascript Quick Notes.docx
@@ -22964,38 +22964,967 @@
     </w:p>
     <w:p>
       <w:pPr>
-        <w:rPr>
-          <w:sz w:val="20"/>
-          <w:szCs w:val="20"/>
-        </w:rPr>
-      </w:pPr>
+        <w:jc w:val="center"/>
+        <w:rPr>
+          <w:b/>
+          <w:bCs/>
+          <w:sz w:val="24"/>
+          <w:szCs w:val="24"/>
+          <w:u w:val="single"/>
+        </w:rPr>
+      </w:pPr>
+      <w:r>
+        <w:rPr>
+          <w:b/>
+          <w:bCs/>
+          <w:sz w:val="24"/>
+          <w:szCs w:val="24"/>
+          <w:u w:val="single"/>
+        </w:rPr>
+        <w:t xml:space="preserve">Callback functions </w:t>
+      </w:r>
     </w:p>
     <w:p>
       <w:pPr>
         <w:pStyle w:val="ListParagraph"/>
-        <w:ind w:left="1800"/>
-        <w:rPr>
-          <w:b/>
-          <w:bCs/>
-          <w:sz w:val="20"/>
-          <w:szCs w:val="20"/>
-        </w:rPr>
-      </w:pPr>
+        <w:numPr>
+          <w:ilvl w:val="0"/>
+          <w:numId w:val="1"/>
+        </w:numPr>
+        <w:rPr>
+          <w:sz w:val="20"/>
+          <w:szCs w:val="20"/>
+        </w:rPr>
+      </w:pPr>
+      <w:r>
+        <w:rPr>
+          <w:b/>
+          <w:bCs/>
+          <w:sz w:val="20"/>
+          <w:szCs w:val="20"/>
+        </w:rPr>
+        <w:t xml:space="preserve">What are the higher Order </w:t>
+      </w:r>
+      <w:proofErr w:type="gramStart"/>
+      <w:r>
+        <w:rPr>
+          <w:b/>
+          <w:bCs/>
+          <w:sz w:val="20"/>
+          <w:szCs w:val="20"/>
+        </w:rPr>
+        <w:t>functions ?</w:t>
+      </w:r>
+      <w:proofErr w:type="gramEnd"/>
     </w:p>
     <w:p>
       <w:pPr>
         <w:pStyle w:val="ListParagraph"/>
-        <w:ind w:left="1800"/>
-        <w:rPr>
-          <w:b/>
-          <w:bCs/>
-          <w:sz w:val="20"/>
-          <w:szCs w:val="20"/>
-        </w:rPr>
-      </w:pPr>
-    </w:p>
-    <w:p>
-      <w:pPr>
+        <w:numPr>
+          <w:ilvl w:val="0"/>
+          <w:numId w:val="2"/>
+        </w:numPr>
+        <w:rPr>
+          <w:sz w:val="20"/>
+          <w:szCs w:val="20"/>
+        </w:rPr>
+      </w:pPr>
+      <w:r>
+        <w:rPr>
+          <w:sz w:val="20"/>
+          <w:szCs w:val="20"/>
+        </w:rPr>
+        <w:t xml:space="preserve">The higher order functions are those functions which either take another function as the argument or return </w:t>
+      </w:r>
+      <w:proofErr w:type="gramStart"/>
+      <w:r>
+        <w:rPr>
+          <w:sz w:val="20"/>
+          <w:szCs w:val="20"/>
+        </w:rPr>
+        <w:t>the another</w:t>
+      </w:r>
+      <w:proofErr w:type="gramEnd"/>
+      <w:r>
+        <w:rPr>
+          <w:sz w:val="20"/>
+          <w:szCs w:val="20"/>
+        </w:rPr>
+        <w:t xml:space="preserve"> function. </w:t>
+      </w:r>
+    </w:p>
+    <w:p>
+      <w:pPr>
+        <w:pStyle w:val="ListParagraph"/>
+        <w:ind w:left="1080"/>
+        <w:rPr>
+          <w:sz w:val="20"/>
+          <w:szCs w:val="20"/>
+        </w:rPr>
+      </w:pPr>
+      <w:r>
+        <w:rPr>
+          <w:sz w:val="20"/>
+          <w:szCs w:val="20"/>
+        </w:rPr>
+        <w:t>The use of the higher function is to create closure mechanisms.</w:t>
+      </w:r>
+    </w:p>
+    <w:p>
+      <w:pPr>
+        <w:pStyle w:val="ListParagraph"/>
+        <w:numPr>
+          <w:ilvl w:val="0"/>
+          <w:numId w:val="1"/>
+        </w:numPr>
+        <w:rPr>
+          <w:sz w:val="20"/>
+          <w:szCs w:val="20"/>
+        </w:rPr>
+      </w:pPr>
+      <w:r>
+        <w:rPr>
+          <w:b/>
+          <w:bCs/>
+          <w:sz w:val="20"/>
+          <w:szCs w:val="20"/>
+        </w:rPr>
+        <w:t>What are the call back functions?</w:t>
+      </w:r>
+    </w:p>
+    <w:p>
+      <w:pPr>
+        <w:pStyle w:val="ListParagraph"/>
+        <w:numPr>
+          <w:ilvl w:val="0"/>
+          <w:numId w:val="2"/>
+        </w:numPr>
+        <w:rPr>
+          <w:sz w:val="20"/>
+          <w:szCs w:val="20"/>
+        </w:rPr>
+      </w:pPr>
+      <w:r>
+        <w:rPr>
+          <w:sz w:val="20"/>
+          <w:szCs w:val="20"/>
+        </w:rPr>
+        <w:t xml:space="preserve">The callback function is the function which is being passed as the </w:t>
+      </w:r>
+      <w:proofErr w:type="gramStart"/>
+      <w:r>
+        <w:rPr>
+          <w:sz w:val="20"/>
+          <w:szCs w:val="20"/>
+        </w:rPr>
+        <w:t>arguments</w:t>
+      </w:r>
+      <w:proofErr w:type="gramEnd"/>
+      <w:r>
+        <w:rPr>
+          <w:sz w:val="20"/>
+          <w:szCs w:val="20"/>
+        </w:rPr>
+        <w:t xml:space="preserve"> </w:t>
+      </w:r>
+    </w:p>
+    <w:p>
+      <w:pPr>
+        <w:pStyle w:val="ListParagraph"/>
+        <w:numPr>
+          <w:ilvl w:val="1"/>
+          <w:numId w:val="2"/>
+        </w:numPr>
+        <w:rPr>
+          <w:sz w:val="20"/>
+          <w:szCs w:val="20"/>
+        </w:rPr>
+      </w:pPr>
+      <w:r>
+        <w:rPr>
+          <w:sz w:val="20"/>
+          <w:szCs w:val="20"/>
+        </w:rPr>
+        <w:t xml:space="preserve">In my layman language the callback function is that type of whose derive and </w:t>
+      </w:r>
+      <w:proofErr w:type="gramStart"/>
+      <w:r>
+        <w:rPr>
+          <w:sz w:val="20"/>
+          <w:szCs w:val="20"/>
+        </w:rPr>
+        <w:t>pass ,</w:t>
+      </w:r>
+      <w:proofErr w:type="gramEnd"/>
+      <w:r>
+        <w:rPr>
+          <w:sz w:val="20"/>
+          <w:szCs w:val="20"/>
+        </w:rPr>
+        <w:t xml:space="preserve"> but the calling of that function is dependent upon another abstract function.</w:t>
+      </w:r>
+    </w:p>
+    <w:p>
+      <w:pPr>
+        <w:pStyle w:val="ListParagraph"/>
+        <w:numPr>
+          <w:ilvl w:val="0"/>
+          <w:numId w:val="1"/>
+        </w:numPr>
+        <w:rPr>
+          <w:sz w:val="20"/>
+          <w:szCs w:val="20"/>
+        </w:rPr>
+      </w:pPr>
+      <w:r>
+        <w:rPr>
+          <w:b/>
+          <w:bCs/>
+          <w:sz w:val="20"/>
+          <w:szCs w:val="20"/>
+        </w:rPr>
+        <w:t xml:space="preserve">What are the some examples and uses of the callback </w:t>
+      </w:r>
+      <w:proofErr w:type="gramStart"/>
+      <w:r>
+        <w:rPr>
+          <w:b/>
+          <w:bCs/>
+          <w:sz w:val="20"/>
+          <w:szCs w:val="20"/>
+        </w:rPr>
+        <w:t>function ?</w:t>
+      </w:r>
+      <w:proofErr w:type="gramEnd"/>
+    </w:p>
+    <w:p>
+      <w:pPr>
+        <w:pStyle w:val="ListParagraph"/>
+        <w:numPr>
+          <w:ilvl w:val="0"/>
+          <w:numId w:val="2"/>
+        </w:numPr>
+        <w:rPr>
+          <w:sz w:val="20"/>
+          <w:szCs w:val="20"/>
+        </w:rPr>
+      </w:pPr>
+      <w:r>
+        <w:rPr>
+          <w:sz w:val="20"/>
+          <w:szCs w:val="20"/>
+        </w:rPr>
+        <w:t xml:space="preserve">The best example and uses of the call back functions </w:t>
+      </w:r>
+      <w:proofErr w:type="gramStart"/>
+      <w:r>
+        <w:rPr>
+          <w:sz w:val="20"/>
+          <w:szCs w:val="20"/>
+        </w:rPr>
+        <w:t>are :</w:t>
+      </w:r>
+      <w:proofErr w:type="gramEnd"/>
+      <w:r>
+        <w:rPr>
+          <w:sz w:val="20"/>
+          <w:szCs w:val="20"/>
+        </w:rPr>
+        <w:t>-</w:t>
+      </w:r>
+    </w:p>
+    <w:p>
+      <w:pPr>
+        <w:pStyle w:val="ListParagraph"/>
+        <w:numPr>
+          <w:ilvl w:val="1"/>
+          <w:numId w:val="2"/>
+        </w:numPr>
+        <w:rPr>
+          <w:sz w:val="20"/>
+          <w:szCs w:val="20"/>
+        </w:rPr>
+      </w:pPr>
+      <w:r>
+        <w:rPr>
+          <w:sz w:val="20"/>
+          <w:szCs w:val="20"/>
+        </w:rPr>
+        <w:t xml:space="preserve">Event Listeners – in event listener we attach a function and when the event is hit your function will be automatically </w:t>
+      </w:r>
+      <w:proofErr w:type="gramStart"/>
+      <w:r>
+        <w:rPr>
+          <w:sz w:val="20"/>
+          <w:szCs w:val="20"/>
+        </w:rPr>
+        <w:t>called</w:t>
+      </w:r>
+      <w:proofErr w:type="gramEnd"/>
+    </w:p>
+    <w:p>
+      <w:pPr>
+        <w:pStyle w:val="ListParagraph"/>
+        <w:numPr>
+          <w:ilvl w:val="1"/>
+          <w:numId w:val="2"/>
+        </w:numPr>
+        <w:rPr>
+          <w:sz w:val="20"/>
+          <w:szCs w:val="20"/>
+        </w:rPr>
+      </w:pPr>
+      <w:r>
+        <w:rPr>
+          <w:sz w:val="20"/>
+          <w:szCs w:val="20"/>
+        </w:rPr>
+        <w:lastRenderedPageBreak/>
+        <w:t xml:space="preserve">Promise Callback Function – In promise we can attach a callback function in </w:t>
+      </w:r>
+      <w:proofErr w:type="spellStart"/>
+      <w:r>
+        <w:rPr>
+          <w:sz w:val="20"/>
+          <w:szCs w:val="20"/>
+        </w:rPr>
+        <w:t>thenable</w:t>
+      </w:r>
+      <w:proofErr w:type="spellEnd"/>
+      <w:r>
+        <w:rPr>
+          <w:sz w:val="20"/>
+          <w:szCs w:val="20"/>
+        </w:rPr>
+        <w:t xml:space="preserve"> and catch functions.</w:t>
+      </w:r>
+    </w:p>
+    <w:p>
+      <w:pPr>
+        <w:ind w:left="1440"/>
+        <w:rPr>
+          <w:sz w:val="20"/>
+          <w:szCs w:val="20"/>
+        </w:rPr>
+      </w:pPr>
+      <w:r>
+        <w:rPr>
+          <w:sz w:val="20"/>
+          <w:szCs w:val="20"/>
+        </w:rPr>
+        <w:t xml:space="preserve">A callback function helps a to open the doors of the async programming where we can define the function at a declaration and calling of these functions will </w:t>
+      </w:r>
+      <w:proofErr w:type="gramStart"/>
+      <w:r>
+        <w:rPr>
+          <w:sz w:val="20"/>
+          <w:szCs w:val="20"/>
+        </w:rPr>
+        <w:t>based</w:t>
+      </w:r>
+      <w:proofErr w:type="gramEnd"/>
+      <w:r>
+        <w:rPr>
+          <w:sz w:val="20"/>
+          <w:szCs w:val="20"/>
+        </w:rPr>
+        <w:t xml:space="preserve"> on async completion</w:t>
+      </w:r>
+    </w:p>
+    <w:p>
+      <w:pPr>
+        <w:pStyle w:val="ListParagraph"/>
+        <w:numPr>
+          <w:ilvl w:val="0"/>
+          <w:numId w:val="1"/>
+        </w:numPr>
+        <w:rPr>
+          <w:sz w:val="20"/>
+          <w:szCs w:val="20"/>
+        </w:rPr>
+      </w:pPr>
+      <w:r>
+        <w:rPr>
+          <w:b/>
+          <w:bCs/>
+          <w:sz w:val="20"/>
+          <w:szCs w:val="20"/>
+        </w:rPr>
+        <w:t xml:space="preserve">Can you show me some </w:t>
+      </w:r>
+      <w:proofErr w:type="gramStart"/>
+      <w:r>
+        <w:rPr>
+          <w:b/>
+          <w:bCs/>
+          <w:sz w:val="20"/>
+          <w:szCs w:val="20"/>
+        </w:rPr>
+        <w:t>example</w:t>
+      </w:r>
+      <w:proofErr w:type="gramEnd"/>
+      <w:r>
+        <w:rPr>
+          <w:b/>
+          <w:bCs/>
+          <w:sz w:val="20"/>
+          <w:szCs w:val="20"/>
+        </w:rPr>
+        <w:t xml:space="preserve"> of the callback functions?</w:t>
+      </w:r>
+    </w:p>
+    <w:p>
+      <w:pPr>
+        <w:pStyle w:val="ListParagraph"/>
+        <w:numPr>
+          <w:ilvl w:val="0"/>
+          <w:numId w:val="1"/>
+        </w:numPr>
+        <w:shd w:val="clear" w:color="auto" w:fill="132C34"/>
+        <w:spacing w:after="0" w:line="285" w:lineRule="atLeast"/>
+        <w:rPr>
+          <w:rFonts w:ascii="Cascadia Code" w:eastAsia="Times New Roman" w:hAnsi="Cascadia Code" w:cs="Cascadia Code"/>
+          <w:color w:val="C3E0E9"/>
+          <w:kern w:val="0"/>
+          <w:sz w:val="21"/>
+          <w:szCs w:val="21"/>
+          <w:lang w:eastAsia="en-IN"/>
+          <w14:ligatures w14:val="none"/>
+        </w:rPr>
+      </w:pPr>
+      <w:r>
+        <w:rPr>
+          <w:rFonts w:ascii="Cascadia Code" w:eastAsia="Times New Roman" w:hAnsi="Cascadia Code" w:cs="Cascadia Code"/>
+          <w:i/>
+          <w:iCs/>
+          <w:color w:val="BDE3EF"/>
+          <w:kern w:val="0"/>
+          <w:sz w:val="21"/>
+          <w:szCs w:val="21"/>
+          <w:lang w:eastAsia="en-IN"/>
+          <w14:ligatures w14:val="none"/>
+        </w:rPr>
+        <w:t xml:space="preserve">// callback function </w:t>
+      </w:r>
+    </w:p>
+    <w:p>
+      <w:pPr>
+        <w:pStyle w:val="ListParagraph"/>
+        <w:numPr>
+          <w:ilvl w:val="0"/>
+          <w:numId w:val="1"/>
+        </w:numPr>
+        <w:shd w:val="clear" w:color="auto" w:fill="132C34"/>
+        <w:spacing w:after="0" w:line="285" w:lineRule="atLeast"/>
+        <w:rPr>
+          <w:rFonts w:ascii="Cascadia Code" w:eastAsia="Times New Roman" w:hAnsi="Cascadia Code" w:cs="Cascadia Code"/>
+          <w:color w:val="C3E0E9"/>
+          <w:kern w:val="0"/>
+          <w:sz w:val="21"/>
+          <w:szCs w:val="21"/>
+          <w:lang w:eastAsia="en-IN"/>
+          <w14:ligatures w14:val="none"/>
+        </w:rPr>
+      </w:pPr>
+      <w:proofErr w:type="spellStart"/>
+      <w:r>
+        <w:rPr>
+          <w:rFonts w:ascii="Cascadia Code" w:eastAsia="Times New Roman" w:hAnsi="Cascadia Code" w:cs="Cascadia Code"/>
+          <w:color w:val="38BBB0"/>
+          <w:kern w:val="0"/>
+          <w:sz w:val="21"/>
+          <w:szCs w:val="21"/>
+          <w:lang w:eastAsia="en-IN"/>
+          <w14:ligatures w14:val="none"/>
+        </w:rPr>
+        <w:t>const</w:t>
+      </w:r>
+      <w:proofErr w:type="spellEnd"/>
+      <w:r>
+        <w:rPr>
+          <w:rFonts w:ascii="Cascadia Code" w:eastAsia="Times New Roman" w:hAnsi="Cascadia Code" w:cs="Cascadia Code"/>
+          <w:color w:val="9ECCDB"/>
+          <w:kern w:val="0"/>
+          <w:sz w:val="21"/>
+          <w:szCs w:val="21"/>
+          <w:lang w:eastAsia="en-IN"/>
+          <w14:ligatures w14:val="none"/>
+        </w:rPr>
+        <w:t xml:space="preserve"> </w:t>
+      </w:r>
+      <w:proofErr w:type="spellStart"/>
+      <w:r>
+        <w:rPr>
+          <w:rFonts w:ascii="Cascadia Code" w:eastAsia="Times New Roman" w:hAnsi="Cascadia Code" w:cs="Cascadia Code"/>
+          <w:color w:val="399FE8"/>
+          <w:kern w:val="0"/>
+          <w:sz w:val="21"/>
+          <w:szCs w:val="21"/>
+          <w:lang w:eastAsia="en-IN"/>
+          <w14:ligatures w14:val="none"/>
+        </w:rPr>
+        <w:t>abc</w:t>
+      </w:r>
+      <w:proofErr w:type="spellEnd"/>
+      <w:r>
+        <w:rPr>
+          <w:rFonts w:ascii="Cascadia Code" w:eastAsia="Times New Roman" w:hAnsi="Cascadia Code" w:cs="Cascadia Code"/>
+          <w:color w:val="9ECCDB"/>
+          <w:kern w:val="0"/>
+          <w:sz w:val="21"/>
+          <w:szCs w:val="21"/>
+          <w:lang w:eastAsia="en-IN"/>
+          <w14:ligatures w14:val="none"/>
+        </w:rPr>
+        <w:t xml:space="preserve"> </w:t>
+      </w:r>
+      <w:r>
+        <w:rPr>
+          <w:rFonts w:ascii="Cascadia Code" w:eastAsia="Times New Roman" w:hAnsi="Cascadia Code" w:cs="Cascadia Code"/>
+          <w:color w:val="DFBE5A"/>
+          <w:kern w:val="0"/>
+          <w:sz w:val="21"/>
+          <w:szCs w:val="21"/>
+          <w:lang w:eastAsia="en-IN"/>
+          <w14:ligatures w14:val="none"/>
+        </w:rPr>
+        <w:t>=</w:t>
+      </w:r>
+      <w:r>
+        <w:rPr>
+          <w:rFonts w:ascii="Cascadia Code" w:eastAsia="Times New Roman" w:hAnsi="Cascadia Code" w:cs="Cascadia Code"/>
+          <w:color w:val="9ECCDB"/>
+          <w:kern w:val="0"/>
+          <w:sz w:val="21"/>
+          <w:szCs w:val="21"/>
+          <w:lang w:eastAsia="en-IN"/>
+          <w14:ligatures w14:val="none"/>
+        </w:rPr>
+        <w:t xml:space="preserve"> </w:t>
+      </w:r>
+      <w:r>
+        <w:rPr>
+          <w:rFonts w:ascii="Cascadia Code" w:eastAsia="Times New Roman" w:hAnsi="Cascadia Code" w:cs="Cascadia Code"/>
+          <w:color w:val="C3E0E9"/>
+          <w:kern w:val="0"/>
+          <w:sz w:val="21"/>
+          <w:szCs w:val="21"/>
+          <w:lang w:eastAsia="en-IN"/>
+          <w14:ligatures w14:val="none"/>
+        </w:rPr>
+        <w:t>(</w:t>
+      </w:r>
+      <w:proofErr w:type="spellStart"/>
+      <w:r>
+        <w:rPr>
+          <w:rFonts w:ascii="Cascadia Code" w:eastAsia="Times New Roman" w:hAnsi="Cascadia Code" w:cs="Cascadia Code"/>
+          <w:color w:val="CE81C8"/>
+          <w:kern w:val="0"/>
+          <w:sz w:val="21"/>
+          <w:szCs w:val="21"/>
+          <w:lang w:eastAsia="en-IN"/>
+          <w14:ligatures w14:val="none"/>
+        </w:rPr>
+        <w:t>resultFunc</w:t>
+      </w:r>
+      <w:proofErr w:type="spellEnd"/>
+      <w:r>
+        <w:rPr>
+          <w:rFonts w:ascii="Cascadia Code" w:eastAsia="Times New Roman" w:hAnsi="Cascadia Code" w:cs="Cascadia Code"/>
+          <w:color w:val="C3E0E9"/>
+          <w:kern w:val="0"/>
+          <w:sz w:val="21"/>
+          <w:szCs w:val="21"/>
+          <w:lang w:eastAsia="en-IN"/>
+          <w14:ligatures w14:val="none"/>
+        </w:rPr>
+        <w:t>)</w:t>
+      </w:r>
+      <w:r>
+        <w:rPr>
+          <w:rFonts w:ascii="Cascadia Code" w:eastAsia="Times New Roman" w:hAnsi="Cascadia Code" w:cs="Cascadia Code"/>
+          <w:color w:val="DFBE5A"/>
+          <w:kern w:val="0"/>
+          <w:sz w:val="21"/>
+          <w:szCs w:val="21"/>
+          <w:lang w:eastAsia="en-IN"/>
+          <w14:ligatures w14:val="none"/>
+        </w:rPr>
+        <w:t>=</w:t>
+      </w:r>
+      <w:proofErr w:type="gramStart"/>
+      <w:r>
+        <w:rPr>
+          <w:rFonts w:ascii="Cascadia Code" w:eastAsia="Times New Roman" w:hAnsi="Cascadia Code" w:cs="Cascadia Code"/>
+          <w:color w:val="DFBE5A"/>
+          <w:kern w:val="0"/>
+          <w:sz w:val="21"/>
+          <w:szCs w:val="21"/>
+          <w:lang w:eastAsia="en-IN"/>
+          <w14:ligatures w14:val="none"/>
+        </w:rPr>
+        <w:t>&gt;</w:t>
+      </w:r>
+      <w:r>
+        <w:rPr>
+          <w:rFonts w:ascii="Cascadia Code" w:eastAsia="Times New Roman" w:hAnsi="Cascadia Code" w:cs="Cascadia Code"/>
+          <w:color w:val="C3E0E9"/>
+          <w:kern w:val="0"/>
+          <w:sz w:val="21"/>
+          <w:szCs w:val="21"/>
+          <w:lang w:eastAsia="en-IN"/>
+          <w14:ligatures w14:val="none"/>
+        </w:rPr>
+        <w:t>{</w:t>
+      </w:r>
+      <w:proofErr w:type="gramEnd"/>
+    </w:p>
+    <w:p>
+      <w:pPr>
+        <w:pStyle w:val="ListParagraph"/>
+        <w:numPr>
+          <w:ilvl w:val="0"/>
+          <w:numId w:val="1"/>
+        </w:numPr>
+        <w:shd w:val="clear" w:color="auto" w:fill="132C34"/>
+        <w:spacing w:after="0" w:line="285" w:lineRule="atLeast"/>
+        <w:rPr>
+          <w:rFonts w:ascii="Cascadia Code" w:eastAsia="Times New Roman" w:hAnsi="Cascadia Code" w:cs="Cascadia Code"/>
+          <w:color w:val="C3E0E9"/>
+          <w:kern w:val="0"/>
+          <w:sz w:val="21"/>
+          <w:szCs w:val="21"/>
+          <w:lang w:eastAsia="en-IN"/>
+          <w14:ligatures w14:val="none"/>
+        </w:rPr>
+      </w:pPr>
+      <w:r>
+        <w:rPr>
+          <w:rFonts w:ascii="Cascadia Code" w:eastAsia="Times New Roman" w:hAnsi="Cascadia Code" w:cs="Cascadia Code"/>
+          <w:color w:val="9ECCDB"/>
+          <w:kern w:val="0"/>
+          <w:sz w:val="21"/>
+          <w:szCs w:val="21"/>
+          <w:lang w:eastAsia="en-IN"/>
+          <w14:ligatures w14:val="none"/>
+        </w:rPr>
+        <w:t xml:space="preserve">    </w:t>
+      </w:r>
+      <w:proofErr w:type="spellStart"/>
+      <w:proofErr w:type="gramStart"/>
+      <w:r>
+        <w:rPr>
+          <w:rFonts w:ascii="Cascadia Code" w:eastAsia="Times New Roman" w:hAnsi="Cascadia Code" w:cs="Cascadia Code"/>
+          <w:color w:val="399FE8"/>
+          <w:kern w:val="0"/>
+          <w:sz w:val="21"/>
+          <w:szCs w:val="21"/>
+          <w:lang w:eastAsia="en-IN"/>
+          <w14:ligatures w14:val="none"/>
+        </w:rPr>
+        <w:t>resultFunc</w:t>
+      </w:r>
+      <w:proofErr w:type="spellEnd"/>
+      <w:r>
+        <w:rPr>
+          <w:rFonts w:ascii="Cascadia Code" w:eastAsia="Times New Roman" w:hAnsi="Cascadia Code" w:cs="Cascadia Code"/>
+          <w:color w:val="C3E0E9"/>
+          <w:kern w:val="0"/>
+          <w:sz w:val="21"/>
+          <w:szCs w:val="21"/>
+          <w:lang w:eastAsia="en-IN"/>
+          <w14:ligatures w14:val="none"/>
+        </w:rPr>
+        <w:t>(</w:t>
+      </w:r>
+      <w:proofErr w:type="gramEnd"/>
+      <w:r>
+        <w:rPr>
+          <w:rFonts w:ascii="Cascadia Code" w:eastAsia="Times New Roman" w:hAnsi="Cascadia Code" w:cs="Cascadia Code"/>
+          <w:color w:val="D8822C"/>
+          <w:kern w:val="0"/>
+          <w:sz w:val="21"/>
+          <w:szCs w:val="21"/>
+          <w:lang w:eastAsia="en-IN"/>
+          <w14:ligatures w14:val="none"/>
+        </w:rPr>
+        <w:t>2</w:t>
+      </w:r>
+      <w:r>
+        <w:rPr>
+          <w:rFonts w:ascii="Cascadia Code" w:eastAsia="Times New Roman" w:hAnsi="Cascadia Code" w:cs="Cascadia Code"/>
+          <w:color w:val="C3E0E9"/>
+          <w:kern w:val="0"/>
+          <w:sz w:val="21"/>
+          <w:szCs w:val="21"/>
+          <w:lang w:eastAsia="en-IN"/>
+          <w14:ligatures w14:val="none"/>
+        </w:rPr>
+        <w:t>)</w:t>
+      </w:r>
+    </w:p>
+    <w:p>
+      <w:pPr>
+        <w:pStyle w:val="ListParagraph"/>
+        <w:numPr>
+          <w:ilvl w:val="0"/>
+          <w:numId w:val="1"/>
+        </w:numPr>
+        <w:shd w:val="clear" w:color="auto" w:fill="132C34"/>
+        <w:spacing w:after="0" w:line="285" w:lineRule="atLeast"/>
+        <w:rPr>
+          <w:rFonts w:ascii="Cascadia Code" w:eastAsia="Times New Roman" w:hAnsi="Cascadia Code" w:cs="Cascadia Code"/>
+          <w:color w:val="C3E0E9"/>
+          <w:kern w:val="0"/>
+          <w:sz w:val="21"/>
+          <w:szCs w:val="21"/>
+          <w:lang w:eastAsia="en-IN"/>
+          <w14:ligatures w14:val="none"/>
+        </w:rPr>
+      </w:pPr>
+      <w:r>
+        <w:rPr>
+          <w:rFonts w:ascii="Cascadia Code" w:eastAsia="Times New Roman" w:hAnsi="Cascadia Code" w:cs="Cascadia Code"/>
+          <w:color w:val="C3E0E9"/>
+          <w:kern w:val="0"/>
+          <w:sz w:val="21"/>
+          <w:szCs w:val="21"/>
+          <w:lang w:eastAsia="en-IN"/>
+          <w14:ligatures w14:val="none"/>
+        </w:rPr>
+        <w:t>}</w:t>
+      </w:r>
+    </w:p>
+    <w:p>
+      <w:pPr>
+        <w:pStyle w:val="ListParagraph"/>
+        <w:numPr>
+          <w:ilvl w:val="0"/>
+          <w:numId w:val="1"/>
+        </w:numPr>
+        <w:shd w:val="clear" w:color="auto" w:fill="132C34"/>
+        <w:spacing w:after="0" w:line="285" w:lineRule="atLeast"/>
+        <w:rPr>
+          <w:rFonts w:ascii="Cascadia Code" w:eastAsia="Times New Roman" w:hAnsi="Cascadia Code" w:cs="Cascadia Code"/>
+          <w:color w:val="C3E0E9"/>
+          <w:kern w:val="0"/>
+          <w:sz w:val="21"/>
+          <w:szCs w:val="21"/>
+          <w:lang w:eastAsia="en-IN"/>
+          <w14:ligatures w14:val="none"/>
+        </w:rPr>
+      </w:pPr>
+    </w:p>
+    <w:p>
+      <w:pPr>
+        <w:pStyle w:val="ListParagraph"/>
+        <w:numPr>
+          <w:ilvl w:val="0"/>
+          <w:numId w:val="1"/>
+        </w:numPr>
+        <w:shd w:val="clear" w:color="auto" w:fill="132C34"/>
+        <w:spacing w:after="0" w:line="285" w:lineRule="atLeast"/>
+        <w:rPr>
+          <w:rFonts w:ascii="Cascadia Code" w:eastAsia="Times New Roman" w:hAnsi="Cascadia Code" w:cs="Cascadia Code"/>
+          <w:color w:val="C3E0E9"/>
+          <w:kern w:val="0"/>
+          <w:sz w:val="21"/>
+          <w:szCs w:val="21"/>
+          <w:lang w:eastAsia="en-IN"/>
+          <w14:ligatures w14:val="none"/>
+        </w:rPr>
+      </w:pPr>
+      <w:proofErr w:type="spellStart"/>
+      <w:r>
+        <w:rPr>
+          <w:rFonts w:ascii="Cascadia Code" w:eastAsia="Times New Roman" w:hAnsi="Cascadia Code" w:cs="Cascadia Code"/>
+          <w:color w:val="399FE8"/>
+          <w:kern w:val="0"/>
+          <w:sz w:val="21"/>
+          <w:szCs w:val="21"/>
+          <w:lang w:eastAsia="en-IN"/>
+          <w14:ligatures w14:val="none"/>
+        </w:rPr>
+        <w:t>abc</w:t>
+      </w:r>
+      <w:proofErr w:type="spellEnd"/>
+      <w:r>
+        <w:rPr>
+          <w:rFonts w:ascii="Cascadia Code" w:eastAsia="Times New Roman" w:hAnsi="Cascadia Code" w:cs="Cascadia Code"/>
+          <w:color w:val="C3E0E9"/>
+          <w:kern w:val="0"/>
+          <w:sz w:val="21"/>
+          <w:szCs w:val="21"/>
+          <w:lang w:eastAsia="en-IN"/>
+          <w14:ligatures w14:val="none"/>
+        </w:rPr>
+        <w:t>((</w:t>
+      </w:r>
+      <w:r>
+        <w:rPr>
+          <w:rFonts w:ascii="Cascadia Code" w:eastAsia="Times New Roman" w:hAnsi="Cascadia Code" w:cs="Cascadia Code"/>
+          <w:color w:val="CE81C8"/>
+          <w:kern w:val="0"/>
+          <w:sz w:val="21"/>
+          <w:szCs w:val="21"/>
+          <w:lang w:eastAsia="en-IN"/>
+          <w14:ligatures w14:val="none"/>
+        </w:rPr>
+        <w:t>data</w:t>
+      </w:r>
+      <w:r>
+        <w:rPr>
+          <w:rFonts w:ascii="Cascadia Code" w:eastAsia="Times New Roman" w:hAnsi="Cascadia Code" w:cs="Cascadia Code"/>
+          <w:color w:val="C3E0E9"/>
+          <w:kern w:val="0"/>
+          <w:sz w:val="21"/>
+          <w:szCs w:val="21"/>
+          <w:lang w:eastAsia="en-IN"/>
+          <w14:ligatures w14:val="none"/>
+        </w:rPr>
+        <w:t>)</w:t>
+      </w:r>
+      <w:r>
+        <w:rPr>
+          <w:rFonts w:ascii="Cascadia Code" w:eastAsia="Times New Roman" w:hAnsi="Cascadia Code" w:cs="Cascadia Code"/>
+          <w:color w:val="DFBE5A"/>
+          <w:kern w:val="0"/>
+          <w:sz w:val="21"/>
+          <w:szCs w:val="21"/>
+          <w:lang w:eastAsia="en-IN"/>
+          <w14:ligatures w14:val="none"/>
+        </w:rPr>
+        <w:t>=&gt;</w:t>
+      </w:r>
+      <w:r>
+        <w:rPr>
+          <w:rFonts w:ascii="Cascadia Code" w:eastAsia="Times New Roman" w:hAnsi="Cascadia Code" w:cs="Cascadia Code"/>
+          <w:color w:val="38BBB0"/>
+          <w:kern w:val="0"/>
+          <w:sz w:val="21"/>
+          <w:szCs w:val="21"/>
+          <w:lang w:eastAsia="en-IN"/>
+          <w14:ligatures w14:val="none"/>
+        </w:rPr>
+        <w:t>console</w:t>
+      </w:r>
+      <w:r>
+        <w:rPr>
+          <w:rFonts w:ascii="Cascadia Code" w:eastAsia="Times New Roman" w:hAnsi="Cascadia Code" w:cs="Cascadia Code"/>
+          <w:color w:val="C3E0E9"/>
+          <w:kern w:val="0"/>
+          <w:sz w:val="21"/>
+          <w:szCs w:val="21"/>
+          <w:lang w:eastAsia="en-IN"/>
+          <w14:ligatures w14:val="none"/>
+        </w:rPr>
+        <w:t>.</w:t>
+      </w:r>
+      <w:r>
+        <w:rPr>
+          <w:rFonts w:ascii="Cascadia Code" w:eastAsia="Times New Roman" w:hAnsi="Cascadia Code" w:cs="Cascadia Code"/>
+          <w:color w:val="399FE8"/>
+          <w:kern w:val="0"/>
+          <w:sz w:val="21"/>
+          <w:szCs w:val="21"/>
+          <w:lang w:eastAsia="en-IN"/>
+          <w14:ligatures w14:val="none"/>
+        </w:rPr>
+        <w:t>log</w:t>
+      </w:r>
+      <w:r>
+        <w:rPr>
+          <w:rFonts w:ascii="Cascadia Code" w:eastAsia="Times New Roman" w:hAnsi="Cascadia Code" w:cs="Cascadia Code"/>
+          <w:color w:val="C3E0E9"/>
+          <w:kern w:val="0"/>
+          <w:sz w:val="21"/>
+          <w:szCs w:val="21"/>
+          <w:lang w:eastAsia="en-IN"/>
+          <w14:ligatures w14:val="none"/>
+        </w:rPr>
+        <w:t>(</w:t>
+      </w:r>
+      <w:r>
+        <w:rPr>
+          <w:rFonts w:ascii="Cascadia Code" w:eastAsia="Times New Roman" w:hAnsi="Cascadia Code" w:cs="Cascadia Code"/>
+          <w:color w:val="CE81C8"/>
+          <w:kern w:val="0"/>
+          <w:sz w:val="21"/>
+          <w:szCs w:val="21"/>
+          <w:lang w:eastAsia="en-IN"/>
+          <w14:ligatures w14:val="none"/>
+        </w:rPr>
+        <w:t>data</w:t>
+      </w:r>
+      <w:r>
+        <w:rPr>
+          <w:rFonts w:ascii="Cascadia Code" w:eastAsia="Times New Roman" w:hAnsi="Cascadia Code" w:cs="Cascadia Code"/>
+          <w:color w:val="C3E0E9"/>
+          <w:kern w:val="0"/>
+          <w:sz w:val="21"/>
+          <w:szCs w:val="21"/>
+          <w:lang w:eastAsia="en-IN"/>
+          <w14:ligatures w14:val="none"/>
+        </w:rPr>
+        <w:t>))</w:t>
+      </w:r>
+      <w:r>
+        <w:rPr>
+          <w:rFonts w:ascii="Cascadia Code" w:eastAsia="Times New Roman" w:hAnsi="Cascadia Code" w:cs="Cascadia Code"/>
+          <w:color w:val="9ECCDB"/>
+          <w:kern w:val="0"/>
+          <w:sz w:val="21"/>
+          <w:szCs w:val="21"/>
+          <w:lang w:eastAsia="en-IN"/>
+          <w14:ligatures w14:val="none"/>
+        </w:rPr>
+        <w:t xml:space="preserve"> </w:t>
+      </w:r>
+      <w:r>
+        <w:rPr>
+          <w:rFonts w:ascii="Cascadia Code" w:eastAsia="Times New Roman" w:hAnsi="Cascadia Code" w:cs="Cascadia Code"/>
+          <w:i/>
+          <w:iCs/>
+          <w:color w:val="BDE3EF"/>
+          <w:kern w:val="0"/>
+          <w:sz w:val="21"/>
+          <w:szCs w:val="21"/>
+          <w:lang w:eastAsia="en-IN"/>
+          <w14:ligatures w14:val="none"/>
+        </w:rPr>
+        <w:t xml:space="preserve">// 2 </w:t>
+      </w:r>
+    </w:p>
+    <w:p>
+      <w:pPr>
+        <w:pStyle w:val="ListParagraph"/>
+        <w:shd w:val="clear" w:color="auto" w:fill="132C34"/>
+        <w:spacing w:after="0" w:line="285" w:lineRule="atLeast"/>
+        <w:rPr>
+          <w:rFonts w:ascii="Cascadia Code" w:eastAsia="Times New Roman" w:hAnsi="Cascadia Code" w:cs="Cascadia Code"/>
+          <w:color w:val="C3E0E9"/>
+          <w:kern w:val="0"/>
+          <w:sz w:val="21"/>
+          <w:szCs w:val="21"/>
+          <w:lang w:eastAsia="en-IN"/>
+          <w14:ligatures w14:val="none"/>
+        </w:rPr>
+      </w:pPr>
+    </w:p>
+    <w:p>
+      <w:pPr>
+        <w:ind w:left="360"/>
+        <w:rPr>
+          <w:b/>
+          <w:bCs/>
+          <w:sz w:val="20"/>
+          <w:szCs w:val="20"/>
+        </w:rPr>
+      </w:pPr>
+    </w:p>
+    <w:p>
+      <w:pPr>
+        <w:ind w:left="360"/>
         <w:jc w:val="center"/>
         <w:rPr>
           <w:b/>
@@ -23003,7 +23932,3385 @@
           <w:sz w:val="26"/>
           <w:szCs w:val="26"/>
           <w:u w:val="single"/>
-          <w:lang w:val="en-US"/>
+        </w:rPr>
+      </w:pPr>
+      <w:r>
+        <w:rPr>
+          <w:b/>
+          <w:bCs/>
+          <w:sz w:val="26"/>
+          <w:szCs w:val="26"/>
+          <w:u w:val="single"/>
+        </w:rPr>
+        <w:t xml:space="preserve">Prototypal Inheritance in </w:t>
+      </w:r>
+      <w:proofErr w:type="spellStart"/>
+      <w:r>
+        <w:rPr>
+          <w:b/>
+          <w:bCs/>
+          <w:sz w:val="26"/>
+          <w:szCs w:val="26"/>
+          <w:u w:val="single"/>
+        </w:rPr>
+        <w:t>Javascript</w:t>
+      </w:r>
+      <w:proofErr w:type="spellEnd"/>
+    </w:p>
+    <w:p>
+      <w:pPr>
+        <w:pStyle w:val="ListParagraph"/>
+        <w:ind w:left="1800"/>
+        <w:rPr>
+          <w:b/>
+          <w:bCs/>
+          <w:sz w:val="20"/>
+          <w:szCs w:val="20"/>
+        </w:rPr>
+      </w:pPr>
+    </w:p>
+    <w:p>
+      <w:pPr>
+        <w:ind w:firstLine="360"/>
+        <w:rPr>
+          <w:b/>
+          <w:bCs/>
+          <w:sz w:val="20"/>
+          <w:szCs w:val="20"/>
+          <w:lang w:val="en-US"/>
+        </w:rPr>
+      </w:pPr>
+      <w:r>
+        <w:rPr>
+          <w:sz w:val="20"/>
+          <w:szCs w:val="20"/>
+          <w:lang w:val="en-US"/>
+        </w:rPr>
+        <w:t>44)</w:t>
+      </w:r>
+      <w:r>
+        <w:rPr>
+          <w:sz w:val="20"/>
+          <w:szCs w:val="20"/>
+          <w:lang w:val="en-US"/>
+        </w:rPr>
+        <w:tab/>
+      </w:r>
+      <w:r>
+        <w:rPr>
+          <w:b/>
+          <w:bCs/>
+          <w:sz w:val="20"/>
+          <w:szCs w:val="20"/>
+          <w:lang w:val="en-US"/>
+        </w:rPr>
+        <w:t xml:space="preserve">What is the prototypal inheritance in </w:t>
+      </w:r>
+      <w:proofErr w:type="spellStart"/>
+      <w:proofErr w:type="gramStart"/>
+      <w:r>
+        <w:rPr>
+          <w:b/>
+          <w:bCs/>
+          <w:sz w:val="20"/>
+          <w:szCs w:val="20"/>
+          <w:lang w:val="en-US"/>
+        </w:rPr>
+        <w:t>javascript</w:t>
+      </w:r>
+      <w:proofErr w:type="spellEnd"/>
+      <w:r>
+        <w:rPr>
+          <w:b/>
+          <w:bCs/>
+          <w:sz w:val="20"/>
+          <w:szCs w:val="20"/>
+          <w:lang w:val="en-US"/>
+        </w:rPr>
+        <w:t xml:space="preserve"> ?</w:t>
+      </w:r>
+      <w:proofErr w:type="gramEnd"/>
+    </w:p>
+    <w:p>
+      <w:pPr>
+        <w:ind w:firstLine="360"/>
+        <w:rPr>
+          <w:b/>
+          <w:bCs/>
+          <w:sz w:val="20"/>
+          <w:szCs w:val="20"/>
+          <w:lang w:val="en-US"/>
+        </w:rPr>
+      </w:pPr>
+      <w:r>
+        <w:rPr>
+          <w:b/>
+          <w:bCs/>
+          <w:sz w:val="20"/>
+          <w:szCs w:val="20"/>
+          <w:lang w:val="en-US"/>
+        </w:rPr>
+        <w:sym w:font="Wingdings" w:char="F0E0"/>
+      </w:r>
+      <w:r>
+        <w:rPr>
+          <w:b/>
+          <w:bCs/>
+          <w:sz w:val="20"/>
+          <w:szCs w:val="20"/>
+          <w:lang w:val="en-US"/>
+        </w:rPr>
+        <w:tab/>
+      </w:r>
+      <w:r>
+        <w:rPr>
+          <w:sz w:val="20"/>
+          <w:szCs w:val="20"/>
+          <w:lang w:val="en-US"/>
+        </w:rPr>
+        <w:t xml:space="preserve">In </w:t>
+      </w:r>
+      <w:proofErr w:type="spellStart"/>
+      <w:r>
+        <w:rPr>
+          <w:sz w:val="20"/>
+          <w:szCs w:val="20"/>
+          <w:lang w:val="en-US"/>
+        </w:rPr>
+        <w:t>javascript</w:t>
+      </w:r>
+      <w:proofErr w:type="spellEnd"/>
+      <w:r>
+        <w:rPr>
+          <w:sz w:val="20"/>
+          <w:szCs w:val="20"/>
+          <w:lang w:val="en-US"/>
+        </w:rPr>
+        <w:t xml:space="preserve"> every thing is a </w:t>
+      </w:r>
+      <w:proofErr w:type="gramStart"/>
+      <w:r>
+        <w:rPr>
+          <w:sz w:val="20"/>
+          <w:szCs w:val="20"/>
+          <w:lang w:val="en-US"/>
+        </w:rPr>
+        <w:t>object ,</w:t>
+      </w:r>
+      <w:proofErr w:type="gramEnd"/>
+      <w:r>
+        <w:rPr>
+          <w:sz w:val="20"/>
+          <w:szCs w:val="20"/>
+          <w:lang w:val="en-US"/>
+        </w:rPr>
+        <w:t xml:space="preserve"> because every datatype is Originated from the parent Called </w:t>
+      </w:r>
+      <w:r>
+        <w:rPr>
+          <w:b/>
+          <w:bCs/>
+          <w:sz w:val="20"/>
+          <w:szCs w:val="20"/>
+          <w:lang w:val="en-US"/>
+        </w:rPr>
+        <w:t xml:space="preserve">Object </w:t>
+      </w:r>
+      <w:r>
+        <w:rPr>
+          <w:b/>
+          <w:bCs/>
+          <w:sz w:val="20"/>
+          <w:szCs w:val="20"/>
+          <w:lang w:val="en-US"/>
+        </w:rPr>
+        <w:t>which is actually referred to as root object .</w:t>
+      </w:r>
+    </w:p>
+    <w:p>
+      <w:pPr>
+        <w:ind w:firstLine="360"/>
+        <w:rPr>
+          <w:sz w:val="20"/>
+          <w:szCs w:val="20"/>
+          <w:lang w:val="en-US"/>
+        </w:rPr>
+      </w:pPr>
+      <w:r>
+        <w:rPr>
+          <w:sz w:val="20"/>
+          <w:szCs w:val="20"/>
+          <w:lang w:val="en-US"/>
+        </w:rPr>
+        <w:t xml:space="preserve">And Every datatype has access to Root object properties + other their own properties for the data </w:t>
+      </w:r>
+      <w:proofErr w:type="gramStart"/>
+      <w:r>
+        <w:rPr>
+          <w:sz w:val="20"/>
+          <w:szCs w:val="20"/>
+          <w:lang w:val="en-US"/>
+        </w:rPr>
+        <w:t>type</w:t>
+      </w:r>
+      <w:proofErr w:type="gramEnd"/>
+      <w:r>
+        <w:rPr>
+          <w:sz w:val="20"/>
+          <w:szCs w:val="20"/>
+          <w:lang w:val="en-US"/>
+        </w:rPr>
+        <w:t xml:space="preserve"> </w:t>
+      </w:r>
+    </w:p>
+    <w:p>
+      <w:pPr>
+        <w:ind w:firstLine="360"/>
+        <w:rPr>
+          <w:sz w:val="20"/>
+          <w:szCs w:val="20"/>
+          <w:lang w:val="en-US"/>
+        </w:rPr>
+      </w:pPr>
+      <w:r>
+        <w:rPr>
+          <w:sz w:val="20"/>
+          <w:szCs w:val="20"/>
+          <w:lang w:val="en-US"/>
+        </w:rPr>
+        <w:t xml:space="preserve">As we have seen that if we define an array we can access to many inbuilt properties like </w:t>
+      </w:r>
+      <w:proofErr w:type="gramStart"/>
+      <w:r>
+        <w:rPr>
+          <w:sz w:val="20"/>
+          <w:szCs w:val="20"/>
+          <w:lang w:val="en-US"/>
+        </w:rPr>
+        <w:t>map ,</w:t>
+      </w:r>
+      <w:proofErr w:type="gramEnd"/>
+      <w:r>
+        <w:rPr>
+          <w:sz w:val="20"/>
+          <w:szCs w:val="20"/>
+          <w:lang w:val="en-US"/>
+        </w:rPr>
+        <w:t xml:space="preserve"> </w:t>
+      </w:r>
+      <w:proofErr w:type="spellStart"/>
+      <w:r>
+        <w:rPr>
+          <w:sz w:val="20"/>
+          <w:szCs w:val="20"/>
+          <w:lang w:val="en-US"/>
+        </w:rPr>
+        <w:t>forEach</w:t>
+      </w:r>
+      <w:proofErr w:type="spellEnd"/>
+      <w:r>
+        <w:rPr>
+          <w:sz w:val="20"/>
+          <w:szCs w:val="20"/>
+          <w:lang w:val="en-US"/>
+        </w:rPr>
+        <w:t xml:space="preserve"> , Reduce . This is because the </w:t>
+      </w:r>
+      <w:proofErr w:type="spellStart"/>
+      <w:r>
+        <w:rPr>
+          <w:sz w:val="20"/>
+          <w:szCs w:val="20"/>
+          <w:lang w:val="en-US"/>
+        </w:rPr>
+        <w:t>Array</w:t>
+      </w:r>
+      <w:r>
+        <w:rPr>
+          <w:sz w:val="20"/>
+          <w:szCs w:val="20"/>
+          <w:lang w:val="en-US"/>
+        </w:rPr>
+        <w:t>.Prototype</w:t>
+      </w:r>
+      <w:proofErr w:type="spellEnd"/>
+      <w:r>
+        <w:rPr>
+          <w:sz w:val="20"/>
+          <w:szCs w:val="20"/>
+          <w:lang w:val="en-US"/>
+        </w:rPr>
+        <w:t xml:space="preserve"> is object which has all those properties assigned to </w:t>
+      </w:r>
+      <w:proofErr w:type="gramStart"/>
+      <w:r>
+        <w:rPr>
+          <w:sz w:val="20"/>
+          <w:szCs w:val="20"/>
+          <w:lang w:val="en-US"/>
+        </w:rPr>
+        <w:t>it .</w:t>
+      </w:r>
+      <w:proofErr w:type="gramEnd"/>
+    </w:p>
+    <w:p>
+      <w:pPr>
+        <w:ind w:firstLine="360"/>
+        <w:rPr>
+          <w:sz w:val="20"/>
+          <w:szCs w:val="20"/>
+          <w:lang w:val="en-US"/>
+        </w:rPr>
+      </w:pPr>
+      <w:proofErr w:type="gramStart"/>
+      <w:r>
+        <w:rPr>
+          <w:sz w:val="20"/>
+          <w:szCs w:val="20"/>
+          <w:lang w:val="en-US"/>
+        </w:rPr>
+        <w:t>Similarly</w:t>
+      </w:r>
+      <w:proofErr w:type="gramEnd"/>
+      <w:r>
+        <w:rPr>
+          <w:sz w:val="20"/>
+          <w:szCs w:val="20"/>
+          <w:lang w:val="en-US"/>
+        </w:rPr>
+        <w:t xml:space="preserve"> any object will automatically inherit the properties which are defined in </w:t>
+      </w:r>
+      <w:proofErr w:type="spellStart"/>
+      <w:r>
+        <w:rPr>
+          <w:sz w:val="20"/>
+          <w:szCs w:val="20"/>
+          <w:lang w:val="en-US"/>
+        </w:rPr>
+        <w:t>Object.Prototype</w:t>
+      </w:r>
+      <w:proofErr w:type="spellEnd"/>
+      <w:r>
+        <w:rPr>
+          <w:sz w:val="20"/>
+          <w:szCs w:val="20"/>
+          <w:lang w:val="en-US"/>
+        </w:rPr>
+        <w:t xml:space="preserve"> </w:t>
+      </w:r>
+    </w:p>
+    <w:p>
+      <w:pPr>
+        <w:ind w:firstLine="360"/>
+        <w:rPr>
+          <w:sz w:val="20"/>
+          <w:szCs w:val="20"/>
+          <w:lang w:val="en-US"/>
+        </w:rPr>
+      </w:pPr>
+      <w:proofErr w:type="gramStart"/>
+      <w:r>
+        <w:rPr>
+          <w:sz w:val="20"/>
+          <w:szCs w:val="20"/>
+          <w:lang w:val="en-US"/>
+        </w:rPr>
+        <w:t>Similarly</w:t>
+      </w:r>
+      <w:proofErr w:type="gramEnd"/>
+      <w:r>
+        <w:rPr>
+          <w:sz w:val="20"/>
+          <w:szCs w:val="20"/>
+          <w:lang w:val="en-US"/>
+        </w:rPr>
+        <w:t xml:space="preserve"> any Function will automatically inherit the properties which are defined in </w:t>
+      </w:r>
+      <w:proofErr w:type="spellStart"/>
+      <w:r>
+        <w:rPr>
+          <w:sz w:val="20"/>
+          <w:szCs w:val="20"/>
+          <w:lang w:val="en-US"/>
+        </w:rPr>
+        <w:t>Function.Prototype</w:t>
+      </w:r>
+      <w:proofErr w:type="spellEnd"/>
+    </w:p>
+    <w:p>
+      <w:pPr>
+        <w:ind w:firstLine="360"/>
+        <w:rPr>
+          <w:b/>
+          <w:bCs/>
+          <w:sz w:val="20"/>
+          <w:szCs w:val="20"/>
+          <w:lang w:val="en-US"/>
+        </w:rPr>
+      </w:pPr>
+      <w:r>
+        <w:rPr>
+          <w:sz w:val="20"/>
+          <w:szCs w:val="20"/>
+          <w:lang w:val="en-US"/>
+        </w:rPr>
+        <w:t xml:space="preserve">45) </w:t>
+      </w:r>
+      <w:r>
+        <w:rPr>
+          <w:b/>
+          <w:bCs/>
+          <w:sz w:val="20"/>
+          <w:szCs w:val="20"/>
+          <w:lang w:val="en-US"/>
+        </w:rPr>
+        <w:t xml:space="preserve">how to Assign a custom function which is access to all the </w:t>
+      </w:r>
+      <w:proofErr w:type="spellStart"/>
+      <w:r>
+        <w:rPr>
+          <w:b/>
+          <w:bCs/>
+          <w:sz w:val="20"/>
+          <w:szCs w:val="20"/>
+          <w:lang w:val="en-US"/>
+        </w:rPr>
+        <w:t>arr</w:t>
+      </w:r>
+      <w:proofErr w:type="spellEnd"/>
+      <w:r>
+        <w:rPr>
+          <w:b/>
+          <w:bCs/>
+          <w:sz w:val="20"/>
+          <w:szCs w:val="20"/>
+          <w:lang w:val="en-US"/>
+        </w:rPr>
+        <w:t xml:space="preserve"> object which we will declare further?</w:t>
+      </w:r>
+    </w:p>
+    <w:p>
+      <w:pPr>
+        <w:shd w:val="clear" w:color="auto" w:fill="132C34"/>
+        <w:spacing w:line="285" w:lineRule="atLeast"/>
+        <w:rPr>
+          <w:rFonts w:ascii="Cascadia Code" w:eastAsia="Times New Roman" w:hAnsi="Cascadia Code" w:cs="Cascadia Code"/>
+          <w:color w:val="C3E0E9"/>
+          <w:kern w:val="0"/>
+          <w:sz w:val="21"/>
+          <w:szCs w:val="21"/>
+          <w:lang w:eastAsia="en-IN"/>
+          <w14:ligatures w14:val="none"/>
+        </w:rPr>
+      </w:pPr>
+      <w:r>
+        <w:rPr>
+          <w:b/>
+          <w:bCs/>
+          <w:sz w:val="20"/>
+          <w:szCs w:val="20"/>
+          <w:lang w:val="en-US"/>
+        </w:rPr>
+        <w:sym w:font="Wingdings" w:char="F0E0"/>
+      </w:r>
+      <w:r>
+        <w:rPr>
+          <w:b/>
+          <w:bCs/>
+          <w:sz w:val="20"/>
+          <w:szCs w:val="20"/>
+          <w:lang w:val="en-US"/>
+        </w:rPr>
+        <w:t xml:space="preserve"> </w:t>
+      </w:r>
+      <w:r>
+        <w:rPr>
+          <w:b/>
+          <w:bCs/>
+          <w:sz w:val="20"/>
+          <w:szCs w:val="20"/>
+          <w:lang w:val="en-US"/>
+        </w:rPr>
+        <w:tab/>
+      </w:r>
+      <w:r>
+        <w:rPr>
+          <w:rFonts w:ascii="Cascadia Code" w:eastAsia="Times New Roman" w:hAnsi="Cascadia Code" w:cs="Cascadia Code"/>
+          <w:i/>
+          <w:iCs/>
+          <w:color w:val="BDE3EF"/>
+          <w:kern w:val="0"/>
+          <w:sz w:val="21"/>
+          <w:szCs w:val="21"/>
+          <w:lang w:eastAsia="en-IN"/>
+          <w14:ligatures w14:val="none"/>
+        </w:rPr>
+        <w:t xml:space="preserve">// Prototype function </w:t>
+      </w:r>
+    </w:p>
+    <w:p>
+      <w:pPr>
+        <w:shd w:val="clear" w:color="auto" w:fill="132C34"/>
+        <w:spacing w:after="0" w:line="285" w:lineRule="atLeast"/>
+        <w:rPr>
+          <w:rFonts w:ascii="Cascadia Code" w:eastAsia="Times New Roman" w:hAnsi="Cascadia Code" w:cs="Cascadia Code"/>
+          <w:color w:val="C3E0E9"/>
+          <w:kern w:val="0"/>
+          <w:sz w:val="21"/>
+          <w:szCs w:val="21"/>
+          <w:lang w:eastAsia="en-IN"/>
+          <w14:ligatures w14:val="none"/>
+        </w:rPr>
+      </w:pPr>
+      <w:proofErr w:type="spellStart"/>
+      <w:proofErr w:type="gramStart"/>
+      <w:r>
+        <w:rPr>
+          <w:rFonts w:ascii="Cascadia Code" w:eastAsia="Times New Roman" w:hAnsi="Cascadia Code" w:cs="Cascadia Code"/>
+          <w:color w:val="767CDE"/>
+          <w:kern w:val="0"/>
+          <w:sz w:val="21"/>
+          <w:szCs w:val="21"/>
+          <w:lang w:eastAsia="en-IN"/>
+          <w14:ligatures w14:val="none"/>
+        </w:rPr>
+        <w:t>Array</w:t>
+      </w:r>
+      <w:r>
+        <w:rPr>
+          <w:rFonts w:ascii="Cascadia Code" w:eastAsia="Times New Roman" w:hAnsi="Cascadia Code" w:cs="Cascadia Code"/>
+          <w:color w:val="C3E0E9"/>
+          <w:kern w:val="0"/>
+          <w:sz w:val="21"/>
+          <w:szCs w:val="21"/>
+          <w:lang w:eastAsia="en-IN"/>
+          <w14:ligatures w14:val="none"/>
+        </w:rPr>
+        <w:t>.</w:t>
+      </w:r>
+      <w:r>
+        <w:rPr>
+          <w:rFonts w:ascii="Cascadia Code" w:eastAsia="Times New Roman" w:hAnsi="Cascadia Code" w:cs="Cascadia Code"/>
+          <w:color w:val="D8822C"/>
+          <w:kern w:val="0"/>
+          <w:sz w:val="21"/>
+          <w:szCs w:val="21"/>
+          <w:lang w:eastAsia="en-IN"/>
+          <w14:ligatures w14:val="none"/>
+        </w:rPr>
+        <w:t>prototype</w:t>
+      </w:r>
+      <w:r>
+        <w:rPr>
+          <w:rFonts w:ascii="Cascadia Code" w:eastAsia="Times New Roman" w:hAnsi="Cascadia Code" w:cs="Cascadia Code"/>
+          <w:color w:val="C3E0E9"/>
+          <w:kern w:val="0"/>
+          <w:sz w:val="21"/>
+          <w:szCs w:val="21"/>
+          <w:lang w:eastAsia="en-IN"/>
+          <w14:ligatures w14:val="none"/>
+        </w:rPr>
+        <w:t>.</w:t>
+      </w:r>
+      <w:r>
+        <w:rPr>
+          <w:rFonts w:ascii="Cascadia Code" w:eastAsia="Times New Roman" w:hAnsi="Cascadia Code" w:cs="Cascadia Code"/>
+          <w:color w:val="D8822C"/>
+          <w:kern w:val="0"/>
+          <w:sz w:val="21"/>
+          <w:szCs w:val="21"/>
+          <w:lang w:eastAsia="en-IN"/>
+          <w14:ligatures w14:val="none"/>
+        </w:rPr>
+        <w:t>myFunc</w:t>
+      </w:r>
+      <w:proofErr w:type="spellEnd"/>
+      <w:proofErr w:type="gramEnd"/>
+      <w:r>
+        <w:rPr>
+          <w:rFonts w:ascii="Cascadia Code" w:eastAsia="Times New Roman" w:hAnsi="Cascadia Code" w:cs="Cascadia Code"/>
+          <w:color w:val="DFBE5A"/>
+          <w:kern w:val="0"/>
+          <w:sz w:val="21"/>
+          <w:szCs w:val="21"/>
+          <w:lang w:eastAsia="en-IN"/>
+          <w14:ligatures w14:val="none"/>
+        </w:rPr>
+        <w:t>=</w:t>
+      </w:r>
+      <w:r>
+        <w:rPr>
+          <w:rFonts w:ascii="Cascadia Code" w:eastAsia="Times New Roman" w:hAnsi="Cascadia Code" w:cs="Cascadia Code"/>
+          <w:color w:val="9ECCDB"/>
+          <w:kern w:val="0"/>
+          <w:sz w:val="21"/>
+          <w:szCs w:val="21"/>
+          <w:lang w:eastAsia="en-IN"/>
+          <w14:ligatures w14:val="none"/>
+        </w:rPr>
+        <w:t xml:space="preserve"> </w:t>
+      </w:r>
+      <w:proofErr w:type="spellStart"/>
+      <w:r>
+        <w:rPr>
+          <w:rFonts w:ascii="Cascadia Code" w:eastAsia="Times New Roman" w:hAnsi="Cascadia Code" w:cs="Cascadia Code"/>
+          <w:color w:val="399FE8"/>
+          <w:kern w:val="0"/>
+          <w:sz w:val="21"/>
+          <w:szCs w:val="21"/>
+          <w:lang w:eastAsia="en-IN"/>
+          <w14:ligatures w14:val="none"/>
+        </w:rPr>
+        <w:t>customFunction</w:t>
+      </w:r>
+      <w:proofErr w:type="spellEnd"/>
+    </w:p>
+    <w:p>
+      <w:pPr>
+        <w:shd w:val="clear" w:color="auto" w:fill="132C34"/>
+        <w:spacing w:after="0" w:line="285" w:lineRule="atLeast"/>
+        <w:rPr>
+          <w:rFonts w:ascii="Cascadia Code" w:eastAsia="Times New Roman" w:hAnsi="Cascadia Code" w:cs="Cascadia Code"/>
+          <w:color w:val="C3E0E9"/>
+          <w:kern w:val="0"/>
+          <w:sz w:val="21"/>
+          <w:szCs w:val="21"/>
+          <w:lang w:eastAsia="en-IN"/>
+          <w14:ligatures w14:val="none"/>
+        </w:rPr>
+      </w:pPr>
+    </w:p>
+    <w:p>
+      <w:pPr>
+        <w:shd w:val="clear" w:color="auto" w:fill="132C34"/>
+        <w:spacing w:after="0" w:line="285" w:lineRule="atLeast"/>
+        <w:rPr>
+          <w:rFonts w:ascii="Cascadia Code" w:eastAsia="Times New Roman" w:hAnsi="Cascadia Code" w:cs="Cascadia Code"/>
+          <w:color w:val="C3E0E9"/>
+          <w:kern w:val="0"/>
+          <w:sz w:val="21"/>
+          <w:szCs w:val="21"/>
+          <w:lang w:eastAsia="en-IN"/>
+          <w14:ligatures w14:val="none"/>
+        </w:rPr>
+      </w:pPr>
+      <w:r>
+        <w:rPr>
+          <w:rFonts w:ascii="Cascadia Code" w:eastAsia="Times New Roman" w:hAnsi="Cascadia Code" w:cs="Cascadia Code"/>
+          <w:color w:val="38BBB0"/>
+          <w:kern w:val="0"/>
+          <w:sz w:val="21"/>
+          <w:szCs w:val="21"/>
+          <w:lang w:eastAsia="en-IN"/>
+          <w14:ligatures w14:val="none"/>
+        </w:rPr>
+        <w:t>function</w:t>
+      </w:r>
+      <w:r>
+        <w:rPr>
+          <w:rFonts w:ascii="Cascadia Code" w:eastAsia="Times New Roman" w:hAnsi="Cascadia Code" w:cs="Cascadia Code"/>
+          <w:color w:val="399FE8"/>
+          <w:kern w:val="0"/>
+          <w:sz w:val="21"/>
+          <w:szCs w:val="21"/>
+          <w:lang w:eastAsia="en-IN"/>
+          <w14:ligatures w14:val="none"/>
+        </w:rPr>
+        <w:t xml:space="preserve"> </w:t>
+      </w:r>
+      <w:proofErr w:type="spellStart"/>
+      <w:proofErr w:type="gramStart"/>
+      <w:r>
+        <w:rPr>
+          <w:rFonts w:ascii="Cascadia Code" w:eastAsia="Times New Roman" w:hAnsi="Cascadia Code" w:cs="Cascadia Code"/>
+          <w:color w:val="399FE8"/>
+          <w:kern w:val="0"/>
+          <w:sz w:val="21"/>
+          <w:szCs w:val="21"/>
+          <w:lang w:eastAsia="en-IN"/>
+          <w14:ligatures w14:val="none"/>
+        </w:rPr>
+        <w:t>customFunction</w:t>
+      </w:r>
+      <w:proofErr w:type="spellEnd"/>
+      <w:r>
+        <w:rPr>
+          <w:rFonts w:ascii="Cascadia Code" w:eastAsia="Times New Roman" w:hAnsi="Cascadia Code" w:cs="Cascadia Code"/>
+          <w:color w:val="C3E0E9"/>
+          <w:kern w:val="0"/>
+          <w:sz w:val="21"/>
+          <w:szCs w:val="21"/>
+          <w:lang w:eastAsia="en-IN"/>
+          <w14:ligatures w14:val="none"/>
+        </w:rPr>
+        <w:t>(</w:t>
+      </w:r>
+      <w:proofErr w:type="gramEnd"/>
+      <w:r>
+        <w:rPr>
+          <w:rFonts w:ascii="Cascadia Code" w:eastAsia="Times New Roman" w:hAnsi="Cascadia Code" w:cs="Cascadia Code"/>
+          <w:color w:val="C3E0E9"/>
+          <w:kern w:val="0"/>
+          <w:sz w:val="21"/>
+          <w:szCs w:val="21"/>
+          <w:lang w:eastAsia="en-IN"/>
+          <w14:ligatures w14:val="none"/>
+        </w:rPr>
+        <w:t>){</w:t>
+      </w:r>
+    </w:p>
+    <w:p>
+      <w:pPr>
+        <w:shd w:val="clear" w:color="auto" w:fill="132C34"/>
+        <w:spacing w:after="0" w:line="285" w:lineRule="atLeast"/>
+        <w:rPr>
+          <w:rFonts w:ascii="Cascadia Code" w:eastAsia="Times New Roman" w:hAnsi="Cascadia Code" w:cs="Cascadia Code"/>
+          <w:color w:val="C3E0E9"/>
+          <w:kern w:val="0"/>
+          <w:sz w:val="21"/>
+          <w:szCs w:val="21"/>
+          <w:lang w:eastAsia="en-IN"/>
+          <w14:ligatures w14:val="none"/>
+        </w:rPr>
+      </w:pPr>
+      <w:r>
+        <w:rPr>
+          <w:rFonts w:ascii="Cascadia Code" w:eastAsia="Times New Roman" w:hAnsi="Cascadia Code" w:cs="Cascadia Code"/>
+          <w:color w:val="399FE8"/>
+          <w:kern w:val="0"/>
+          <w:sz w:val="21"/>
+          <w:szCs w:val="21"/>
+          <w:lang w:eastAsia="en-IN"/>
+          <w14:ligatures w14:val="none"/>
+        </w:rPr>
+        <w:t xml:space="preserve">    </w:t>
+      </w:r>
+      <w:proofErr w:type="gramStart"/>
+      <w:r>
+        <w:rPr>
+          <w:rFonts w:ascii="Cascadia Code" w:eastAsia="Times New Roman" w:hAnsi="Cascadia Code" w:cs="Cascadia Code"/>
+          <w:color w:val="38BBB0"/>
+          <w:kern w:val="0"/>
+          <w:sz w:val="21"/>
+          <w:szCs w:val="21"/>
+          <w:lang w:eastAsia="en-IN"/>
+          <w14:ligatures w14:val="none"/>
+        </w:rPr>
+        <w:t>console</w:t>
+      </w:r>
+      <w:r>
+        <w:rPr>
+          <w:rFonts w:ascii="Cascadia Code" w:eastAsia="Times New Roman" w:hAnsi="Cascadia Code" w:cs="Cascadia Code"/>
+          <w:color w:val="C3E0E9"/>
+          <w:kern w:val="0"/>
+          <w:sz w:val="21"/>
+          <w:szCs w:val="21"/>
+          <w:lang w:eastAsia="en-IN"/>
+          <w14:ligatures w14:val="none"/>
+        </w:rPr>
+        <w:t>.</w:t>
+      </w:r>
+      <w:r>
+        <w:rPr>
+          <w:rFonts w:ascii="Cascadia Code" w:eastAsia="Times New Roman" w:hAnsi="Cascadia Code" w:cs="Cascadia Code"/>
+          <w:color w:val="399FE8"/>
+          <w:kern w:val="0"/>
+          <w:sz w:val="21"/>
+          <w:szCs w:val="21"/>
+          <w:lang w:eastAsia="en-IN"/>
+          <w14:ligatures w14:val="none"/>
+        </w:rPr>
+        <w:t>log</w:t>
+      </w:r>
+      <w:r>
+        <w:rPr>
+          <w:rFonts w:ascii="Cascadia Code" w:eastAsia="Times New Roman" w:hAnsi="Cascadia Code" w:cs="Cascadia Code"/>
+          <w:color w:val="C3E0E9"/>
+          <w:kern w:val="0"/>
+          <w:sz w:val="21"/>
+          <w:szCs w:val="21"/>
+          <w:lang w:eastAsia="en-IN"/>
+          <w14:ligatures w14:val="none"/>
+        </w:rPr>
+        <w:t>(</w:t>
+      </w:r>
+      <w:proofErr w:type="gramEnd"/>
+      <w:r>
+        <w:rPr>
+          <w:rFonts w:ascii="Cascadia Code" w:eastAsia="Times New Roman" w:hAnsi="Cascadia Code" w:cs="Cascadia Code"/>
+          <w:color w:val="94A522"/>
+          <w:kern w:val="0"/>
+          <w:sz w:val="21"/>
+          <w:szCs w:val="21"/>
+          <w:lang w:eastAsia="en-IN"/>
+          <w14:ligatures w14:val="none"/>
+        </w:rPr>
+        <w:t>'This is my function'</w:t>
+      </w:r>
+      <w:r>
+        <w:rPr>
+          <w:rFonts w:ascii="Cascadia Code" w:eastAsia="Times New Roman" w:hAnsi="Cascadia Code" w:cs="Cascadia Code"/>
+          <w:color w:val="C3E0E9"/>
+          <w:kern w:val="0"/>
+          <w:sz w:val="21"/>
+          <w:szCs w:val="21"/>
+          <w:lang w:eastAsia="en-IN"/>
+          <w14:ligatures w14:val="none"/>
+        </w:rPr>
+        <w:t>)</w:t>
+      </w:r>
+    </w:p>
+    <w:p>
+      <w:pPr>
+        <w:shd w:val="clear" w:color="auto" w:fill="132C34"/>
+        <w:spacing w:after="0" w:line="285" w:lineRule="atLeast"/>
+        <w:rPr>
+          <w:rFonts w:ascii="Cascadia Code" w:eastAsia="Times New Roman" w:hAnsi="Cascadia Code" w:cs="Cascadia Code"/>
+          <w:color w:val="C3E0E9"/>
+          <w:kern w:val="0"/>
+          <w:sz w:val="21"/>
+          <w:szCs w:val="21"/>
+          <w:lang w:eastAsia="en-IN"/>
+          <w14:ligatures w14:val="none"/>
+        </w:rPr>
+      </w:pPr>
+      <w:r>
+        <w:rPr>
+          <w:rFonts w:ascii="Cascadia Code" w:eastAsia="Times New Roman" w:hAnsi="Cascadia Code" w:cs="Cascadia Code"/>
+          <w:color w:val="C3E0E9"/>
+          <w:kern w:val="0"/>
+          <w:sz w:val="21"/>
+          <w:szCs w:val="21"/>
+          <w:lang w:eastAsia="en-IN"/>
+          <w14:ligatures w14:val="none"/>
+        </w:rPr>
+        <w:t>}</w:t>
+      </w:r>
+    </w:p>
+    <w:p>
+      <w:pPr>
+        <w:shd w:val="clear" w:color="auto" w:fill="132C34"/>
+        <w:spacing w:after="0" w:line="285" w:lineRule="atLeast"/>
+        <w:rPr>
+          <w:rFonts w:ascii="Cascadia Code" w:eastAsia="Times New Roman" w:hAnsi="Cascadia Code" w:cs="Cascadia Code"/>
+          <w:color w:val="C3E0E9"/>
+          <w:kern w:val="0"/>
+          <w:sz w:val="21"/>
+          <w:szCs w:val="21"/>
+          <w:lang w:eastAsia="en-IN"/>
+          <w14:ligatures w14:val="none"/>
+        </w:rPr>
+      </w:pPr>
+    </w:p>
+    <w:p>
+      <w:pPr>
+        <w:shd w:val="clear" w:color="auto" w:fill="132C34"/>
+        <w:spacing w:after="0" w:line="285" w:lineRule="atLeast"/>
+        <w:rPr>
+          <w:rFonts w:ascii="Cascadia Code" w:eastAsia="Times New Roman" w:hAnsi="Cascadia Code" w:cs="Cascadia Code"/>
+          <w:color w:val="C3E0E9"/>
+          <w:kern w:val="0"/>
+          <w:sz w:val="21"/>
+          <w:szCs w:val="21"/>
+          <w:lang w:eastAsia="en-IN"/>
+          <w14:ligatures w14:val="none"/>
+        </w:rPr>
+      </w:pPr>
+      <w:proofErr w:type="spellStart"/>
+      <w:r>
+        <w:rPr>
+          <w:rFonts w:ascii="Cascadia Code" w:eastAsia="Times New Roman" w:hAnsi="Cascadia Code" w:cs="Cascadia Code"/>
+          <w:color w:val="38BBB0"/>
+          <w:kern w:val="0"/>
+          <w:sz w:val="21"/>
+          <w:szCs w:val="21"/>
+          <w:lang w:eastAsia="en-IN"/>
+          <w14:ligatures w14:val="none"/>
+        </w:rPr>
+        <w:t>const</w:t>
+      </w:r>
+      <w:proofErr w:type="spellEnd"/>
+      <w:r>
+        <w:rPr>
+          <w:rFonts w:ascii="Cascadia Code" w:eastAsia="Times New Roman" w:hAnsi="Cascadia Code" w:cs="Cascadia Code"/>
+          <w:color w:val="9ECCDB"/>
+          <w:kern w:val="0"/>
+          <w:sz w:val="21"/>
+          <w:szCs w:val="21"/>
+          <w:lang w:eastAsia="en-IN"/>
+          <w14:ligatures w14:val="none"/>
+        </w:rPr>
+        <w:t xml:space="preserve"> </w:t>
+      </w:r>
+      <w:proofErr w:type="spellStart"/>
+      <w:r>
+        <w:rPr>
+          <w:rFonts w:ascii="Cascadia Code" w:eastAsia="Times New Roman" w:hAnsi="Cascadia Code" w:cs="Cascadia Code"/>
+          <w:color w:val="E54B95"/>
+          <w:kern w:val="0"/>
+          <w:sz w:val="21"/>
+          <w:szCs w:val="21"/>
+          <w:lang w:eastAsia="en-IN"/>
+          <w14:ligatures w14:val="none"/>
+        </w:rPr>
+        <w:t>abcArr</w:t>
+      </w:r>
+      <w:proofErr w:type="spellEnd"/>
+      <w:proofErr w:type="gramStart"/>
+      <w:r>
+        <w:rPr>
+          <w:rFonts w:ascii="Cascadia Code" w:eastAsia="Times New Roman" w:hAnsi="Cascadia Code" w:cs="Cascadia Code"/>
+          <w:color w:val="DFBE5A"/>
+          <w:kern w:val="0"/>
+          <w:sz w:val="21"/>
+          <w:szCs w:val="21"/>
+          <w:lang w:eastAsia="en-IN"/>
+          <w14:ligatures w14:val="none"/>
+        </w:rPr>
+        <w:t>=</w:t>
+      </w:r>
+      <w:r>
+        <w:rPr>
+          <w:rFonts w:ascii="Cascadia Code" w:eastAsia="Times New Roman" w:hAnsi="Cascadia Code" w:cs="Cascadia Code"/>
+          <w:color w:val="C3E0E9"/>
+          <w:kern w:val="0"/>
+          <w:sz w:val="21"/>
+          <w:szCs w:val="21"/>
+          <w:lang w:eastAsia="en-IN"/>
+          <w14:ligatures w14:val="none"/>
+        </w:rPr>
+        <w:t>[</w:t>
+      </w:r>
+      <w:proofErr w:type="gramEnd"/>
+      <w:r>
+        <w:rPr>
+          <w:rFonts w:ascii="Cascadia Code" w:eastAsia="Times New Roman" w:hAnsi="Cascadia Code" w:cs="Cascadia Code"/>
+          <w:color w:val="D8822C"/>
+          <w:kern w:val="0"/>
+          <w:sz w:val="21"/>
+          <w:szCs w:val="21"/>
+          <w:lang w:eastAsia="en-IN"/>
+          <w14:ligatures w14:val="none"/>
+        </w:rPr>
+        <w:t>1</w:t>
+      </w:r>
+      <w:r>
+        <w:rPr>
+          <w:rFonts w:ascii="Cascadia Code" w:eastAsia="Times New Roman" w:hAnsi="Cascadia Code" w:cs="Cascadia Code"/>
+          <w:color w:val="C3E0E9"/>
+          <w:kern w:val="0"/>
+          <w:sz w:val="21"/>
+          <w:szCs w:val="21"/>
+          <w:lang w:eastAsia="en-IN"/>
+          <w14:ligatures w14:val="none"/>
+        </w:rPr>
+        <w:t>,</w:t>
+      </w:r>
+      <w:r>
+        <w:rPr>
+          <w:rFonts w:ascii="Cascadia Code" w:eastAsia="Times New Roman" w:hAnsi="Cascadia Code" w:cs="Cascadia Code"/>
+          <w:color w:val="D8822C"/>
+          <w:kern w:val="0"/>
+          <w:sz w:val="21"/>
+          <w:szCs w:val="21"/>
+          <w:lang w:eastAsia="en-IN"/>
+          <w14:ligatures w14:val="none"/>
+        </w:rPr>
+        <w:t>2</w:t>
+      </w:r>
+      <w:r>
+        <w:rPr>
+          <w:rFonts w:ascii="Cascadia Code" w:eastAsia="Times New Roman" w:hAnsi="Cascadia Code" w:cs="Cascadia Code"/>
+          <w:color w:val="C3E0E9"/>
+          <w:kern w:val="0"/>
+          <w:sz w:val="21"/>
+          <w:szCs w:val="21"/>
+          <w:lang w:eastAsia="en-IN"/>
+          <w14:ligatures w14:val="none"/>
+        </w:rPr>
+        <w:t>,</w:t>
+      </w:r>
+      <w:r>
+        <w:rPr>
+          <w:rFonts w:ascii="Cascadia Code" w:eastAsia="Times New Roman" w:hAnsi="Cascadia Code" w:cs="Cascadia Code"/>
+          <w:color w:val="D8822C"/>
+          <w:kern w:val="0"/>
+          <w:sz w:val="21"/>
+          <w:szCs w:val="21"/>
+          <w:lang w:eastAsia="en-IN"/>
+          <w14:ligatures w14:val="none"/>
+        </w:rPr>
+        <w:t>3</w:t>
+      </w:r>
+      <w:r>
+        <w:rPr>
+          <w:rFonts w:ascii="Cascadia Code" w:eastAsia="Times New Roman" w:hAnsi="Cascadia Code" w:cs="Cascadia Code"/>
+          <w:color w:val="C3E0E9"/>
+          <w:kern w:val="0"/>
+          <w:sz w:val="21"/>
+          <w:szCs w:val="21"/>
+          <w:lang w:eastAsia="en-IN"/>
+          <w14:ligatures w14:val="none"/>
+        </w:rPr>
+        <w:t>]</w:t>
+      </w:r>
+    </w:p>
+    <w:p>
+      <w:pPr>
+        <w:shd w:val="clear" w:color="auto" w:fill="132C34"/>
+        <w:spacing w:after="0" w:line="285" w:lineRule="atLeast"/>
+        <w:rPr>
+          <w:rFonts w:ascii="Cascadia Code" w:eastAsia="Times New Roman" w:hAnsi="Cascadia Code" w:cs="Cascadia Code"/>
+          <w:color w:val="C3E0E9"/>
+          <w:kern w:val="0"/>
+          <w:sz w:val="21"/>
+          <w:szCs w:val="21"/>
+          <w:lang w:eastAsia="en-IN"/>
+          <w14:ligatures w14:val="none"/>
+        </w:rPr>
+      </w:pPr>
+      <w:proofErr w:type="spellStart"/>
+      <w:r>
+        <w:rPr>
+          <w:rFonts w:ascii="Cascadia Code" w:eastAsia="Times New Roman" w:hAnsi="Cascadia Code" w:cs="Cascadia Code"/>
+          <w:color w:val="E54B95"/>
+          <w:kern w:val="0"/>
+          <w:sz w:val="21"/>
+          <w:szCs w:val="21"/>
+          <w:lang w:eastAsia="en-IN"/>
+          <w14:ligatures w14:val="none"/>
+        </w:rPr>
+        <w:t>abcArr</w:t>
+      </w:r>
+      <w:r>
+        <w:rPr>
+          <w:rFonts w:ascii="Cascadia Code" w:eastAsia="Times New Roman" w:hAnsi="Cascadia Code" w:cs="Cascadia Code"/>
+          <w:color w:val="C3E0E9"/>
+          <w:kern w:val="0"/>
+          <w:sz w:val="21"/>
+          <w:szCs w:val="21"/>
+          <w:lang w:eastAsia="en-IN"/>
+          <w14:ligatures w14:val="none"/>
+        </w:rPr>
+        <w:t>.</w:t>
+      </w:r>
+      <w:r>
+        <w:rPr>
+          <w:rFonts w:ascii="Cascadia Code" w:eastAsia="Times New Roman" w:hAnsi="Cascadia Code" w:cs="Cascadia Code"/>
+          <w:color w:val="399FE8"/>
+          <w:kern w:val="0"/>
+          <w:sz w:val="21"/>
+          <w:szCs w:val="21"/>
+          <w:lang w:eastAsia="en-IN"/>
+          <w14:ligatures w14:val="none"/>
+        </w:rPr>
+        <w:t>myFunc</w:t>
+      </w:r>
+      <w:proofErr w:type="spellEnd"/>
+      <w:r>
+        <w:rPr>
+          <w:rFonts w:ascii="Cascadia Code" w:eastAsia="Times New Roman" w:hAnsi="Cascadia Code" w:cs="Cascadia Code"/>
+          <w:color w:val="C3E0E9"/>
+          <w:kern w:val="0"/>
+          <w:sz w:val="21"/>
+          <w:szCs w:val="21"/>
+          <w:lang w:eastAsia="en-IN"/>
+          <w14:ligatures w14:val="none"/>
+        </w:rPr>
+        <w:t>()</w:t>
+      </w:r>
+      <w:r>
+        <w:rPr>
+          <w:rFonts w:ascii="Cascadia Code" w:eastAsia="Times New Roman" w:hAnsi="Cascadia Code" w:cs="Cascadia Code"/>
+          <w:color w:val="9ECCDB"/>
+          <w:kern w:val="0"/>
+          <w:sz w:val="21"/>
+          <w:szCs w:val="21"/>
+          <w:lang w:eastAsia="en-IN"/>
+          <w14:ligatures w14:val="none"/>
+        </w:rPr>
+        <w:t xml:space="preserve"> </w:t>
+      </w:r>
+      <w:r>
+        <w:rPr>
+          <w:rFonts w:ascii="Cascadia Code" w:eastAsia="Times New Roman" w:hAnsi="Cascadia Code" w:cs="Cascadia Code"/>
+          <w:i/>
+          <w:iCs/>
+          <w:color w:val="BDE3EF"/>
+          <w:kern w:val="0"/>
+          <w:sz w:val="21"/>
+          <w:szCs w:val="21"/>
+          <w:lang w:eastAsia="en-IN"/>
+          <w14:ligatures w14:val="none"/>
+        </w:rPr>
+        <w:t xml:space="preserve">// This is my </w:t>
+      </w:r>
+      <w:proofErr w:type="gramStart"/>
+      <w:r>
+        <w:rPr>
+          <w:rFonts w:ascii="Cascadia Code" w:eastAsia="Times New Roman" w:hAnsi="Cascadia Code" w:cs="Cascadia Code"/>
+          <w:i/>
+          <w:iCs/>
+          <w:color w:val="BDE3EF"/>
+          <w:kern w:val="0"/>
+          <w:sz w:val="21"/>
+          <w:szCs w:val="21"/>
+          <w:lang w:eastAsia="en-IN"/>
+          <w14:ligatures w14:val="none"/>
+        </w:rPr>
+        <w:t>function</w:t>
+      </w:r>
+      <w:proofErr w:type="gramEnd"/>
+    </w:p>
+    <w:p>
+      <w:pPr>
+        <w:ind w:firstLine="360"/>
+        <w:rPr>
+          <w:b/>
+          <w:bCs/>
+          <w:sz w:val="20"/>
+          <w:szCs w:val="20"/>
+        </w:rPr>
+      </w:pPr>
+    </w:p>
+    <w:p>
+      <w:pPr>
+        <w:rPr>
+          <w:b/>
+          <w:bCs/>
+          <w:sz w:val="20"/>
+          <w:szCs w:val="20"/>
+        </w:rPr>
+      </w:pPr>
+      <w:r>
+        <w:rPr>
+          <w:b/>
+          <w:bCs/>
+          <w:sz w:val="20"/>
+          <w:szCs w:val="20"/>
+        </w:rPr>
+        <w:t xml:space="preserve">46) What is Prototypal </w:t>
+      </w:r>
+      <w:proofErr w:type="gramStart"/>
+      <w:r>
+        <w:rPr>
+          <w:b/>
+          <w:bCs/>
+          <w:sz w:val="20"/>
+          <w:szCs w:val="20"/>
+        </w:rPr>
+        <w:t>Chaining ?</w:t>
+      </w:r>
+      <w:proofErr w:type="gramEnd"/>
+    </w:p>
+    <w:p>
+      <w:pPr>
+        <w:ind w:firstLine="360"/>
+        <w:rPr>
+          <w:b/>
+          <w:bCs/>
+          <w:sz w:val="20"/>
+          <w:szCs w:val="20"/>
+        </w:rPr>
+      </w:pPr>
+      <w:r>
+        <w:rPr>
+          <w:b/>
+          <w:bCs/>
+          <w:sz w:val="20"/>
+          <w:szCs w:val="20"/>
+        </w:rPr>
+        <w:sym w:font="Wingdings" w:char="F0E0"/>
+      </w:r>
+      <w:r>
+        <w:rPr>
+          <w:b/>
+          <w:bCs/>
+          <w:sz w:val="20"/>
+          <w:szCs w:val="20"/>
+        </w:rPr>
+        <w:t xml:space="preserve"> </w:t>
+      </w:r>
+      <w:r>
+        <w:rPr>
+          <w:sz w:val="20"/>
+          <w:szCs w:val="20"/>
+        </w:rPr>
+        <w:t xml:space="preserve"> Prototypal chaining is the mechanism where </w:t>
+      </w:r>
+      <w:proofErr w:type="gramStart"/>
+      <w:r>
+        <w:rPr>
+          <w:sz w:val="20"/>
+          <w:szCs w:val="20"/>
+        </w:rPr>
+        <w:t>the a</w:t>
+      </w:r>
+      <w:proofErr w:type="gramEnd"/>
+      <w:r>
+        <w:rPr>
+          <w:sz w:val="20"/>
+          <w:szCs w:val="20"/>
+        </w:rPr>
+        <w:t xml:space="preserve"> particular object can access its </w:t>
+      </w:r>
+      <w:r>
+        <w:rPr>
+          <w:b/>
+          <w:bCs/>
+          <w:sz w:val="20"/>
+          <w:szCs w:val="20"/>
+        </w:rPr>
+        <w:t>prototype properties + its parent properties</w:t>
+      </w:r>
+      <w:r>
+        <w:rPr>
+          <w:b/>
+          <w:bCs/>
+          <w:sz w:val="20"/>
+          <w:szCs w:val="20"/>
+        </w:rPr>
+        <w:t>.</w:t>
+      </w:r>
+    </w:p>
+    <w:p>
+      <w:pPr>
+        <w:rPr>
+          <w:b/>
+          <w:bCs/>
+          <w:sz w:val="20"/>
+          <w:szCs w:val="20"/>
+        </w:rPr>
+      </w:pPr>
+      <w:r>
+        <w:rPr>
+          <w:b/>
+          <w:bCs/>
+          <w:sz w:val="20"/>
+          <w:szCs w:val="20"/>
+        </w:rPr>
+        <w:t xml:space="preserve">47) How </w:t>
+      </w:r>
+      <w:proofErr w:type="spellStart"/>
+      <w:r>
+        <w:rPr>
+          <w:b/>
+          <w:bCs/>
+          <w:sz w:val="20"/>
+          <w:szCs w:val="20"/>
+        </w:rPr>
+        <w:t>javascript</w:t>
+      </w:r>
+      <w:proofErr w:type="spellEnd"/>
+      <w:r>
+        <w:rPr>
+          <w:b/>
+          <w:bCs/>
+          <w:sz w:val="20"/>
+          <w:szCs w:val="20"/>
+        </w:rPr>
+        <w:t xml:space="preserve"> checks for unknown properties on any </w:t>
+      </w:r>
+      <w:proofErr w:type="gramStart"/>
+      <w:r>
+        <w:rPr>
+          <w:b/>
+          <w:bCs/>
+          <w:sz w:val="20"/>
+          <w:szCs w:val="20"/>
+        </w:rPr>
+        <w:t>object ?</w:t>
+      </w:r>
+      <w:proofErr w:type="gramEnd"/>
+    </w:p>
+    <w:p>
+      <w:pPr>
+        <w:rPr>
+          <w:b/>
+          <w:bCs/>
+          <w:sz w:val="20"/>
+          <w:szCs w:val="20"/>
+        </w:rPr>
+      </w:pPr>
+      <w:r>
+        <w:rPr>
+          <w:b/>
+          <w:bCs/>
+          <w:sz w:val="20"/>
+          <w:szCs w:val="20"/>
+        </w:rPr>
+        <w:sym w:font="Wingdings" w:char="F0E0"/>
+      </w:r>
+      <w:r>
+        <w:rPr>
+          <w:b/>
+          <w:bCs/>
+          <w:sz w:val="20"/>
+          <w:szCs w:val="20"/>
+        </w:rPr>
+        <w:t xml:space="preserve"> </w:t>
+      </w:r>
+      <w:proofErr w:type="spellStart"/>
+      <w:r>
+        <w:rPr>
+          <w:sz w:val="20"/>
+          <w:szCs w:val="20"/>
+        </w:rPr>
+        <w:t>Array.unknownProperties</w:t>
+      </w:r>
+      <w:proofErr w:type="spellEnd"/>
+      <w:r>
+        <w:rPr>
+          <w:sz w:val="20"/>
+          <w:szCs w:val="20"/>
+        </w:rPr>
+        <w:sym w:font="Wingdings" w:char="F0E0"/>
+      </w:r>
+      <w:r>
+        <w:rPr>
+          <w:sz w:val="20"/>
+          <w:szCs w:val="20"/>
+        </w:rPr>
+        <w:t xml:space="preserve">First Checks for Property on </w:t>
+      </w:r>
+      <w:proofErr w:type="spellStart"/>
+      <w:r>
+        <w:rPr>
+          <w:b/>
+          <w:bCs/>
+          <w:sz w:val="20"/>
+          <w:szCs w:val="20"/>
+        </w:rPr>
+        <w:t>Array.Prototype</w:t>
+      </w:r>
+      <w:proofErr w:type="spellEnd"/>
+      <w:r>
+        <w:rPr>
+          <w:b/>
+          <w:bCs/>
+          <w:sz w:val="20"/>
+          <w:szCs w:val="20"/>
+        </w:rPr>
+        <w:sym w:font="Wingdings" w:char="F0E0"/>
+      </w:r>
+      <w:r>
+        <w:rPr>
+          <w:sz w:val="20"/>
+          <w:szCs w:val="20"/>
+        </w:rPr>
+        <w:t xml:space="preserve">Then Checks for Property on </w:t>
+      </w:r>
+      <w:proofErr w:type="spellStart"/>
+      <w:r>
+        <w:rPr>
+          <w:b/>
+          <w:bCs/>
+          <w:sz w:val="20"/>
+          <w:szCs w:val="20"/>
+        </w:rPr>
+        <w:t>Object.Prototype</w:t>
+      </w:r>
+      <w:proofErr w:type="spellEnd"/>
+      <w:r>
+        <w:rPr>
+          <w:b/>
+          <w:bCs/>
+          <w:sz w:val="20"/>
+          <w:szCs w:val="20"/>
+        </w:rPr>
+        <w:t xml:space="preserve"> </w:t>
+      </w:r>
+      <w:r>
+        <w:rPr>
+          <w:b/>
+          <w:bCs/>
+          <w:sz w:val="20"/>
+          <w:szCs w:val="20"/>
+        </w:rPr>
+        <w:sym w:font="Wingdings" w:char="F0E0"/>
+      </w:r>
+      <w:r>
+        <w:rPr>
+          <w:sz w:val="20"/>
+          <w:szCs w:val="20"/>
+        </w:rPr>
+        <w:t xml:space="preserve">Even not found then </w:t>
+      </w:r>
+      <w:r>
+        <w:rPr>
+          <w:b/>
+          <w:bCs/>
+          <w:sz w:val="20"/>
+          <w:szCs w:val="20"/>
+        </w:rPr>
+        <w:t>Throws the Unknown Property Error</w:t>
+      </w:r>
+    </w:p>
+    <w:p>
+      <w:pPr>
+        <w:jc w:val="center"/>
+        <w:rPr>
+          <w:b/>
+          <w:bCs/>
+          <w:sz w:val="24"/>
+          <w:szCs w:val="24"/>
+          <w:u w:val="single"/>
+        </w:rPr>
+      </w:pPr>
+      <w:proofErr w:type="gramStart"/>
+      <w:r>
+        <w:rPr>
+          <w:b/>
+          <w:bCs/>
+          <w:sz w:val="24"/>
+          <w:szCs w:val="24"/>
+          <w:u w:val="single"/>
+        </w:rPr>
+        <w:lastRenderedPageBreak/>
+        <w:t>Call ,</w:t>
+      </w:r>
+      <w:proofErr w:type="gramEnd"/>
+      <w:r>
+        <w:rPr>
+          <w:b/>
+          <w:bCs/>
+          <w:sz w:val="24"/>
+          <w:szCs w:val="24"/>
+          <w:u w:val="single"/>
+        </w:rPr>
+        <w:t xml:space="preserve"> Apply And Bind Concept </w:t>
+      </w:r>
+      <w:r>
+        <w:rPr>
+          <w:b/>
+          <w:bCs/>
+          <w:sz w:val="24"/>
+          <w:szCs w:val="24"/>
+          <w:u w:val="single"/>
+        </w:rPr>
+        <w:t xml:space="preserve">(Most </w:t>
+      </w:r>
+      <w:proofErr w:type="spellStart"/>
+      <w:r>
+        <w:rPr>
+          <w:b/>
+          <w:bCs/>
+          <w:sz w:val="24"/>
+          <w:szCs w:val="24"/>
+          <w:u w:val="single"/>
+        </w:rPr>
+        <w:t>Most</w:t>
+      </w:r>
+      <w:proofErr w:type="spellEnd"/>
+      <w:r>
+        <w:rPr>
+          <w:b/>
+          <w:bCs/>
+          <w:sz w:val="24"/>
+          <w:szCs w:val="24"/>
+          <w:u w:val="single"/>
+        </w:rPr>
+        <w:t xml:space="preserve"> Important )</w:t>
+      </w:r>
+    </w:p>
+    <w:p>
+      <w:pPr>
+        <w:rPr>
+          <w:b/>
+          <w:bCs/>
+          <w:sz w:val="20"/>
+          <w:szCs w:val="20"/>
+        </w:rPr>
+      </w:pPr>
+      <w:proofErr w:type="gramStart"/>
+      <w:r>
+        <w:rPr>
+          <w:sz w:val="20"/>
+          <w:szCs w:val="20"/>
+        </w:rPr>
+        <w:t>Call ,apply</w:t>
+      </w:r>
+      <w:proofErr w:type="gramEnd"/>
+      <w:r>
+        <w:rPr>
+          <w:sz w:val="20"/>
+          <w:szCs w:val="20"/>
+        </w:rPr>
+        <w:t xml:space="preserve"> and Bind are the properties method which are attached to every function object we create or declare and its Present on </w:t>
+      </w:r>
+      <w:proofErr w:type="spellStart"/>
+      <w:r>
+        <w:rPr>
+          <w:b/>
+          <w:bCs/>
+          <w:sz w:val="20"/>
+          <w:szCs w:val="20"/>
+        </w:rPr>
+        <w:t>Function.ProtoType</w:t>
+      </w:r>
+      <w:proofErr w:type="spellEnd"/>
+      <w:r>
+        <w:rPr>
+          <w:b/>
+          <w:bCs/>
+          <w:sz w:val="20"/>
+          <w:szCs w:val="20"/>
+        </w:rPr>
+        <w:t xml:space="preserve"> object </w:t>
+      </w:r>
+    </w:p>
+    <w:p>
+      <w:pPr>
+        <w:rPr>
+          <w:b/>
+          <w:bCs/>
+          <w:sz w:val="20"/>
+          <w:szCs w:val="20"/>
+        </w:rPr>
+      </w:pPr>
+      <w:r>
+        <w:rPr>
+          <w:sz w:val="20"/>
+          <w:szCs w:val="20"/>
+        </w:rPr>
+        <w:t xml:space="preserve">48) </w:t>
+      </w:r>
+      <w:r>
+        <w:rPr>
+          <w:b/>
+          <w:bCs/>
+          <w:sz w:val="20"/>
+          <w:szCs w:val="20"/>
+        </w:rPr>
+        <w:t xml:space="preserve">What is call and apply function methods in </w:t>
+      </w:r>
+      <w:proofErr w:type="spellStart"/>
+      <w:r>
+        <w:rPr>
+          <w:b/>
+          <w:bCs/>
+          <w:sz w:val="20"/>
+          <w:szCs w:val="20"/>
+        </w:rPr>
+        <w:t>javascript</w:t>
+      </w:r>
+      <w:proofErr w:type="spellEnd"/>
+      <w:r>
+        <w:rPr>
+          <w:b/>
+          <w:bCs/>
+          <w:sz w:val="20"/>
+          <w:szCs w:val="20"/>
+        </w:rPr>
+        <w:t>?</w:t>
+      </w:r>
+    </w:p>
+    <w:p>
+      <w:pPr>
+        <w:rPr>
+          <w:sz w:val="20"/>
+          <w:szCs w:val="20"/>
+        </w:rPr>
+      </w:pPr>
+      <w:r>
+        <w:rPr>
+          <w:b/>
+          <w:bCs/>
+          <w:sz w:val="20"/>
+          <w:szCs w:val="20"/>
+        </w:rPr>
+        <w:sym w:font="Wingdings" w:char="F0E0"/>
+      </w:r>
+      <w:r>
+        <w:rPr>
+          <w:b/>
+          <w:bCs/>
+          <w:sz w:val="20"/>
+          <w:szCs w:val="20"/>
+        </w:rPr>
+        <w:t xml:space="preserve"> </w:t>
+      </w:r>
+      <w:r>
+        <w:rPr>
+          <w:b/>
+          <w:bCs/>
+          <w:sz w:val="20"/>
+          <w:szCs w:val="20"/>
+        </w:rPr>
+        <w:t xml:space="preserve">All the three </w:t>
+      </w:r>
+      <w:proofErr w:type="gramStart"/>
+      <w:r>
+        <w:rPr>
+          <w:b/>
+          <w:bCs/>
+          <w:sz w:val="20"/>
+          <w:szCs w:val="20"/>
+        </w:rPr>
+        <w:t>call ,</w:t>
+      </w:r>
+      <w:proofErr w:type="gramEnd"/>
+      <w:r>
+        <w:rPr>
+          <w:b/>
+          <w:bCs/>
+          <w:sz w:val="20"/>
+          <w:szCs w:val="20"/>
+        </w:rPr>
+        <w:t xml:space="preserve"> apply and bind are used to configure the reference to this object for which a function is attached manually through our declaration.</w:t>
+      </w:r>
+      <w:r>
+        <w:rPr>
+          <w:sz w:val="20"/>
+          <w:szCs w:val="20"/>
+        </w:rPr>
+        <w:t xml:space="preserve"> </w:t>
+      </w:r>
+    </w:p>
+    <w:p>
+      <w:pPr>
+        <w:pStyle w:val="ListParagraph"/>
+        <w:numPr>
+          <w:ilvl w:val="0"/>
+          <w:numId w:val="9"/>
+        </w:numPr>
+        <w:rPr>
+          <w:sz w:val="20"/>
+          <w:szCs w:val="20"/>
+        </w:rPr>
+      </w:pPr>
+      <w:r>
+        <w:rPr>
+          <w:sz w:val="20"/>
+          <w:szCs w:val="20"/>
+        </w:rPr>
+        <w:t>Both</w:t>
+      </w:r>
+      <w:r>
+        <w:rPr>
+          <w:sz w:val="20"/>
+          <w:szCs w:val="20"/>
+        </w:rPr>
+        <w:t xml:space="preserve"> call </w:t>
+      </w:r>
+      <w:r>
+        <w:rPr>
+          <w:sz w:val="20"/>
+          <w:szCs w:val="20"/>
+        </w:rPr>
+        <w:t xml:space="preserve">and apply method will immediately invoke the </w:t>
+      </w:r>
+      <w:proofErr w:type="gramStart"/>
+      <w:r>
+        <w:rPr>
+          <w:sz w:val="20"/>
+          <w:szCs w:val="20"/>
+        </w:rPr>
+        <w:t>function ,</w:t>
+      </w:r>
+      <w:proofErr w:type="gramEnd"/>
+      <w:r>
+        <w:rPr>
+          <w:sz w:val="20"/>
+          <w:szCs w:val="20"/>
+        </w:rPr>
+        <w:t xml:space="preserve"> with reference of this object of the object we pass into the call and apply method </w:t>
+      </w:r>
+    </w:p>
+    <w:p>
+      <w:pPr>
+        <w:pStyle w:val="ListParagraph"/>
+        <w:numPr>
+          <w:ilvl w:val="0"/>
+          <w:numId w:val="9"/>
+        </w:numPr>
+        <w:rPr>
+          <w:sz w:val="20"/>
+          <w:szCs w:val="20"/>
+        </w:rPr>
+      </w:pPr>
+      <w:r>
+        <w:rPr>
+          <w:sz w:val="20"/>
+          <w:szCs w:val="20"/>
+        </w:rPr>
+        <w:t xml:space="preserve">The call and apply method functionality </w:t>
+      </w:r>
+      <w:proofErr w:type="gramStart"/>
+      <w:r>
+        <w:rPr>
+          <w:sz w:val="20"/>
+          <w:szCs w:val="20"/>
+        </w:rPr>
+        <w:t>is</w:t>
+      </w:r>
+      <w:proofErr w:type="gramEnd"/>
+      <w:r>
+        <w:rPr>
+          <w:sz w:val="20"/>
+          <w:szCs w:val="20"/>
+        </w:rPr>
+        <w:t xml:space="preserve"> almost same just the difference is into the second argument which shows how we pass the </w:t>
+      </w:r>
+      <w:r>
+        <w:rPr>
+          <w:sz w:val="20"/>
+          <w:szCs w:val="20"/>
+        </w:rPr>
+        <w:t>arguments of the on which call and apply is called.</w:t>
+      </w:r>
+    </w:p>
+    <w:p>
+      <w:pPr>
+        <w:rPr>
+          <w:sz w:val="20"/>
+          <w:szCs w:val="20"/>
+        </w:rPr>
+      </w:pPr>
+      <w:r>
+        <w:rPr>
+          <w:sz w:val="20"/>
+          <w:szCs w:val="20"/>
+        </w:rPr>
+        <w:t xml:space="preserve">Below Is the syntax for the call and bind </w:t>
+      </w:r>
+      <w:proofErr w:type="gramStart"/>
+      <w:r>
+        <w:rPr>
+          <w:sz w:val="20"/>
+          <w:szCs w:val="20"/>
+        </w:rPr>
+        <w:t>method</w:t>
+      </w:r>
+      <w:proofErr w:type="gramEnd"/>
+      <w:r>
+        <w:rPr>
+          <w:sz w:val="20"/>
+          <w:szCs w:val="20"/>
+        </w:rPr>
+        <w:t xml:space="preserve"> </w:t>
+      </w:r>
+    </w:p>
+    <w:p>
+      <w:pPr>
+        <w:shd w:val="clear" w:color="auto" w:fill="132C34"/>
+        <w:spacing w:after="0" w:line="285" w:lineRule="atLeast"/>
+        <w:rPr>
+          <w:rFonts w:ascii="Cascadia Code" w:eastAsia="Times New Roman" w:hAnsi="Cascadia Code" w:cs="Cascadia Code"/>
+          <w:color w:val="C3E0E9"/>
+          <w:kern w:val="0"/>
+          <w:sz w:val="21"/>
+          <w:szCs w:val="21"/>
+          <w:lang w:eastAsia="en-IN"/>
+          <w14:ligatures w14:val="none"/>
+        </w:rPr>
+      </w:pPr>
+    </w:p>
+    <w:p>
+      <w:pPr>
+        <w:shd w:val="clear" w:color="auto" w:fill="132C34"/>
+        <w:spacing w:after="0" w:line="285" w:lineRule="atLeast"/>
+        <w:rPr>
+          <w:rFonts w:ascii="Cascadia Code" w:eastAsia="Times New Roman" w:hAnsi="Cascadia Code" w:cs="Cascadia Code"/>
+          <w:color w:val="C3E0E9"/>
+          <w:kern w:val="0"/>
+          <w:sz w:val="21"/>
+          <w:szCs w:val="21"/>
+          <w:lang w:eastAsia="en-IN"/>
+          <w14:ligatures w14:val="none"/>
+        </w:rPr>
+      </w:pPr>
+      <w:r>
+        <w:rPr>
+          <w:rFonts w:ascii="Cascadia Code" w:eastAsia="Times New Roman" w:hAnsi="Cascadia Code" w:cs="Cascadia Code"/>
+          <w:i/>
+          <w:iCs/>
+          <w:color w:val="BDE3EF"/>
+          <w:kern w:val="0"/>
+          <w:sz w:val="21"/>
+          <w:szCs w:val="21"/>
+          <w:lang w:eastAsia="en-IN"/>
+          <w14:ligatures w14:val="none"/>
+        </w:rPr>
+        <w:t>// call and apply functions</w:t>
+      </w:r>
+    </w:p>
+    <w:p>
+      <w:pPr>
+        <w:shd w:val="clear" w:color="auto" w:fill="132C34"/>
+        <w:spacing w:after="0" w:line="285" w:lineRule="atLeast"/>
+        <w:rPr>
+          <w:rFonts w:ascii="Cascadia Code" w:eastAsia="Times New Roman" w:hAnsi="Cascadia Code" w:cs="Cascadia Code"/>
+          <w:color w:val="C3E0E9"/>
+          <w:kern w:val="0"/>
+          <w:sz w:val="21"/>
+          <w:szCs w:val="21"/>
+          <w:lang w:eastAsia="en-IN"/>
+          <w14:ligatures w14:val="none"/>
+        </w:rPr>
+      </w:pPr>
+      <w:proofErr w:type="spellStart"/>
+      <w:r>
+        <w:rPr>
+          <w:rFonts w:ascii="Cascadia Code" w:eastAsia="Times New Roman" w:hAnsi="Cascadia Code" w:cs="Cascadia Code"/>
+          <w:color w:val="38BBB0"/>
+          <w:kern w:val="0"/>
+          <w:sz w:val="21"/>
+          <w:szCs w:val="21"/>
+          <w:lang w:eastAsia="en-IN"/>
+          <w14:ligatures w14:val="none"/>
+        </w:rPr>
+        <w:t>const</w:t>
+      </w:r>
+      <w:proofErr w:type="spellEnd"/>
+      <w:r>
+        <w:rPr>
+          <w:rFonts w:ascii="Cascadia Code" w:eastAsia="Times New Roman" w:hAnsi="Cascadia Code" w:cs="Cascadia Code"/>
+          <w:color w:val="9ECCDB"/>
+          <w:kern w:val="0"/>
+          <w:sz w:val="21"/>
+          <w:szCs w:val="21"/>
+          <w:lang w:eastAsia="en-IN"/>
+          <w14:ligatures w14:val="none"/>
+        </w:rPr>
+        <w:t xml:space="preserve"> </w:t>
+      </w:r>
+      <w:r>
+        <w:rPr>
+          <w:rFonts w:ascii="Cascadia Code" w:eastAsia="Times New Roman" w:hAnsi="Cascadia Code" w:cs="Cascadia Code"/>
+          <w:color w:val="399FE8"/>
+          <w:kern w:val="0"/>
+          <w:sz w:val="21"/>
+          <w:szCs w:val="21"/>
+          <w:lang w:eastAsia="en-IN"/>
+          <w14:ligatures w14:val="none"/>
+        </w:rPr>
+        <w:t>custom</w:t>
+      </w:r>
+      <w:r>
+        <w:rPr>
+          <w:rFonts w:ascii="Cascadia Code" w:eastAsia="Times New Roman" w:hAnsi="Cascadia Code" w:cs="Cascadia Code"/>
+          <w:color w:val="9ECCDB"/>
+          <w:kern w:val="0"/>
+          <w:sz w:val="21"/>
+          <w:szCs w:val="21"/>
+          <w:lang w:eastAsia="en-IN"/>
+          <w14:ligatures w14:val="none"/>
+        </w:rPr>
+        <w:t xml:space="preserve"> </w:t>
+      </w:r>
+      <w:r>
+        <w:rPr>
+          <w:rFonts w:ascii="Cascadia Code" w:eastAsia="Times New Roman" w:hAnsi="Cascadia Code" w:cs="Cascadia Code"/>
+          <w:color w:val="DFBE5A"/>
+          <w:kern w:val="0"/>
+          <w:sz w:val="21"/>
+          <w:szCs w:val="21"/>
+          <w:lang w:eastAsia="en-IN"/>
+          <w14:ligatures w14:val="none"/>
+        </w:rPr>
+        <w:t>=</w:t>
+      </w:r>
+      <w:r>
+        <w:rPr>
+          <w:rFonts w:ascii="Cascadia Code" w:eastAsia="Times New Roman" w:hAnsi="Cascadia Code" w:cs="Cascadia Code"/>
+          <w:color w:val="9ECCDB"/>
+          <w:kern w:val="0"/>
+          <w:sz w:val="21"/>
+          <w:szCs w:val="21"/>
+          <w:lang w:eastAsia="en-IN"/>
+          <w14:ligatures w14:val="none"/>
+        </w:rPr>
+        <w:t xml:space="preserve"> </w:t>
+      </w:r>
+      <w:r>
+        <w:rPr>
+          <w:rFonts w:ascii="Cascadia Code" w:eastAsia="Times New Roman" w:hAnsi="Cascadia Code" w:cs="Cascadia Code"/>
+          <w:color w:val="38BBB0"/>
+          <w:kern w:val="0"/>
+          <w:sz w:val="21"/>
+          <w:szCs w:val="21"/>
+          <w:lang w:eastAsia="en-IN"/>
+          <w14:ligatures w14:val="none"/>
+        </w:rPr>
+        <w:t>function</w:t>
+      </w:r>
+      <w:r>
+        <w:rPr>
+          <w:rFonts w:ascii="Cascadia Code" w:eastAsia="Times New Roman" w:hAnsi="Cascadia Code" w:cs="Cascadia Code"/>
+          <w:color w:val="C3E0E9"/>
+          <w:kern w:val="0"/>
+          <w:sz w:val="21"/>
+          <w:szCs w:val="21"/>
+          <w:lang w:eastAsia="en-IN"/>
+          <w14:ligatures w14:val="none"/>
+        </w:rPr>
+        <w:t>(</w:t>
+      </w:r>
+      <w:proofErr w:type="spellStart"/>
+      <w:proofErr w:type="gramStart"/>
+      <w:r>
+        <w:rPr>
+          <w:rFonts w:ascii="Cascadia Code" w:eastAsia="Times New Roman" w:hAnsi="Cascadia Code" w:cs="Cascadia Code"/>
+          <w:color w:val="CE81C8"/>
+          <w:kern w:val="0"/>
+          <w:sz w:val="21"/>
+          <w:szCs w:val="21"/>
+          <w:lang w:eastAsia="en-IN"/>
+          <w14:ligatures w14:val="none"/>
+        </w:rPr>
+        <w:t>a</w:t>
+      </w:r>
+      <w:r>
+        <w:rPr>
+          <w:rFonts w:ascii="Cascadia Code" w:eastAsia="Times New Roman" w:hAnsi="Cascadia Code" w:cs="Cascadia Code"/>
+          <w:color w:val="C3E0E9"/>
+          <w:kern w:val="0"/>
+          <w:sz w:val="21"/>
+          <w:szCs w:val="21"/>
+          <w:lang w:eastAsia="en-IN"/>
+          <w14:ligatures w14:val="none"/>
+        </w:rPr>
+        <w:t>,</w:t>
+      </w:r>
+      <w:r>
+        <w:rPr>
+          <w:rFonts w:ascii="Cascadia Code" w:eastAsia="Times New Roman" w:hAnsi="Cascadia Code" w:cs="Cascadia Code"/>
+          <w:color w:val="CE81C8"/>
+          <w:kern w:val="0"/>
+          <w:sz w:val="21"/>
+          <w:szCs w:val="21"/>
+          <w:lang w:eastAsia="en-IN"/>
+          <w14:ligatures w14:val="none"/>
+        </w:rPr>
+        <w:t>b</w:t>
+      </w:r>
+      <w:proofErr w:type="spellEnd"/>
+      <w:proofErr w:type="gramEnd"/>
+      <w:r>
+        <w:rPr>
+          <w:rFonts w:ascii="Cascadia Code" w:eastAsia="Times New Roman" w:hAnsi="Cascadia Code" w:cs="Cascadia Code"/>
+          <w:color w:val="C3E0E9"/>
+          <w:kern w:val="0"/>
+          <w:sz w:val="21"/>
+          <w:szCs w:val="21"/>
+          <w:lang w:eastAsia="en-IN"/>
+          <w14:ligatures w14:val="none"/>
+        </w:rPr>
+        <w:t>){</w:t>
+      </w:r>
+    </w:p>
+    <w:p>
+      <w:pPr>
+        <w:shd w:val="clear" w:color="auto" w:fill="132C34"/>
+        <w:spacing w:after="0" w:line="285" w:lineRule="atLeast"/>
+        <w:rPr>
+          <w:rFonts w:ascii="Cascadia Code" w:eastAsia="Times New Roman" w:hAnsi="Cascadia Code" w:cs="Cascadia Code"/>
+          <w:color w:val="C3E0E9"/>
+          <w:kern w:val="0"/>
+          <w:sz w:val="21"/>
+          <w:szCs w:val="21"/>
+          <w:lang w:eastAsia="en-IN"/>
+          <w14:ligatures w14:val="none"/>
+        </w:rPr>
+      </w:pPr>
+      <w:r>
+        <w:rPr>
+          <w:rFonts w:ascii="Cascadia Code" w:eastAsia="Times New Roman" w:hAnsi="Cascadia Code" w:cs="Cascadia Code"/>
+          <w:color w:val="399FE8"/>
+          <w:kern w:val="0"/>
+          <w:sz w:val="21"/>
+          <w:szCs w:val="21"/>
+          <w:lang w:eastAsia="en-IN"/>
+          <w14:ligatures w14:val="none"/>
+        </w:rPr>
+        <w:t xml:space="preserve">    </w:t>
+      </w:r>
+      <w:proofErr w:type="gramStart"/>
+      <w:r>
+        <w:rPr>
+          <w:rFonts w:ascii="Cascadia Code" w:eastAsia="Times New Roman" w:hAnsi="Cascadia Code" w:cs="Cascadia Code"/>
+          <w:color w:val="38BBB0"/>
+          <w:kern w:val="0"/>
+          <w:sz w:val="21"/>
+          <w:szCs w:val="21"/>
+          <w:lang w:eastAsia="en-IN"/>
+          <w14:ligatures w14:val="none"/>
+        </w:rPr>
+        <w:t>console</w:t>
+      </w:r>
+      <w:r>
+        <w:rPr>
+          <w:rFonts w:ascii="Cascadia Code" w:eastAsia="Times New Roman" w:hAnsi="Cascadia Code" w:cs="Cascadia Code"/>
+          <w:color w:val="C3E0E9"/>
+          <w:kern w:val="0"/>
+          <w:sz w:val="21"/>
+          <w:szCs w:val="21"/>
+          <w:lang w:eastAsia="en-IN"/>
+          <w14:ligatures w14:val="none"/>
+        </w:rPr>
+        <w:t>.</w:t>
+      </w:r>
+      <w:r>
+        <w:rPr>
+          <w:rFonts w:ascii="Cascadia Code" w:eastAsia="Times New Roman" w:hAnsi="Cascadia Code" w:cs="Cascadia Code"/>
+          <w:color w:val="399FE8"/>
+          <w:kern w:val="0"/>
+          <w:sz w:val="21"/>
+          <w:szCs w:val="21"/>
+          <w:lang w:eastAsia="en-IN"/>
+          <w14:ligatures w14:val="none"/>
+        </w:rPr>
+        <w:t>log</w:t>
+      </w:r>
+      <w:r>
+        <w:rPr>
+          <w:rFonts w:ascii="Cascadia Code" w:eastAsia="Times New Roman" w:hAnsi="Cascadia Code" w:cs="Cascadia Code"/>
+          <w:color w:val="C3E0E9"/>
+          <w:kern w:val="0"/>
+          <w:sz w:val="21"/>
+          <w:szCs w:val="21"/>
+          <w:lang w:eastAsia="en-IN"/>
+          <w14:ligatures w14:val="none"/>
+        </w:rPr>
+        <w:t>(</w:t>
+      </w:r>
+      <w:proofErr w:type="gramEnd"/>
+      <w:r>
+        <w:rPr>
+          <w:rFonts w:ascii="Cascadia Code" w:eastAsia="Times New Roman" w:hAnsi="Cascadia Code" w:cs="Cascadia Code"/>
+          <w:color w:val="94A522"/>
+          <w:kern w:val="0"/>
+          <w:sz w:val="21"/>
+          <w:szCs w:val="21"/>
+          <w:lang w:eastAsia="en-IN"/>
+          <w14:ligatures w14:val="none"/>
+        </w:rPr>
+        <w:t>'Arguments are'</w:t>
+      </w:r>
+      <w:r>
+        <w:rPr>
+          <w:rFonts w:ascii="Cascadia Code" w:eastAsia="Times New Roman" w:hAnsi="Cascadia Code" w:cs="Cascadia Code"/>
+          <w:color w:val="C3E0E9"/>
+          <w:kern w:val="0"/>
+          <w:sz w:val="21"/>
+          <w:szCs w:val="21"/>
+          <w:lang w:eastAsia="en-IN"/>
+          <w14:ligatures w14:val="none"/>
+        </w:rPr>
+        <w:t>,</w:t>
+      </w:r>
+      <w:proofErr w:type="spellStart"/>
+      <w:r>
+        <w:rPr>
+          <w:rFonts w:ascii="Cascadia Code" w:eastAsia="Times New Roman" w:hAnsi="Cascadia Code" w:cs="Cascadia Code"/>
+          <w:color w:val="CE81C8"/>
+          <w:kern w:val="0"/>
+          <w:sz w:val="21"/>
+          <w:szCs w:val="21"/>
+          <w:lang w:eastAsia="en-IN"/>
+          <w14:ligatures w14:val="none"/>
+        </w:rPr>
+        <w:t>a</w:t>
+      </w:r>
+      <w:r>
+        <w:rPr>
+          <w:rFonts w:ascii="Cascadia Code" w:eastAsia="Times New Roman" w:hAnsi="Cascadia Code" w:cs="Cascadia Code"/>
+          <w:color w:val="C3E0E9"/>
+          <w:kern w:val="0"/>
+          <w:sz w:val="21"/>
+          <w:szCs w:val="21"/>
+          <w:lang w:eastAsia="en-IN"/>
+          <w14:ligatures w14:val="none"/>
+        </w:rPr>
+        <w:t>,</w:t>
+      </w:r>
+      <w:r>
+        <w:rPr>
+          <w:rFonts w:ascii="Cascadia Code" w:eastAsia="Times New Roman" w:hAnsi="Cascadia Code" w:cs="Cascadia Code"/>
+          <w:color w:val="CE81C8"/>
+          <w:kern w:val="0"/>
+          <w:sz w:val="21"/>
+          <w:szCs w:val="21"/>
+          <w:lang w:eastAsia="en-IN"/>
+          <w14:ligatures w14:val="none"/>
+        </w:rPr>
+        <w:t>b</w:t>
+      </w:r>
+      <w:r>
+        <w:rPr>
+          <w:rFonts w:ascii="Cascadia Code" w:eastAsia="Times New Roman" w:hAnsi="Cascadia Code" w:cs="Cascadia Code"/>
+          <w:color w:val="C3E0E9"/>
+          <w:kern w:val="0"/>
+          <w:sz w:val="21"/>
+          <w:szCs w:val="21"/>
+          <w:lang w:eastAsia="en-IN"/>
+          <w14:ligatures w14:val="none"/>
+        </w:rPr>
+        <w:t>,</w:t>
+      </w:r>
+      <w:r>
+        <w:rPr>
+          <w:rFonts w:ascii="Cascadia Code" w:eastAsia="Times New Roman" w:hAnsi="Cascadia Code" w:cs="Cascadia Code"/>
+          <w:color w:val="D8822C"/>
+          <w:kern w:val="0"/>
+          <w:sz w:val="21"/>
+          <w:szCs w:val="21"/>
+          <w:lang w:eastAsia="en-IN"/>
+          <w14:ligatures w14:val="none"/>
+        </w:rPr>
+        <w:t>this</w:t>
+      </w:r>
+      <w:r>
+        <w:rPr>
+          <w:rFonts w:ascii="Cascadia Code" w:eastAsia="Times New Roman" w:hAnsi="Cascadia Code" w:cs="Cascadia Code"/>
+          <w:color w:val="C3E0E9"/>
+          <w:kern w:val="0"/>
+          <w:sz w:val="21"/>
+          <w:szCs w:val="21"/>
+          <w:lang w:eastAsia="en-IN"/>
+          <w14:ligatures w14:val="none"/>
+        </w:rPr>
+        <w:t>.</w:t>
+      </w:r>
+      <w:r>
+        <w:rPr>
+          <w:rFonts w:ascii="Cascadia Code" w:eastAsia="Times New Roman" w:hAnsi="Cascadia Code" w:cs="Cascadia Code"/>
+          <w:color w:val="D8822C"/>
+          <w:kern w:val="0"/>
+          <w:sz w:val="21"/>
+          <w:szCs w:val="21"/>
+          <w:lang w:eastAsia="en-IN"/>
+          <w14:ligatures w14:val="none"/>
+        </w:rPr>
+        <w:t>name</w:t>
+      </w:r>
+      <w:proofErr w:type="spellEnd"/>
+      <w:r>
+        <w:rPr>
+          <w:rFonts w:ascii="Cascadia Code" w:eastAsia="Times New Roman" w:hAnsi="Cascadia Code" w:cs="Cascadia Code"/>
+          <w:color w:val="C3E0E9"/>
+          <w:kern w:val="0"/>
+          <w:sz w:val="21"/>
+          <w:szCs w:val="21"/>
+          <w:lang w:eastAsia="en-IN"/>
+          <w14:ligatures w14:val="none"/>
+        </w:rPr>
+        <w:t>)</w:t>
+      </w:r>
+    </w:p>
+    <w:p>
+      <w:pPr>
+        <w:shd w:val="clear" w:color="auto" w:fill="132C34"/>
+        <w:spacing w:after="0" w:line="285" w:lineRule="atLeast"/>
+        <w:rPr>
+          <w:rFonts w:ascii="Cascadia Code" w:eastAsia="Times New Roman" w:hAnsi="Cascadia Code" w:cs="Cascadia Code"/>
+          <w:color w:val="C3E0E9"/>
+          <w:kern w:val="0"/>
+          <w:sz w:val="21"/>
+          <w:szCs w:val="21"/>
+          <w:lang w:eastAsia="en-IN"/>
+          <w14:ligatures w14:val="none"/>
+        </w:rPr>
+      </w:pPr>
+      <w:r>
+        <w:rPr>
+          <w:rFonts w:ascii="Cascadia Code" w:eastAsia="Times New Roman" w:hAnsi="Cascadia Code" w:cs="Cascadia Code"/>
+          <w:color w:val="C3E0E9"/>
+          <w:kern w:val="0"/>
+          <w:sz w:val="21"/>
+          <w:szCs w:val="21"/>
+          <w:lang w:eastAsia="en-IN"/>
+          <w14:ligatures w14:val="none"/>
+        </w:rPr>
+        <w:t>}</w:t>
+      </w:r>
+    </w:p>
+    <w:p>
+      <w:pPr>
+        <w:shd w:val="clear" w:color="auto" w:fill="132C34"/>
+        <w:spacing w:after="0" w:line="285" w:lineRule="atLeast"/>
+        <w:rPr>
+          <w:rFonts w:ascii="Cascadia Code" w:eastAsia="Times New Roman" w:hAnsi="Cascadia Code" w:cs="Cascadia Code"/>
+          <w:color w:val="C3E0E9"/>
+          <w:kern w:val="0"/>
+          <w:sz w:val="21"/>
+          <w:szCs w:val="21"/>
+          <w:lang w:eastAsia="en-IN"/>
+          <w14:ligatures w14:val="none"/>
+        </w:rPr>
+      </w:pPr>
+    </w:p>
+    <w:p>
+      <w:pPr>
+        <w:shd w:val="clear" w:color="auto" w:fill="132C34"/>
+        <w:spacing w:after="0" w:line="285" w:lineRule="atLeast"/>
+        <w:rPr>
+          <w:rFonts w:ascii="Cascadia Code" w:eastAsia="Times New Roman" w:hAnsi="Cascadia Code" w:cs="Cascadia Code"/>
+          <w:color w:val="C3E0E9"/>
+          <w:kern w:val="0"/>
+          <w:sz w:val="21"/>
+          <w:szCs w:val="21"/>
+          <w:lang w:eastAsia="en-IN"/>
+          <w14:ligatures w14:val="none"/>
+        </w:rPr>
+      </w:pPr>
+      <w:proofErr w:type="spellStart"/>
+      <w:r>
+        <w:rPr>
+          <w:rFonts w:ascii="Cascadia Code" w:eastAsia="Times New Roman" w:hAnsi="Cascadia Code" w:cs="Cascadia Code"/>
+          <w:color w:val="38BBB0"/>
+          <w:kern w:val="0"/>
+          <w:sz w:val="21"/>
+          <w:szCs w:val="21"/>
+          <w:lang w:eastAsia="en-IN"/>
+          <w14:ligatures w14:val="none"/>
+        </w:rPr>
+        <w:t>const</w:t>
+      </w:r>
+      <w:proofErr w:type="spellEnd"/>
+      <w:r>
+        <w:rPr>
+          <w:rFonts w:ascii="Cascadia Code" w:eastAsia="Times New Roman" w:hAnsi="Cascadia Code" w:cs="Cascadia Code"/>
+          <w:color w:val="9ECCDB"/>
+          <w:kern w:val="0"/>
+          <w:sz w:val="21"/>
+          <w:szCs w:val="21"/>
+          <w:lang w:eastAsia="en-IN"/>
+          <w14:ligatures w14:val="none"/>
+        </w:rPr>
+        <w:t xml:space="preserve"> </w:t>
+      </w:r>
+      <w:r>
+        <w:rPr>
+          <w:rFonts w:ascii="Cascadia Code" w:eastAsia="Times New Roman" w:hAnsi="Cascadia Code" w:cs="Cascadia Code"/>
+          <w:color w:val="E54B95"/>
+          <w:kern w:val="0"/>
+          <w:sz w:val="21"/>
+          <w:szCs w:val="21"/>
+          <w:lang w:eastAsia="en-IN"/>
+          <w14:ligatures w14:val="none"/>
+        </w:rPr>
+        <w:t>obj10</w:t>
+      </w:r>
+      <w:r>
+        <w:rPr>
+          <w:rFonts w:ascii="Cascadia Code" w:eastAsia="Times New Roman" w:hAnsi="Cascadia Code" w:cs="Cascadia Code"/>
+          <w:color w:val="DFBE5A"/>
+          <w:kern w:val="0"/>
+          <w:sz w:val="21"/>
+          <w:szCs w:val="21"/>
+          <w:lang w:eastAsia="en-IN"/>
+          <w14:ligatures w14:val="none"/>
+        </w:rPr>
+        <w:t>=</w:t>
+      </w:r>
+      <w:r>
+        <w:rPr>
+          <w:rFonts w:ascii="Cascadia Code" w:eastAsia="Times New Roman" w:hAnsi="Cascadia Code" w:cs="Cascadia Code"/>
+          <w:color w:val="C3E0E9"/>
+          <w:kern w:val="0"/>
+          <w:sz w:val="21"/>
+          <w:szCs w:val="21"/>
+          <w:lang w:eastAsia="en-IN"/>
+          <w14:ligatures w14:val="none"/>
+        </w:rPr>
+        <w:t>{</w:t>
+      </w:r>
+      <w:proofErr w:type="spellStart"/>
+      <w:r>
+        <w:rPr>
+          <w:rFonts w:ascii="Cascadia Code" w:eastAsia="Times New Roman" w:hAnsi="Cascadia Code" w:cs="Cascadia Code"/>
+          <w:color w:val="C3E0E9"/>
+          <w:kern w:val="0"/>
+          <w:sz w:val="21"/>
+          <w:szCs w:val="21"/>
+          <w:lang w:eastAsia="en-IN"/>
+          <w14:ligatures w14:val="none"/>
+        </w:rPr>
+        <w:t>name:</w:t>
+      </w:r>
+      <w:r>
+        <w:rPr>
+          <w:rFonts w:ascii="Cascadia Code" w:eastAsia="Times New Roman" w:hAnsi="Cascadia Code" w:cs="Cascadia Code"/>
+          <w:color w:val="94A522"/>
+          <w:kern w:val="0"/>
+          <w:sz w:val="21"/>
+          <w:szCs w:val="21"/>
+          <w:lang w:eastAsia="en-IN"/>
+          <w14:ligatures w14:val="none"/>
+        </w:rPr>
+        <w:t>"Rishabh</w:t>
+      </w:r>
+      <w:proofErr w:type="spellEnd"/>
+      <w:r>
+        <w:rPr>
+          <w:rFonts w:ascii="Cascadia Code" w:eastAsia="Times New Roman" w:hAnsi="Cascadia Code" w:cs="Cascadia Code"/>
+          <w:color w:val="94A522"/>
+          <w:kern w:val="0"/>
+          <w:sz w:val="21"/>
+          <w:szCs w:val="21"/>
+          <w:lang w:eastAsia="en-IN"/>
+          <w14:ligatures w14:val="none"/>
+        </w:rPr>
+        <w:t>"</w:t>
+      </w:r>
+      <w:r>
+        <w:rPr>
+          <w:rFonts w:ascii="Cascadia Code" w:eastAsia="Times New Roman" w:hAnsi="Cascadia Code" w:cs="Cascadia Code"/>
+          <w:color w:val="C3E0E9"/>
+          <w:kern w:val="0"/>
+          <w:sz w:val="21"/>
+          <w:szCs w:val="21"/>
+          <w:lang w:eastAsia="en-IN"/>
+          <w14:ligatures w14:val="none"/>
+        </w:rPr>
+        <w:t>}</w:t>
+      </w:r>
+    </w:p>
+    <w:p>
+      <w:pPr>
+        <w:shd w:val="clear" w:color="auto" w:fill="132C34"/>
+        <w:spacing w:after="0" w:line="285" w:lineRule="atLeast"/>
+        <w:rPr>
+          <w:rFonts w:ascii="Cascadia Code" w:eastAsia="Times New Roman" w:hAnsi="Cascadia Code" w:cs="Cascadia Code"/>
+          <w:color w:val="C3E0E9"/>
+          <w:kern w:val="0"/>
+          <w:sz w:val="21"/>
+          <w:szCs w:val="21"/>
+          <w:lang w:eastAsia="en-IN"/>
+          <w14:ligatures w14:val="none"/>
+        </w:rPr>
+      </w:pPr>
+      <w:proofErr w:type="spellStart"/>
+      <w:r>
+        <w:rPr>
+          <w:rFonts w:ascii="Cascadia Code" w:eastAsia="Times New Roman" w:hAnsi="Cascadia Code" w:cs="Cascadia Code"/>
+          <w:color w:val="38BBB0"/>
+          <w:kern w:val="0"/>
+          <w:sz w:val="21"/>
+          <w:szCs w:val="21"/>
+          <w:lang w:eastAsia="en-IN"/>
+          <w14:ligatures w14:val="none"/>
+        </w:rPr>
+        <w:t>const</w:t>
+      </w:r>
+      <w:proofErr w:type="spellEnd"/>
+      <w:r>
+        <w:rPr>
+          <w:rFonts w:ascii="Cascadia Code" w:eastAsia="Times New Roman" w:hAnsi="Cascadia Code" w:cs="Cascadia Code"/>
+          <w:color w:val="9ECCDB"/>
+          <w:kern w:val="0"/>
+          <w:sz w:val="21"/>
+          <w:szCs w:val="21"/>
+          <w:lang w:eastAsia="en-IN"/>
+          <w14:ligatures w14:val="none"/>
+        </w:rPr>
+        <w:t xml:space="preserve"> </w:t>
+      </w:r>
+      <w:r>
+        <w:rPr>
+          <w:rFonts w:ascii="Cascadia Code" w:eastAsia="Times New Roman" w:hAnsi="Cascadia Code" w:cs="Cascadia Code"/>
+          <w:color w:val="E54B95"/>
+          <w:kern w:val="0"/>
+          <w:sz w:val="21"/>
+          <w:szCs w:val="21"/>
+          <w:lang w:eastAsia="en-IN"/>
+          <w14:ligatures w14:val="none"/>
+        </w:rPr>
+        <w:t>obj20</w:t>
+      </w:r>
+      <w:r>
+        <w:rPr>
+          <w:rFonts w:ascii="Cascadia Code" w:eastAsia="Times New Roman" w:hAnsi="Cascadia Code" w:cs="Cascadia Code"/>
+          <w:color w:val="DFBE5A"/>
+          <w:kern w:val="0"/>
+          <w:sz w:val="21"/>
+          <w:szCs w:val="21"/>
+          <w:lang w:eastAsia="en-IN"/>
+          <w14:ligatures w14:val="none"/>
+        </w:rPr>
+        <w:t>=</w:t>
+      </w:r>
+      <w:r>
+        <w:rPr>
+          <w:rFonts w:ascii="Cascadia Code" w:eastAsia="Times New Roman" w:hAnsi="Cascadia Code" w:cs="Cascadia Code"/>
+          <w:color w:val="C3E0E9"/>
+          <w:kern w:val="0"/>
+          <w:sz w:val="21"/>
+          <w:szCs w:val="21"/>
+          <w:lang w:eastAsia="en-IN"/>
+          <w14:ligatures w14:val="none"/>
+        </w:rPr>
+        <w:t>{</w:t>
+      </w:r>
+      <w:proofErr w:type="spellStart"/>
+      <w:r>
+        <w:rPr>
+          <w:rFonts w:ascii="Cascadia Code" w:eastAsia="Times New Roman" w:hAnsi="Cascadia Code" w:cs="Cascadia Code"/>
+          <w:color w:val="C3E0E9"/>
+          <w:kern w:val="0"/>
+          <w:sz w:val="21"/>
+          <w:szCs w:val="21"/>
+          <w:lang w:eastAsia="en-IN"/>
+          <w14:ligatures w14:val="none"/>
+        </w:rPr>
+        <w:t>name:</w:t>
+      </w:r>
+      <w:r>
+        <w:rPr>
+          <w:rFonts w:ascii="Cascadia Code" w:eastAsia="Times New Roman" w:hAnsi="Cascadia Code" w:cs="Cascadia Code"/>
+          <w:color w:val="94A522"/>
+          <w:kern w:val="0"/>
+          <w:sz w:val="21"/>
+          <w:szCs w:val="21"/>
+          <w:lang w:eastAsia="en-IN"/>
+          <w14:ligatures w14:val="none"/>
+        </w:rPr>
+        <w:t>"Amit</w:t>
+      </w:r>
+      <w:proofErr w:type="spellEnd"/>
+      <w:r>
+        <w:rPr>
+          <w:rFonts w:ascii="Cascadia Code" w:eastAsia="Times New Roman" w:hAnsi="Cascadia Code" w:cs="Cascadia Code"/>
+          <w:color w:val="94A522"/>
+          <w:kern w:val="0"/>
+          <w:sz w:val="21"/>
+          <w:szCs w:val="21"/>
+          <w:lang w:eastAsia="en-IN"/>
+          <w14:ligatures w14:val="none"/>
+        </w:rPr>
+        <w:t>"</w:t>
+      </w:r>
+      <w:r>
+        <w:rPr>
+          <w:rFonts w:ascii="Cascadia Code" w:eastAsia="Times New Roman" w:hAnsi="Cascadia Code" w:cs="Cascadia Code"/>
+          <w:color w:val="C3E0E9"/>
+          <w:kern w:val="0"/>
+          <w:sz w:val="21"/>
+          <w:szCs w:val="21"/>
+          <w:lang w:eastAsia="en-IN"/>
+          <w14:ligatures w14:val="none"/>
+        </w:rPr>
+        <w:t>}</w:t>
+      </w:r>
+    </w:p>
+    <w:p>
+      <w:pPr>
+        <w:shd w:val="clear" w:color="auto" w:fill="132C34"/>
+        <w:spacing w:after="0" w:line="285" w:lineRule="atLeast"/>
+        <w:rPr>
+          <w:rFonts w:ascii="Cascadia Code" w:eastAsia="Times New Roman" w:hAnsi="Cascadia Code" w:cs="Cascadia Code"/>
+          <w:color w:val="C3E0E9"/>
+          <w:kern w:val="0"/>
+          <w:sz w:val="21"/>
+          <w:szCs w:val="21"/>
+          <w:lang w:eastAsia="en-IN"/>
+          <w14:ligatures w14:val="none"/>
+        </w:rPr>
+      </w:pPr>
+    </w:p>
+    <w:p>
+      <w:pPr>
+        <w:shd w:val="clear" w:color="auto" w:fill="132C34"/>
+        <w:spacing w:after="0" w:line="285" w:lineRule="atLeast"/>
+        <w:rPr>
+          <w:rFonts w:ascii="Cascadia Code" w:eastAsia="Times New Roman" w:hAnsi="Cascadia Code" w:cs="Cascadia Code"/>
+          <w:color w:val="C3E0E9"/>
+          <w:kern w:val="0"/>
+          <w:sz w:val="21"/>
+          <w:szCs w:val="21"/>
+          <w:lang w:eastAsia="en-IN"/>
+          <w14:ligatures w14:val="none"/>
+        </w:rPr>
+      </w:pPr>
+      <w:proofErr w:type="spellStart"/>
+      <w:proofErr w:type="gramStart"/>
+      <w:r>
+        <w:rPr>
+          <w:rFonts w:ascii="Cascadia Code" w:eastAsia="Times New Roman" w:hAnsi="Cascadia Code" w:cs="Cascadia Code"/>
+          <w:color w:val="399FE8"/>
+          <w:kern w:val="0"/>
+          <w:sz w:val="21"/>
+          <w:szCs w:val="21"/>
+          <w:lang w:eastAsia="en-IN"/>
+          <w14:ligatures w14:val="none"/>
+        </w:rPr>
+        <w:t>custom</w:t>
+      </w:r>
+      <w:r>
+        <w:rPr>
+          <w:rFonts w:ascii="Cascadia Code" w:eastAsia="Times New Roman" w:hAnsi="Cascadia Code" w:cs="Cascadia Code"/>
+          <w:color w:val="C3E0E9"/>
+          <w:kern w:val="0"/>
+          <w:sz w:val="21"/>
+          <w:szCs w:val="21"/>
+          <w:lang w:eastAsia="en-IN"/>
+          <w14:ligatures w14:val="none"/>
+        </w:rPr>
+        <w:t>.</w:t>
+      </w:r>
+      <w:r>
+        <w:rPr>
+          <w:rFonts w:ascii="Cascadia Code" w:eastAsia="Times New Roman" w:hAnsi="Cascadia Code" w:cs="Cascadia Code"/>
+          <w:color w:val="399FE8"/>
+          <w:kern w:val="0"/>
+          <w:sz w:val="21"/>
+          <w:szCs w:val="21"/>
+          <w:lang w:eastAsia="en-IN"/>
+          <w14:ligatures w14:val="none"/>
+        </w:rPr>
+        <w:t>call</w:t>
+      </w:r>
+      <w:proofErr w:type="spellEnd"/>
+      <w:proofErr w:type="gramEnd"/>
+      <w:r>
+        <w:rPr>
+          <w:rFonts w:ascii="Cascadia Code" w:eastAsia="Times New Roman" w:hAnsi="Cascadia Code" w:cs="Cascadia Code"/>
+          <w:color w:val="C3E0E9"/>
+          <w:kern w:val="0"/>
+          <w:sz w:val="21"/>
+          <w:szCs w:val="21"/>
+          <w:lang w:eastAsia="en-IN"/>
+          <w14:ligatures w14:val="none"/>
+        </w:rPr>
+        <w:t>(</w:t>
+      </w:r>
+      <w:r>
+        <w:rPr>
+          <w:rFonts w:ascii="Cascadia Code" w:eastAsia="Times New Roman" w:hAnsi="Cascadia Code" w:cs="Cascadia Code"/>
+          <w:color w:val="E54B95"/>
+          <w:kern w:val="0"/>
+          <w:sz w:val="21"/>
+          <w:szCs w:val="21"/>
+          <w:lang w:eastAsia="en-IN"/>
+          <w14:ligatures w14:val="none"/>
+        </w:rPr>
+        <w:t>obj10</w:t>
+      </w:r>
+      <w:r>
+        <w:rPr>
+          <w:rFonts w:ascii="Cascadia Code" w:eastAsia="Times New Roman" w:hAnsi="Cascadia Code" w:cs="Cascadia Code"/>
+          <w:color w:val="C3E0E9"/>
+          <w:kern w:val="0"/>
+          <w:sz w:val="21"/>
+          <w:szCs w:val="21"/>
+          <w:lang w:eastAsia="en-IN"/>
+          <w14:ligatures w14:val="none"/>
+        </w:rPr>
+        <w:t>,</w:t>
+      </w:r>
+      <w:r>
+        <w:rPr>
+          <w:rFonts w:ascii="Cascadia Code" w:eastAsia="Times New Roman" w:hAnsi="Cascadia Code" w:cs="Cascadia Code"/>
+          <w:color w:val="D8822C"/>
+          <w:kern w:val="0"/>
+          <w:sz w:val="21"/>
+          <w:szCs w:val="21"/>
+          <w:lang w:eastAsia="en-IN"/>
+          <w14:ligatures w14:val="none"/>
+        </w:rPr>
+        <w:t>2</w:t>
+      </w:r>
+      <w:r>
+        <w:rPr>
+          <w:rFonts w:ascii="Cascadia Code" w:eastAsia="Times New Roman" w:hAnsi="Cascadia Code" w:cs="Cascadia Code"/>
+          <w:color w:val="C3E0E9"/>
+          <w:kern w:val="0"/>
+          <w:sz w:val="21"/>
+          <w:szCs w:val="21"/>
+          <w:lang w:eastAsia="en-IN"/>
+          <w14:ligatures w14:val="none"/>
+        </w:rPr>
+        <w:t>,</w:t>
+      </w:r>
+      <w:r>
+        <w:rPr>
+          <w:rFonts w:ascii="Cascadia Code" w:eastAsia="Times New Roman" w:hAnsi="Cascadia Code" w:cs="Cascadia Code"/>
+          <w:color w:val="D8822C"/>
+          <w:kern w:val="0"/>
+          <w:sz w:val="21"/>
+          <w:szCs w:val="21"/>
+          <w:lang w:eastAsia="en-IN"/>
+          <w14:ligatures w14:val="none"/>
+        </w:rPr>
+        <w:t>3</w:t>
+      </w:r>
+      <w:r>
+        <w:rPr>
+          <w:rFonts w:ascii="Cascadia Code" w:eastAsia="Times New Roman" w:hAnsi="Cascadia Code" w:cs="Cascadia Code"/>
+          <w:color w:val="C3E0E9"/>
+          <w:kern w:val="0"/>
+          <w:sz w:val="21"/>
+          <w:szCs w:val="21"/>
+          <w:lang w:eastAsia="en-IN"/>
+          <w14:ligatures w14:val="none"/>
+        </w:rPr>
+        <w:t>)</w:t>
+      </w:r>
+      <w:r>
+        <w:rPr>
+          <w:rFonts w:ascii="Cascadia Code" w:eastAsia="Times New Roman" w:hAnsi="Cascadia Code" w:cs="Cascadia Code"/>
+          <w:color w:val="9ECCDB"/>
+          <w:kern w:val="0"/>
+          <w:sz w:val="21"/>
+          <w:szCs w:val="21"/>
+          <w:lang w:eastAsia="en-IN"/>
+          <w14:ligatures w14:val="none"/>
+        </w:rPr>
+        <w:t xml:space="preserve"> </w:t>
+      </w:r>
+      <w:r>
+        <w:rPr>
+          <w:rFonts w:ascii="Cascadia Code" w:eastAsia="Times New Roman" w:hAnsi="Cascadia Code" w:cs="Cascadia Code"/>
+          <w:i/>
+          <w:iCs/>
+          <w:color w:val="BDE3EF"/>
+          <w:kern w:val="0"/>
+          <w:sz w:val="21"/>
+          <w:szCs w:val="21"/>
+          <w:lang w:eastAsia="en-IN"/>
+          <w14:ligatures w14:val="none"/>
+        </w:rPr>
+        <w:t xml:space="preserve">// Arguments are 2 3 Rishabh in call we pass the arguments with comma </w:t>
+      </w:r>
+      <w:proofErr w:type="spellStart"/>
+      <w:r>
+        <w:rPr>
+          <w:rFonts w:ascii="Cascadia Code" w:eastAsia="Times New Roman" w:hAnsi="Cascadia Code" w:cs="Cascadia Code"/>
+          <w:i/>
+          <w:iCs/>
+          <w:color w:val="BDE3EF"/>
+          <w:kern w:val="0"/>
+          <w:sz w:val="21"/>
+          <w:szCs w:val="21"/>
+          <w:lang w:eastAsia="en-IN"/>
+          <w14:ligatures w14:val="none"/>
+        </w:rPr>
+        <w:t>seperated</w:t>
+      </w:r>
+      <w:proofErr w:type="spellEnd"/>
+    </w:p>
+    <w:p>
+      <w:pPr>
+        <w:shd w:val="clear" w:color="auto" w:fill="132C34"/>
+        <w:spacing w:after="0" w:line="285" w:lineRule="atLeast"/>
+        <w:rPr>
+          <w:rFonts w:ascii="Cascadia Code" w:eastAsia="Times New Roman" w:hAnsi="Cascadia Code" w:cs="Cascadia Code"/>
+          <w:color w:val="C3E0E9"/>
+          <w:kern w:val="0"/>
+          <w:sz w:val="21"/>
+          <w:szCs w:val="21"/>
+          <w:lang w:eastAsia="en-IN"/>
+          <w14:ligatures w14:val="none"/>
+        </w:rPr>
+      </w:pPr>
+      <w:proofErr w:type="spellStart"/>
+      <w:proofErr w:type="gramStart"/>
+      <w:r>
+        <w:rPr>
+          <w:rFonts w:ascii="Cascadia Code" w:eastAsia="Times New Roman" w:hAnsi="Cascadia Code" w:cs="Cascadia Code"/>
+          <w:color w:val="399FE8"/>
+          <w:kern w:val="0"/>
+          <w:sz w:val="21"/>
+          <w:szCs w:val="21"/>
+          <w:lang w:eastAsia="en-IN"/>
+          <w14:ligatures w14:val="none"/>
+        </w:rPr>
+        <w:t>custom</w:t>
+      </w:r>
+      <w:r>
+        <w:rPr>
+          <w:rFonts w:ascii="Cascadia Code" w:eastAsia="Times New Roman" w:hAnsi="Cascadia Code" w:cs="Cascadia Code"/>
+          <w:color w:val="C3E0E9"/>
+          <w:kern w:val="0"/>
+          <w:sz w:val="21"/>
+          <w:szCs w:val="21"/>
+          <w:lang w:eastAsia="en-IN"/>
+          <w14:ligatures w14:val="none"/>
+        </w:rPr>
+        <w:t>.</w:t>
+      </w:r>
+      <w:r>
+        <w:rPr>
+          <w:rFonts w:ascii="Cascadia Code" w:eastAsia="Times New Roman" w:hAnsi="Cascadia Code" w:cs="Cascadia Code"/>
+          <w:color w:val="399FE8"/>
+          <w:kern w:val="0"/>
+          <w:sz w:val="21"/>
+          <w:szCs w:val="21"/>
+          <w:lang w:eastAsia="en-IN"/>
+          <w14:ligatures w14:val="none"/>
+        </w:rPr>
+        <w:t>apply</w:t>
+      </w:r>
+      <w:proofErr w:type="spellEnd"/>
+      <w:proofErr w:type="gramEnd"/>
+      <w:r>
+        <w:rPr>
+          <w:rFonts w:ascii="Cascadia Code" w:eastAsia="Times New Roman" w:hAnsi="Cascadia Code" w:cs="Cascadia Code"/>
+          <w:color w:val="C3E0E9"/>
+          <w:kern w:val="0"/>
+          <w:sz w:val="21"/>
+          <w:szCs w:val="21"/>
+          <w:lang w:eastAsia="en-IN"/>
+          <w14:ligatures w14:val="none"/>
+        </w:rPr>
+        <w:t>(</w:t>
+      </w:r>
+      <w:r>
+        <w:rPr>
+          <w:rFonts w:ascii="Cascadia Code" w:eastAsia="Times New Roman" w:hAnsi="Cascadia Code" w:cs="Cascadia Code"/>
+          <w:color w:val="E54B95"/>
+          <w:kern w:val="0"/>
+          <w:sz w:val="21"/>
+          <w:szCs w:val="21"/>
+          <w:lang w:eastAsia="en-IN"/>
+          <w14:ligatures w14:val="none"/>
+        </w:rPr>
+        <w:t>obj20</w:t>
+      </w:r>
+      <w:r>
+        <w:rPr>
+          <w:rFonts w:ascii="Cascadia Code" w:eastAsia="Times New Roman" w:hAnsi="Cascadia Code" w:cs="Cascadia Code"/>
+          <w:color w:val="C3E0E9"/>
+          <w:kern w:val="0"/>
+          <w:sz w:val="21"/>
+          <w:szCs w:val="21"/>
+          <w:lang w:eastAsia="en-IN"/>
+          <w14:ligatures w14:val="none"/>
+        </w:rPr>
+        <w:t>,[</w:t>
+      </w:r>
+      <w:r>
+        <w:rPr>
+          <w:rFonts w:ascii="Cascadia Code" w:eastAsia="Times New Roman" w:hAnsi="Cascadia Code" w:cs="Cascadia Code"/>
+          <w:color w:val="D8822C"/>
+          <w:kern w:val="0"/>
+          <w:sz w:val="21"/>
+          <w:szCs w:val="21"/>
+          <w:lang w:eastAsia="en-IN"/>
+          <w14:ligatures w14:val="none"/>
+        </w:rPr>
+        <w:t>2</w:t>
+      </w:r>
+      <w:r>
+        <w:rPr>
+          <w:rFonts w:ascii="Cascadia Code" w:eastAsia="Times New Roman" w:hAnsi="Cascadia Code" w:cs="Cascadia Code"/>
+          <w:color w:val="C3E0E9"/>
+          <w:kern w:val="0"/>
+          <w:sz w:val="21"/>
+          <w:szCs w:val="21"/>
+          <w:lang w:eastAsia="en-IN"/>
+          <w14:ligatures w14:val="none"/>
+        </w:rPr>
+        <w:t>,</w:t>
+      </w:r>
+      <w:r>
+        <w:rPr>
+          <w:rFonts w:ascii="Cascadia Code" w:eastAsia="Times New Roman" w:hAnsi="Cascadia Code" w:cs="Cascadia Code"/>
+          <w:color w:val="D8822C"/>
+          <w:kern w:val="0"/>
+          <w:sz w:val="21"/>
+          <w:szCs w:val="21"/>
+          <w:lang w:eastAsia="en-IN"/>
+          <w14:ligatures w14:val="none"/>
+        </w:rPr>
+        <w:t>3</w:t>
+      </w:r>
+      <w:r>
+        <w:rPr>
+          <w:rFonts w:ascii="Cascadia Code" w:eastAsia="Times New Roman" w:hAnsi="Cascadia Code" w:cs="Cascadia Code"/>
+          <w:color w:val="C3E0E9"/>
+          <w:kern w:val="0"/>
+          <w:sz w:val="21"/>
+          <w:szCs w:val="21"/>
+          <w:lang w:eastAsia="en-IN"/>
+          <w14:ligatures w14:val="none"/>
+        </w:rPr>
+        <w:t>])</w:t>
+      </w:r>
+      <w:r>
+        <w:rPr>
+          <w:rFonts w:ascii="Cascadia Code" w:eastAsia="Times New Roman" w:hAnsi="Cascadia Code" w:cs="Cascadia Code"/>
+          <w:i/>
+          <w:iCs/>
+          <w:color w:val="BDE3EF"/>
+          <w:kern w:val="0"/>
+          <w:sz w:val="21"/>
+          <w:szCs w:val="21"/>
+          <w:lang w:eastAsia="en-IN"/>
+          <w14:ligatures w14:val="none"/>
+        </w:rPr>
+        <w:t>//In apply we pass the arguments in the array format</w:t>
+      </w:r>
+    </w:p>
+    <w:p>
+      <w:pPr>
+        <w:rPr>
+          <w:sz w:val="20"/>
+          <w:szCs w:val="20"/>
+        </w:rPr>
+      </w:pPr>
+    </w:p>
+    <w:p>
+      <w:pPr>
+        <w:pStyle w:val="ListParagraph"/>
+        <w:numPr>
+          <w:ilvl w:val="0"/>
+          <w:numId w:val="1"/>
+        </w:numPr>
+        <w:rPr>
+          <w:sz w:val="20"/>
+          <w:szCs w:val="20"/>
+        </w:rPr>
+      </w:pPr>
+      <w:r>
+        <w:rPr>
+          <w:b/>
+          <w:bCs/>
+          <w:sz w:val="20"/>
+          <w:szCs w:val="20"/>
+        </w:rPr>
+        <w:t xml:space="preserve">What is the bind function methods in </w:t>
+      </w:r>
+      <w:proofErr w:type="spellStart"/>
+      <w:r>
+        <w:rPr>
+          <w:b/>
+          <w:bCs/>
+          <w:sz w:val="20"/>
+          <w:szCs w:val="20"/>
+        </w:rPr>
+        <w:t>javascript</w:t>
+      </w:r>
+      <w:proofErr w:type="spellEnd"/>
+      <w:r>
+        <w:rPr>
+          <w:b/>
+          <w:bCs/>
+          <w:sz w:val="20"/>
+          <w:szCs w:val="20"/>
+        </w:rPr>
+        <w:t>?</w:t>
+      </w:r>
+    </w:p>
+    <w:p>
+      <w:pPr>
+        <w:pStyle w:val="ListParagraph"/>
+        <w:numPr>
+          <w:ilvl w:val="0"/>
+          <w:numId w:val="2"/>
+        </w:numPr>
+        <w:rPr>
+          <w:sz w:val="20"/>
+          <w:szCs w:val="20"/>
+        </w:rPr>
+      </w:pPr>
+      <w:r>
+        <w:rPr>
+          <w:sz w:val="20"/>
+          <w:szCs w:val="20"/>
+        </w:rPr>
+        <w:t xml:space="preserve">The bind function also helps to configure the this object of the function in the </w:t>
+      </w:r>
+      <w:proofErr w:type="spellStart"/>
+      <w:proofErr w:type="gramStart"/>
+      <w:r>
+        <w:rPr>
+          <w:sz w:val="20"/>
+          <w:szCs w:val="20"/>
+        </w:rPr>
+        <w:t>javascript</w:t>
+      </w:r>
+      <w:proofErr w:type="spellEnd"/>
+      <w:r>
+        <w:rPr>
+          <w:sz w:val="20"/>
+          <w:szCs w:val="20"/>
+        </w:rPr>
+        <w:t xml:space="preserve"> .</w:t>
+      </w:r>
+      <w:proofErr w:type="gramEnd"/>
+      <w:r>
+        <w:rPr>
+          <w:sz w:val="20"/>
+          <w:szCs w:val="20"/>
+        </w:rPr>
+        <w:t xml:space="preserve"> </w:t>
+      </w:r>
+    </w:p>
+    <w:p>
+      <w:pPr>
+        <w:pStyle w:val="ListParagraph"/>
+        <w:numPr>
+          <w:ilvl w:val="1"/>
+          <w:numId w:val="2"/>
+        </w:numPr>
+        <w:rPr>
+          <w:sz w:val="20"/>
+          <w:szCs w:val="20"/>
+        </w:rPr>
+      </w:pPr>
+      <w:r>
+        <w:rPr>
+          <w:sz w:val="20"/>
+          <w:szCs w:val="20"/>
+        </w:rPr>
+        <w:t xml:space="preserve">The difference of the bind function from call and apply </w:t>
+      </w:r>
+      <w:r>
+        <w:rPr>
+          <w:sz w:val="20"/>
+          <w:szCs w:val="20"/>
+        </w:rPr>
+        <w:t xml:space="preserve">is the bind function </w:t>
+      </w:r>
+      <w:r>
+        <w:rPr>
+          <w:b/>
+          <w:bCs/>
+          <w:sz w:val="20"/>
+          <w:szCs w:val="20"/>
+        </w:rPr>
+        <w:t xml:space="preserve">will return the new function </w:t>
+      </w:r>
+      <w:proofErr w:type="spellStart"/>
+      <w:r>
+        <w:rPr>
+          <w:b/>
+          <w:bCs/>
+          <w:sz w:val="20"/>
+          <w:szCs w:val="20"/>
+        </w:rPr>
+        <w:t>binded</w:t>
+      </w:r>
+      <w:proofErr w:type="spellEnd"/>
+      <w:r>
+        <w:rPr>
+          <w:b/>
+          <w:bCs/>
+          <w:sz w:val="20"/>
+          <w:szCs w:val="20"/>
+        </w:rPr>
+        <w:t xml:space="preserve"> with </w:t>
+      </w:r>
+      <w:proofErr w:type="gramStart"/>
+      <w:r>
+        <w:rPr>
+          <w:b/>
+          <w:bCs/>
+          <w:sz w:val="20"/>
+          <w:szCs w:val="20"/>
+        </w:rPr>
+        <w:t>the this</w:t>
+      </w:r>
+      <w:proofErr w:type="gramEnd"/>
+      <w:r>
+        <w:rPr>
+          <w:b/>
+          <w:bCs/>
+          <w:sz w:val="20"/>
+          <w:szCs w:val="20"/>
+        </w:rPr>
+        <w:t xml:space="preserve"> keyword of the object we have passed</w:t>
+      </w:r>
+      <w:r>
+        <w:rPr>
+          <w:sz w:val="20"/>
+          <w:szCs w:val="20"/>
+        </w:rPr>
+        <w:t xml:space="preserve"> </w:t>
+      </w:r>
+    </w:p>
+    <w:p>
+      <w:pPr>
+        <w:pStyle w:val="ListParagraph"/>
+        <w:numPr>
+          <w:ilvl w:val="1"/>
+          <w:numId w:val="2"/>
+        </w:numPr>
+        <w:rPr>
+          <w:sz w:val="20"/>
+          <w:szCs w:val="20"/>
+        </w:rPr>
+      </w:pPr>
+      <w:r>
+        <w:rPr>
+          <w:sz w:val="20"/>
+          <w:szCs w:val="20"/>
+        </w:rPr>
+        <w:t xml:space="preserve">The bind function will take the one argument which is the </w:t>
+      </w:r>
+      <w:proofErr w:type="spellStart"/>
+      <w:r>
+        <w:rPr>
+          <w:sz w:val="20"/>
+          <w:szCs w:val="20"/>
+        </w:rPr>
+        <w:t>obj</w:t>
+      </w:r>
+      <w:proofErr w:type="spellEnd"/>
+      <w:r>
+        <w:rPr>
+          <w:sz w:val="20"/>
+          <w:szCs w:val="20"/>
+        </w:rPr>
+        <w:t xml:space="preserve"> with which we need to bind our function.</w:t>
+      </w:r>
+    </w:p>
+    <w:p>
+      <w:pPr>
+        <w:ind w:left="720"/>
+        <w:rPr>
+          <w:sz w:val="20"/>
+          <w:szCs w:val="20"/>
+        </w:rPr>
+      </w:pPr>
+      <w:r>
+        <w:rPr>
+          <w:sz w:val="20"/>
+          <w:szCs w:val="20"/>
+        </w:rPr>
+        <w:t xml:space="preserve">Below is the syntax for the bind function in </w:t>
+      </w:r>
+      <w:proofErr w:type="spellStart"/>
+      <w:proofErr w:type="gramStart"/>
+      <w:r>
+        <w:rPr>
+          <w:sz w:val="20"/>
+          <w:szCs w:val="20"/>
+        </w:rPr>
+        <w:t>javascript</w:t>
+      </w:r>
+      <w:proofErr w:type="spellEnd"/>
+      <w:proofErr w:type="gramEnd"/>
+    </w:p>
+    <w:p>
+      <w:pPr>
+        <w:shd w:val="clear" w:color="auto" w:fill="132C34"/>
+        <w:spacing w:line="285" w:lineRule="atLeast"/>
+        <w:rPr>
+          <w:rFonts w:ascii="Cascadia Code" w:eastAsia="Times New Roman" w:hAnsi="Cascadia Code" w:cs="Cascadia Code"/>
+          <w:color w:val="C3E0E9"/>
+          <w:kern w:val="0"/>
+          <w:sz w:val="21"/>
+          <w:szCs w:val="21"/>
+          <w:lang w:eastAsia="en-IN"/>
+          <w14:ligatures w14:val="none"/>
+        </w:rPr>
+      </w:pPr>
+      <w:r>
+        <w:rPr>
+          <w:sz w:val="20"/>
+          <w:szCs w:val="20"/>
+        </w:rPr>
+        <w:tab/>
+      </w:r>
+      <w:r>
+        <w:rPr>
+          <w:rFonts w:ascii="Cascadia Code" w:eastAsia="Times New Roman" w:hAnsi="Cascadia Code" w:cs="Cascadia Code"/>
+          <w:i/>
+          <w:iCs/>
+          <w:color w:val="BDE3EF"/>
+          <w:kern w:val="0"/>
+          <w:sz w:val="21"/>
+          <w:szCs w:val="21"/>
+          <w:lang w:eastAsia="en-IN"/>
+          <w14:ligatures w14:val="none"/>
+        </w:rPr>
+        <w:t xml:space="preserve">// bind function </w:t>
+      </w:r>
+    </w:p>
+    <w:p>
+      <w:pPr>
+        <w:shd w:val="clear" w:color="auto" w:fill="132C34"/>
+        <w:spacing w:after="0" w:line="285" w:lineRule="atLeast"/>
+        <w:rPr>
+          <w:rFonts w:ascii="Cascadia Code" w:eastAsia="Times New Roman" w:hAnsi="Cascadia Code" w:cs="Cascadia Code"/>
+          <w:color w:val="C3E0E9"/>
+          <w:kern w:val="0"/>
+          <w:sz w:val="21"/>
+          <w:szCs w:val="21"/>
+          <w:lang w:eastAsia="en-IN"/>
+          <w14:ligatures w14:val="none"/>
+        </w:rPr>
+      </w:pPr>
+      <w:proofErr w:type="spellStart"/>
+      <w:r>
+        <w:rPr>
+          <w:rFonts w:ascii="Cascadia Code" w:eastAsia="Times New Roman" w:hAnsi="Cascadia Code" w:cs="Cascadia Code"/>
+          <w:color w:val="38BBB0"/>
+          <w:kern w:val="0"/>
+          <w:sz w:val="21"/>
+          <w:szCs w:val="21"/>
+          <w:lang w:eastAsia="en-IN"/>
+          <w14:ligatures w14:val="none"/>
+        </w:rPr>
+        <w:t>const</w:t>
+      </w:r>
+      <w:proofErr w:type="spellEnd"/>
+      <w:r>
+        <w:rPr>
+          <w:rFonts w:ascii="Cascadia Code" w:eastAsia="Times New Roman" w:hAnsi="Cascadia Code" w:cs="Cascadia Code"/>
+          <w:color w:val="9ECCDB"/>
+          <w:kern w:val="0"/>
+          <w:sz w:val="21"/>
+          <w:szCs w:val="21"/>
+          <w:lang w:eastAsia="en-IN"/>
+          <w14:ligatures w14:val="none"/>
+        </w:rPr>
+        <w:t xml:space="preserve"> </w:t>
+      </w:r>
+      <w:proofErr w:type="spellStart"/>
+      <w:r>
+        <w:rPr>
+          <w:rFonts w:ascii="Cascadia Code" w:eastAsia="Times New Roman" w:hAnsi="Cascadia Code" w:cs="Cascadia Code"/>
+          <w:color w:val="E54B95"/>
+          <w:kern w:val="0"/>
+          <w:sz w:val="21"/>
+          <w:szCs w:val="21"/>
+          <w:lang w:eastAsia="en-IN"/>
+          <w14:ligatures w14:val="none"/>
+        </w:rPr>
+        <w:t>customBind</w:t>
+      </w:r>
+      <w:proofErr w:type="spellEnd"/>
+      <w:r>
+        <w:rPr>
+          <w:rFonts w:ascii="Cascadia Code" w:eastAsia="Times New Roman" w:hAnsi="Cascadia Code" w:cs="Cascadia Code"/>
+          <w:color w:val="9ECCDB"/>
+          <w:kern w:val="0"/>
+          <w:sz w:val="21"/>
+          <w:szCs w:val="21"/>
+          <w:lang w:eastAsia="en-IN"/>
+          <w14:ligatures w14:val="none"/>
+        </w:rPr>
+        <w:t xml:space="preserve"> </w:t>
+      </w:r>
+      <w:r>
+        <w:rPr>
+          <w:rFonts w:ascii="Cascadia Code" w:eastAsia="Times New Roman" w:hAnsi="Cascadia Code" w:cs="Cascadia Code"/>
+          <w:color w:val="DFBE5A"/>
+          <w:kern w:val="0"/>
+          <w:sz w:val="21"/>
+          <w:szCs w:val="21"/>
+          <w:lang w:eastAsia="en-IN"/>
+          <w14:ligatures w14:val="none"/>
+        </w:rPr>
+        <w:t>=</w:t>
+      </w:r>
+      <w:r>
+        <w:rPr>
+          <w:rFonts w:ascii="Cascadia Code" w:eastAsia="Times New Roman" w:hAnsi="Cascadia Code" w:cs="Cascadia Code"/>
+          <w:color w:val="9ECCDB"/>
+          <w:kern w:val="0"/>
+          <w:sz w:val="21"/>
+          <w:szCs w:val="21"/>
+          <w:lang w:eastAsia="en-IN"/>
+          <w14:ligatures w14:val="none"/>
+        </w:rPr>
+        <w:t xml:space="preserve"> </w:t>
+      </w:r>
+      <w:proofErr w:type="spellStart"/>
+      <w:proofErr w:type="gramStart"/>
+      <w:r>
+        <w:rPr>
+          <w:rFonts w:ascii="Cascadia Code" w:eastAsia="Times New Roman" w:hAnsi="Cascadia Code" w:cs="Cascadia Code"/>
+          <w:color w:val="399FE8"/>
+          <w:kern w:val="0"/>
+          <w:sz w:val="21"/>
+          <w:szCs w:val="21"/>
+          <w:lang w:eastAsia="en-IN"/>
+          <w14:ligatures w14:val="none"/>
+        </w:rPr>
+        <w:t>custom</w:t>
+      </w:r>
+      <w:r>
+        <w:rPr>
+          <w:rFonts w:ascii="Cascadia Code" w:eastAsia="Times New Roman" w:hAnsi="Cascadia Code" w:cs="Cascadia Code"/>
+          <w:color w:val="C3E0E9"/>
+          <w:kern w:val="0"/>
+          <w:sz w:val="21"/>
+          <w:szCs w:val="21"/>
+          <w:lang w:eastAsia="en-IN"/>
+          <w14:ligatures w14:val="none"/>
+        </w:rPr>
+        <w:t>.</w:t>
+      </w:r>
+      <w:r>
+        <w:rPr>
+          <w:rFonts w:ascii="Cascadia Code" w:eastAsia="Times New Roman" w:hAnsi="Cascadia Code" w:cs="Cascadia Code"/>
+          <w:color w:val="399FE8"/>
+          <w:kern w:val="0"/>
+          <w:sz w:val="21"/>
+          <w:szCs w:val="21"/>
+          <w:lang w:eastAsia="en-IN"/>
+          <w14:ligatures w14:val="none"/>
+        </w:rPr>
+        <w:t>bind</w:t>
+      </w:r>
+      <w:proofErr w:type="spellEnd"/>
+      <w:proofErr w:type="gramEnd"/>
+      <w:r>
+        <w:rPr>
+          <w:rFonts w:ascii="Cascadia Code" w:eastAsia="Times New Roman" w:hAnsi="Cascadia Code" w:cs="Cascadia Code"/>
+          <w:color w:val="C3E0E9"/>
+          <w:kern w:val="0"/>
+          <w:sz w:val="21"/>
+          <w:szCs w:val="21"/>
+          <w:lang w:eastAsia="en-IN"/>
+          <w14:ligatures w14:val="none"/>
+        </w:rPr>
+        <w:t>(</w:t>
+      </w:r>
+      <w:r>
+        <w:rPr>
+          <w:rFonts w:ascii="Cascadia Code" w:eastAsia="Times New Roman" w:hAnsi="Cascadia Code" w:cs="Cascadia Code"/>
+          <w:color w:val="E54B95"/>
+          <w:kern w:val="0"/>
+          <w:sz w:val="21"/>
+          <w:szCs w:val="21"/>
+          <w:lang w:eastAsia="en-IN"/>
+          <w14:ligatures w14:val="none"/>
+        </w:rPr>
+        <w:t>obj10</w:t>
+      </w:r>
+      <w:r>
+        <w:rPr>
+          <w:rFonts w:ascii="Cascadia Code" w:eastAsia="Times New Roman" w:hAnsi="Cascadia Code" w:cs="Cascadia Code"/>
+          <w:color w:val="C3E0E9"/>
+          <w:kern w:val="0"/>
+          <w:sz w:val="21"/>
+          <w:szCs w:val="21"/>
+          <w:lang w:eastAsia="en-IN"/>
+          <w14:ligatures w14:val="none"/>
+        </w:rPr>
+        <w:t>)</w:t>
+      </w:r>
+      <w:r>
+        <w:rPr>
+          <w:rFonts w:ascii="Cascadia Code" w:eastAsia="Times New Roman" w:hAnsi="Cascadia Code" w:cs="Cascadia Code"/>
+          <w:color w:val="9ECCDB"/>
+          <w:kern w:val="0"/>
+          <w:sz w:val="21"/>
+          <w:szCs w:val="21"/>
+          <w:lang w:eastAsia="en-IN"/>
+          <w14:ligatures w14:val="none"/>
+        </w:rPr>
+        <w:t xml:space="preserve"> </w:t>
+      </w:r>
+      <w:r>
+        <w:rPr>
+          <w:rFonts w:ascii="Cascadia Code" w:eastAsia="Times New Roman" w:hAnsi="Cascadia Code" w:cs="Cascadia Code"/>
+          <w:i/>
+          <w:iCs/>
+          <w:color w:val="BDE3EF"/>
+          <w:kern w:val="0"/>
+          <w:sz w:val="21"/>
+          <w:szCs w:val="21"/>
+          <w:lang w:eastAsia="en-IN"/>
+          <w14:ligatures w14:val="none"/>
+        </w:rPr>
+        <w:t>// bind will return a function with the context of the object</w:t>
+      </w:r>
+    </w:p>
+    <w:p>
+      <w:pPr>
+        <w:shd w:val="clear" w:color="auto" w:fill="132C34"/>
+        <w:spacing w:after="0" w:line="285" w:lineRule="atLeast"/>
+        <w:rPr>
+          <w:rFonts w:ascii="Cascadia Code" w:eastAsia="Times New Roman" w:hAnsi="Cascadia Code" w:cs="Cascadia Code"/>
+          <w:color w:val="C3E0E9"/>
+          <w:kern w:val="0"/>
+          <w:sz w:val="21"/>
+          <w:szCs w:val="21"/>
+          <w:lang w:eastAsia="en-IN"/>
+          <w14:ligatures w14:val="none"/>
+        </w:rPr>
+      </w:pPr>
+      <w:proofErr w:type="spellStart"/>
+      <w:proofErr w:type="gramStart"/>
+      <w:r>
+        <w:rPr>
+          <w:rFonts w:ascii="Cascadia Code" w:eastAsia="Times New Roman" w:hAnsi="Cascadia Code" w:cs="Cascadia Code"/>
+          <w:color w:val="399FE8"/>
+          <w:kern w:val="0"/>
+          <w:sz w:val="21"/>
+          <w:szCs w:val="21"/>
+          <w:lang w:eastAsia="en-IN"/>
+          <w14:ligatures w14:val="none"/>
+        </w:rPr>
+        <w:t>customBind</w:t>
+      </w:r>
+      <w:proofErr w:type="spellEnd"/>
+      <w:r>
+        <w:rPr>
+          <w:rFonts w:ascii="Cascadia Code" w:eastAsia="Times New Roman" w:hAnsi="Cascadia Code" w:cs="Cascadia Code"/>
+          <w:color w:val="C3E0E9"/>
+          <w:kern w:val="0"/>
+          <w:sz w:val="21"/>
+          <w:szCs w:val="21"/>
+          <w:lang w:eastAsia="en-IN"/>
+          <w14:ligatures w14:val="none"/>
+        </w:rPr>
+        <w:t>(</w:t>
+      </w:r>
+      <w:proofErr w:type="gramEnd"/>
+      <w:r>
+        <w:rPr>
+          <w:rFonts w:ascii="Cascadia Code" w:eastAsia="Times New Roman" w:hAnsi="Cascadia Code" w:cs="Cascadia Code"/>
+          <w:color w:val="D8822C"/>
+          <w:kern w:val="0"/>
+          <w:sz w:val="21"/>
+          <w:szCs w:val="21"/>
+          <w:lang w:eastAsia="en-IN"/>
+          <w14:ligatures w14:val="none"/>
+        </w:rPr>
+        <w:t>2</w:t>
+      </w:r>
+      <w:r>
+        <w:rPr>
+          <w:rFonts w:ascii="Cascadia Code" w:eastAsia="Times New Roman" w:hAnsi="Cascadia Code" w:cs="Cascadia Code"/>
+          <w:color w:val="C3E0E9"/>
+          <w:kern w:val="0"/>
+          <w:sz w:val="21"/>
+          <w:szCs w:val="21"/>
+          <w:lang w:eastAsia="en-IN"/>
+          <w14:ligatures w14:val="none"/>
+        </w:rPr>
+        <w:t>,</w:t>
+      </w:r>
+      <w:r>
+        <w:rPr>
+          <w:rFonts w:ascii="Cascadia Code" w:eastAsia="Times New Roman" w:hAnsi="Cascadia Code" w:cs="Cascadia Code"/>
+          <w:color w:val="D8822C"/>
+          <w:kern w:val="0"/>
+          <w:sz w:val="21"/>
+          <w:szCs w:val="21"/>
+          <w:lang w:eastAsia="en-IN"/>
+          <w14:ligatures w14:val="none"/>
+        </w:rPr>
+        <w:t>3</w:t>
+      </w:r>
+      <w:r>
+        <w:rPr>
+          <w:rFonts w:ascii="Cascadia Code" w:eastAsia="Times New Roman" w:hAnsi="Cascadia Code" w:cs="Cascadia Code"/>
+          <w:color w:val="C3E0E9"/>
+          <w:kern w:val="0"/>
+          <w:sz w:val="21"/>
+          <w:szCs w:val="21"/>
+          <w:lang w:eastAsia="en-IN"/>
+          <w14:ligatures w14:val="none"/>
+        </w:rPr>
+        <w:t>)</w:t>
+      </w:r>
+    </w:p>
+    <w:p>
+      <w:pPr>
+        <w:ind w:left="720"/>
+        <w:rPr>
+          <w:sz w:val="20"/>
+          <w:szCs w:val="20"/>
         </w:rPr>
       </w:pPr>
     </w:p>
@@ -23133,9 +27440,95 @@
     </w:lvl>
   </w:abstractNum>
   <w:abstractNum w:abstractNumId="1" w15:restartNumberingAfterBreak="0">
+    <w:nsid w:val="25293F55"/>
+    <w:multiLevelType w:val="hybridMultilevel"/>
+    <w:tmpl w:val="E2FA5258"/>
+    <w:lvl w:ilvl="0" w:tplc="40090011">
+      <w:start w:val="1"/>
+      <w:numFmt w:val="decimal"/>
+      <w:lvlText w:val="%1)"/>
+      <w:lvlJc w:val="left"/>
+      <w:pPr>
+        <w:ind w:left="1130" w:hanging="360"/>
+      </w:pPr>
+    </w:lvl>
+    <w:lvl w:ilvl="1" w:tplc="40090019" w:tentative="1">
+      <w:start w:val="1"/>
+      <w:numFmt w:val="lowerLetter"/>
+      <w:lvlText w:val="%2."/>
+      <w:lvlJc w:val="left"/>
+      <w:pPr>
+        <w:ind w:left="1850" w:hanging="360"/>
+      </w:pPr>
+    </w:lvl>
+    <w:lvl w:ilvl="2" w:tplc="4009001B" w:tentative="1">
+      <w:start w:val="1"/>
+      <w:numFmt w:val="lowerRoman"/>
+      <w:lvlText w:val="%3."/>
+      <w:lvlJc w:val="right"/>
+      <w:pPr>
+        <w:ind w:left="2570" w:hanging="180"/>
+      </w:pPr>
+    </w:lvl>
+    <w:lvl w:ilvl="3" w:tplc="4009000F" w:tentative="1">
+      <w:start w:val="1"/>
+      <w:numFmt w:val="decimal"/>
+      <w:lvlText w:val="%4."/>
+      <w:lvlJc w:val="left"/>
+      <w:pPr>
+        <w:ind w:left="3290" w:hanging="360"/>
+      </w:pPr>
+    </w:lvl>
+    <w:lvl w:ilvl="4" w:tplc="40090019" w:tentative="1">
+      <w:start w:val="1"/>
+      <w:numFmt w:val="lowerLetter"/>
+      <w:lvlText w:val="%5."/>
+      <w:lvlJc w:val="left"/>
+      <w:pPr>
+        <w:ind w:left="4010" w:hanging="360"/>
+      </w:pPr>
+    </w:lvl>
+    <w:lvl w:ilvl="5" w:tplc="4009001B" w:tentative="1">
+      <w:start w:val="1"/>
+      <w:numFmt w:val="lowerRoman"/>
+      <w:lvlText w:val="%6."/>
+      <w:lvlJc w:val="right"/>
+      <w:pPr>
+        <w:ind w:left="4730" w:hanging="180"/>
+      </w:pPr>
+    </w:lvl>
+    <w:lvl w:ilvl="6" w:tplc="4009000F" w:tentative="1">
+      <w:start w:val="1"/>
+      <w:numFmt w:val="decimal"/>
+      <w:lvlText w:val="%7."/>
+      <w:lvlJc w:val="left"/>
+      <w:pPr>
+        <w:ind w:left="5450" w:hanging="360"/>
+      </w:pPr>
+    </w:lvl>
+    <w:lvl w:ilvl="7" w:tplc="40090019" w:tentative="1">
+      <w:start w:val="1"/>
+      <w:numFmt w:val="lowerLetter"/>
+      <w:lvlText w:val="%8."/>
+      <w:lvlJc w:val="left"/>
+      <w:pPr>
+        <w:ind w:left="6170" w:hanging="360"/>
+      </w:pPr>
+    </w:lvl>
+    <w:lvl w:ilvl="8" w:tplc="4009001B" w:tentative="1">
+      <w:start w:val="1"/>
+      <w:numFmt w:val="lowerRoman"/>
+      <w:lvlText w:val="%9."/>
+      <w:lvlJc w:val="right"/>
+      <w:pPr>
+        <w:ind w:left="6890" w:hanging="180"/>
+      </w:pPr>
+    </w:lvl>
+  </w:abstractNum>
+  <w:abstractNum w:abstractNumId="2" w15:restartNumberingAfterBreak="0">
     <w:nsid w:val="2B1E6A65"/>
     <w:multiLevelType w:val="hybridMultilevel"/>
-    <w:tmpl w:val="74D8E2A8"/>
+    <w:tmpl w:val="B8E01BA6"/>
     <w:lvl w:ilvl="0" w:tplc="0C22E202">
       <w:start w:val="1"/>
       <w:numFmt w:val="bullet"/>
@@ -23246,7 +27639,7 @@
       </w:rPr>
     </w:lvl>
   </w:abstractNum>
-  <w:abstractNum w:abstractNumId="2" w15:restartNumberingAfterBreak="0">
+  <w:abstractNum w:abstractNumId="3" w15:restartNumberingAfterBreak="0">
     <w:nsid w:val="32DF51E6"/>
     <w:multiLevelType w:val="hybridMultilevel"/>
     <w:tmpl w:val="F0404654"/>
@@ -23335,7 +27728,292 @@
       </w:pPr>
     </w:lvl>
   </w:abstractNum>
-  <w:abstractNum w:abstractNumId="3" w15:restartNumberingAfterBreak="0">
+  <w:abstractNum w:abstractNumId="4" w15:restartNumberingAfterBreak="0">
+    <w:nsid w:val="336A39F6"/>
+    <w:multiLevelType w:val="hybridMultilevel"/>
+    <w:tmpl w:val="A246C138"/>
+    <w:lvl w:ilvl="0" w:tplc="40090011">
+      <w:start w:val="1"/>
+      <w:numFmt w:val="decimal"/>
+      <w:lvlText w:val="%1)"/>
+      <w:lvlJc w:val="left"/>
+      <w:pPr>
+        <w:ind w:left="1080" w:hanging="360"/>
+      </w:pPr>
+    </w:lvl>
+    <w:lvl w:ilvl="1" w:tplc="40090019" w:tentative="1">
+      <w:start w:val="1"/>
+      <w:numFmt w:val="lowerLetter"/>
+      <w:lvlText w:val="%2."/>
+      <w:lvlJc w:val="left"/>
+      <w:pPr>
+        <w:ind w:left="1800" w:hanging="360"/>
+      </w:pPr>
+    </w:lvl>
+    <w:lvl w:ilvl="2" w:tplc="4009001B" w:tentative="1">
+      <w:start w:val="1"/>
+      <w:numFmt w:val="lowerRoman"/>
+      <w:lvlText w:val="%3."/>
+      <w:lvlJc w:val="right"/>
+      <w:pPr>
+        <w:ind w:left="2520" w:hanging="180"/>
+      </w:pPr>
+    </w:lvl>
+    <w:lvl w:ilvl="3" w:tplc="4009000F" w:tentative="1">
+      <w:start w:val="1"/>
+      <w:numFmt w:val="decimal"/>
+      <w:lvlText w:val="%4."/>
+      <w:lvlJc w:val="left"/>
+      <w:pPr>
+        <w:ind w:left="3240" w:hanging="360"/>
+      </w:pPr>
+    </w:lvl>
+    <w:lvl w:ilvl="4" w:tplc="40090019" w:tentative="1">
+      <w:start w:val="1"/>
+      <w:numFmt w:val="lowerLetter"/>
+      <w:lvlText w:val="%5."/>
+      <w:lvlJc w:val="left"/>
+      <w:pPr>
+        <w:ind w:left="3960" w:hanging="360"/>
+      </w:pPr>
+    </w:lvl>
+    <w:lvl w:ilvl="5" w:tplc="4009001B" w:tentative="1">
+      <w:start w:val="1"/>
+      <w:numFmt w:val="lowerRoman"/>
+      <w:lvlText w:val="%6."/>
+      <w:lvlJc w:val="right"/>
+      <w:pPr>
+        <w:ind w:left="4680" w:hanging="180"/>
+      </w:pPr>
+    </w:lvl>
+    <w:lvl w:ilvl="6" w:tplc="4009000F" w:tentative="1">
+      <w:start w:val="1"/>
+      <w:numFmt w:val="decimal"/>
+      <w:lvlText w:val="%7."/>
+      <w:lvlJc w:val="left"/>
+      <w:pPr>
+        <w:ind w:left="5400" w:hanging="360"/>
+      </w:pPr>
+    </w:lvl>
+    <w:lvl w:ilvl="7" w:tplc="40090019" w:tentative="1">
+      <w:start w:val="1"/>
+      <w:numFmt w:val="lowerLetter"/>
+      <w:lvlText w:val="%8."/>
+      <w:lvlJc w:val="left"/>
+      <w:pPr>
+        <w:ind w:left="6120" w:hanging="360"/>
+      </w:pPr>
+    </w:lvl>
+    <w:lvl w:ilvl="8" w:tplc="4009001B" w:tentative="1">
+      <w:start w:val="1"/>
+      <w:numFmt w:val="lowerRoman"/>
+      <w:lvlText w:val="%9."/>
+      <w:lvlJc w:val="right"/>
+      <w:pPr>
+        <w:ind w:left="6840" w:hanging="180"/>
+      </w:pPr>
+    </w:lvl>
+  </w:abstractNum>
+  <w:abstractNum w:abstractNumId="5" w15:restartNumberingAfterBreak="0">
+    <w:nsid w:val="423B0C9D"/>
+    <w:multiLevelType w:val="hybridMultilevel"/>
+    <w:tmpl w:val="18FA83DE"/>
+    <w:lvl w:ilvl="0" w:tplc="40090003">
+      <w:start w:val="1"/>
+      <w:numFmt w:val="bullet"/>
+      <w:lvlText w:val="o"/>
+      <w:lvlJc w:val="left"/>
+      <w:pPr>
+        <w:ind w:left="1440" w:hanging="360"/>
+      </w:pPr>
+      <w:rPr>
+        <w:rFonts w:ascii="Courier New" w:hAnsi="Courier New" w:cs="Courier New" w:hint="default"/>
+      </w:rPr>
+    </w:lvl>
+    <w:lvl w:ilvl="1" w:tplc="40090003" w:tentative="1">
+      <w:start w:val="1"/>
+      <w:numFmt w:val="bullet"/>
+      <w:lvlText w:val="o"/>
+      <w:lvlJc w:val="left"/>
+      <w:pPr>
+        <w:ind w:left="2160" w:hanging="360"/>
+      </w:pPr>
+      <w:rPr>
+        <w:rFonts w:ascii="Courier New" w:hAnsi="Courier New" w:cs="Courier New" w:hint="default"/>
+      </w:rPr>
+    </w:lvl>
+    <w:lvl w:ilvl="2" w:tplc="40090005" w:tentative="1">
+      <w:start w:val="1"/>
+      <w:numFmt w:val="bullet"/>
+      <w:lvlText w:val=""/>
+      <w:lvlJc w:val="left"/>
+      <w:pPr>
+        <w:ind w:left="2880" w:hanging="360"/>
+      </w:pPr>
+      <w:rPr>
+        <w:rFonts w:ascii="Wingdings" w:hAnsi="Wingdings" w:hint="default"/>
+      </w:rPr>
+    </w:lvl>
+    <w:lvl w:ilvl="3" w:tplc="40090001" w:tentative="1">
+      <w:start w:val="1"/>
+      <w:numFmt w:val="bullet"/>
+      <w:lvlText w:val=""/>
+      <w:lvlJc w:val="left"/>
+      <w:pPr>
+        <w:ind w:left="3600" w:hanging="360"/>
+      </w:pPr>
+      <w:rPr>
+        <w:rFonts w:ascii="Symbol" w:hAnsi="Symbol" w:hint="default"/>
+      </w:rPr>
+    </w:lvl>
+    <w:lvl w:ilvl="4" w:tplc="40090003" w:tentative="1">
+      <w:start w:val="1"/>
+      <w:numFmt w:val="bullet"/>
+      <w:lvlText w:val="o"/>
+      <w:lvlJc w:val="left"/>
+      <w:pPr>
+        <w:ind w:left="4320" w:hanging="360"/>
+      </w:pPr>
+      <w:rPr>
+        <w:rFonts w:ascii="Courier New" w:hAnsi="Courier New" w:cs="Courier New" w:hint="default"/>
+      </w:rPr>
+    </w:lvl>
+    <w:lvl w:ilvl="5" w:tplc="40090005" w:tentative="1">
+      <w:start w:val="1"/>
+      <w:numFmt w:val="bullet"/>
+      <w:lvlText w:val=""/>
+      <w:lvlJc w:val="left"/>
+      <w:pPr>
+        <w:ind w:left="5040" w:hanging="360"/>
+      </w:pPr>
+      <w:rPr>
+        <w:rFonts w:ascii="Wingdings" w:hAnsi="Wingdings" w:hint="default"/>
+      </w:rPr>
+    </w:lvl>
+    <w:lvl w:ilvl="6" w:tplc="40090001" w:tentative="1">
+      <w:start w:val="1"/>
+      <w:numFmt w:val="bullet"/>
+      <w:lvlText w:val=""/>
+      <w:lvlJc w:val="left"/>
+      <w:pPr>
+        <w:ind w:left="5760" w:hanging="360"/>
+      </w:pPr>
+      <w:rPr>
+        <w:rFonts w:ascii="Symbol" w:hAnsi="Symbol" w:hint="default"/>
+      </w:rPr>
+    </w:lvl>
+    <w:lvl w:ilvl="7" w:tplc="40090003" w:tentative="1">
+      <w:start w:val="1"/>
+      <w:numFmt w:val="bullet"/>
+      <w:lvlText w:val="o"/>
+      <w:lvlJc w:val="left"/>
+      <w:pPr>
+        <w:ind w:left="6480" w:hanging="360"/>
+      </w:pPr>
+      <w:rPr>
+        <w:rFonts w:ascii="Courier New" w:hAnsi="Courier New" w:cs="Courier New" w:hint="default"/>
+      </w:rPr>
+    </w:lvl>
+    <w:lvl w:ilvl="8" w:tplc="40090005" w:tentative="1">
+      <w:start w:val="1"/>
+      <w:numFmt w:val="bullet"/>
+      <w:lvlText w:val=""/>
+      <w:lvlJc w:val="left"/>
+      <w:pPr>
+        <w:ind w:left="7200" w:hanging="360"/>
+      </w:pPr>
+      <w:rPr>
+        <w:rFonts w:ascii="Wingdings" w:hAnsi="Wingdings" w:hint="default"/>
+      </w:rPr>
+    </w:lvl>
+  </w:abstractNum>
+  <w:abstractNum w:abstractNumId="6" w15:restartNumberingAfterBreak="0">
+    <w:nsid w:val="489B2094"/>
+    <w:multiLevelType w:val="hybridMultilevel"/>
+    <w:tmpl w:val="05C0F290"/>
+    <w:lvl w:ilvl="0" w:tplc="40090011">
+      <w:start w:val="1"/>
+      <w:numFmt w:val="decimal"/>
+      <w:lvlText w:val="%1)"/>
+      <w:lvlJc w:val="left"/>
+      <w:pPr>
+        <w:ind w:left="360" w:hanging="360"/>
+      </w:pPr>
+    </w:lvl>
+    <w:lvl w:ilvl="1" w:tplc="40090019" w:tentative="1">
+      <w:start w:val="1"/>
+      <w:numFmt w:val="lowerLetter"/>
+      <w:lvlText w:val="%2."/>
+      <w:lvlJc w:val="left"/>
+      <w:pPr>
+        <w:ind w:left="1080" w:hanging="360"/>
+      </w:pPr>
+    </w:lvl>
+    <w:lvl w:ilvl="2" w:tplc="4009001B" w:tentative="1">
+      <w:start w:val="1"/>
+      <w:numFmt w:val="lowerRoman"/>
+      <w:lvlText w:val="%3."/>
+      <w:lvlJc w:val="right"/>
+      <w:pPr>
+        <w:ind w:left="1800" w:hanging="180"/>
+      </w:pPr>
+    </w:lvl>
+    <w:lvl w:ilvl="3" w:tplc="4009000F" w:tentative="1">
+      <w:start w:val="1"/>
+      <w:numFmt w:val="decimal"/>
+      <w:lvlText w:val="%4."/>
+      <w:lvlJc w:val="left"/>
+      <w:pPr>
+        <w:ind w:left="2520" w:hanging="360"/>
+      </w:pPr>
+    </w:lvl>
+    <w:lvl w:ilvl="4" w:tplc="40090019" w:tentative="1">
+      <w:start w:val="1"/>
+      <w:numFmt w:val="lowerLetter"/>
+      <w:lvlText w:val="%5."/>
+      <w:lvlJc w:val="left"/>
+      <w:pPr>
+        <w:ind w:left="3240" w:hanging="360"/>
+      </w:pPr>
+    </w:lvl>
+    <w:lvl w:ilvl="5" w:tplc="4009001B" w:tentative="1">
+      <w:start w:val="1"/>
+      <w:numFmt w:val="lowerRoman"/>
+      <w:lvlText w:val="%6."/>
+      <w:lvlJc w:val="right"/>
+      <w:pPr>
+        <w:ind w:left="3960" w:hanging="180"/>
+      </w:pPr>
+    </w:lvl>
+    <w:lvl w:ilvl="6" w:tplc="4009000F" w:tentative="1">
+      <w:start w:val="1"/>
+      <w:numFmt w:val="decimal"/>
+      <w:lvlText w:val="%7."/>
+      <w:lvlJc w:val="left"/>
+      <w:pPr>
+        <w:ind w:left="4680" w:hanging="360"/>
+      </w:pPr>
+    </w:lvl>
+    <w:lvl w:ilvl="7" w:tplc="40090019" w:tentative="1">
+      <w:start w:val="1"/>
+      <w:numFmt w:val="lowerLetter"/>
+      <w:lvlText w:val="%8."/>
+      <w:lvlJc w:val="left"/>
+      <w:pPr>
+        <w:ind w:left="5400" w:hanging="360"/>
+      </w:pPr>
+    </w:lvl>
+    <w:lvl w:ilvl="8" w:tplc="4009001B" w:tentative="1">
+      <w:start w:val="1"/>
+      <w:numFmt w:val="lowerRoman"/>
+      <w:lvlText w:val="%9."/>
+      <w:lvlJc w:val="right"/>
+      <w:pPr>
+        <w:ind w:left="6120" w:hanging="180"/>
+      </w:pPr>
+    </w:lvl>
+  </w:abstractNum>
+  <w:abstractNum w:abstractNumId="7" w15:restartNumberingAfterBreak="0">
     <w:nsid w:val="4EEB522B"/>
     <w:multiLevelType w:val="hybridMultilevel"/>
     <w:tmpl w:val="0BB80A84"/>
@@ -23448,17 +28126,118 @@
       </w:rPr>
     </w:lvl>
   </w:abstractNum>
+  <w:abstractNum w:abstractNumId="8" w15:restartNumberingAfterBreak="0">
+    <w:nsid w:val="78B16B3A"/>
+    <w:multiLevelType w:val="hybridMultilevel"/>
+    <w:tmpl w:val="A5B80BCE"/>
+    <w:lvl w:ilvl="0" w:tplc="40090011">
+      <w:start w:val="1"/>
+      <w:numFmt w:val="decimal"/>
+      <w:lvlText w:val="%1)"/>
+      <w:lvlJc w:val="left"/>
+      <w:pPr>
+        <w:ind w:left="1440" w:hanging="360"/>
+      </w:pPr>
+    </w:lvl>
+    <w:lvl w:ilvl="1" w:tplc="40090019" w:tentative="1">
+      <w:start w:val="1"/>
+      <w:numFmt w:val="lowerLetter"/>
+      <w:lvlText w:val="%2."/>
+      <w:lvlJc w:val="left"/>
+      <w:pPr>
+        <w:ind w:left="2160" w:hanging="360"/>
+      </w:pPr>
+    </w:lvl>
+    <w:lvl w:ilvl="2" w:tplc="4009001B" w:tentative="1">
+      <w:start w:val="1"/>
+      <w:numFmt w:val="lowerRoman"/>
+      <w:lvlText w:val="%3."/>
+      <w:lvlJc w:val="right"/>
+      <w:pPr>
+        <w:ind w:left="2880" w:hanging="180"/>
+      </w:pPr>
+    </w:lvl>
+    <w:lvl w:ilvl="3" w:tplc="4009000F" w:tentative="1">
+      <w:start w:val="1"/>
+      <w:numFmt w:val="decimal"/>
+      <w:lvlText w:val="%4."/>
+      <w:lvlJc w:val="left"/>
+      <w:pPr>
+        <w:ind w:left="3600" w:hanging="360"/>
+      </w:pPr>
+    </w:lvl>
+    <w:lvl w:ilvl="4" w:tplc="40090019" w:tentative="1">
+      <w:start w:val="1"/>
+      <w:numFmt w:val="lowerLetter"/>
+      <w:lvlText w:val="%5."/>
+      <w:lvlJc w:val="left"/>
+      <w:pPr>
+        <w:ind w:left="4320" w:hanging="360"/>
+      </w:pPr>
+    </w:lvl>
+    <w:lvl w:ilvl="5" w:tplc="4009001B" w:tentative="1">
+      <w:start w:val="1"/>
+      <w:numFmt w:val="lowerRoman"/>
+      <w:lvlText w:val="%6."/>
+      <w:lvlJc w:val="right"/>
+      <w:pPr>
+        <w:ind w:left="5040" w:hanging="180"/>
+      </w:pPr>
+    </w:lvl>
+    <w:lvl w:ilvl="6" w:tplc="4009000F" w:tentative="1">
+      <w:start w:val="1"/>
+      <w:numFmt w:val="decimal"/>
+      <w:lvlText w:val="%7."/>
+      <w:lvlJc w:val="left"/>
+      <w:pPr>
+        <w:ind w:left="5760" w:hanging="360"/>
+      </w:pPr>
+    </w:lvl>
+    <w:lvl w:ilvl="7" w:tplc="40090019" w:tentative="1">
+      <w:start w:val="1"/>
+      <w:numFmt w:val="lowerLetter"/>
+      <w:lvlText w:val="%8."/>
+      <w:lvlJc w:val="left"/>
+      <w:pPr>
+        <w:ind w:left="6480" w:hanging="360"/>
+      </w:pPr>
+    </w:lvl>
+    <w:lvl w:ilvl="8" w:tplc="4009001B" w:tentative="1">
+      <w:start w:val="1"/>
+      <w:numFmt w:val="lowerRoman"/>
+      <w:lvlText w:val="%9."/>
+      <w:lvlJc w:val="right"/>
+      <w:pPr>
+        <w:ind w:left="7200" w:hanging="180"/>
+      </w:pPr>
+    </w:lvl>
+  </w:abstractNum>
   <w:num w:numId="1" w16cid:durableId="133841602">
-    <w:abstractNumId w:val="2"/>
+    <w:abstractNumId w:val="3"/>
   </w:num>
   <w:num w:numId="2" w16cid:durableId="1924559916">
-    <w:abstractNumId w:val="1"/>
+    <w:abstractNumId w:val="2"/>
   </w:num>
   <w:num w:numId="3" w16cid:durableId="676275225">
     <w:abstractNumId w:val="0"/>
   </w:num>
   <w:num w:numId="4" w16cid:durableId="1625817689">
-    <w:abstractNumId w:val="3"/>
+    <w:abstractNumId w:val="7"/>
+  </w:num>
+  <w:num w:numId="5" w16cid:durableId="902450437">
+    <w:abstractNumId w:val="8"/>
+  </w:num>
+  <w:num w:numId="6" w16cid:durableId="139807009">
+    <w:abstractNumId w:val="4"/>
+  </w:num>
+  <w:num w:numId="7" w16cid:durableId="1556773226">
+    <w:abstractNumId w:val="1"/>
+  </w:num>
+  <w:num w:numId="8" w16cid:durableId="381640024">
+    <w:abstractNumId w:val="6"/>
+  </w:num>
+  <w:num w:numId="9" w16cid:durableId="107509902">
+    <w:abstractNumId w:val="5"/>
   </w:num>
 </w:numbering>
 </file>

</xml_diff>

<commit_message>
Added Intersection Observer Example
</commit_message>
<xml_diff>
--- a/javascript/Javascript Quick Notes.docx
+++ b/javascript/Javascript Quick Notes.docx
@@ -51915,9 +51915,2497 @@
     </w:p>
     <w:p>
       <w:pPr>
-        <w:rPr>
-          <w:b/>
-          <w:bCs/>
+        <w:jc w:val="center"/>
+        <w:rPr>
+          <w:b/>
+          <w:bCs/>
+          <w:i/>
+          <w:iCs/>
+          <w:sz w:val="24"/>
+          <w:szCs w:val="24"/>
+          <w:u w:val="single"/>
+        </w:rPr>
+      </w:pPr>
+      <w:r>
+        <w:rPr>
+          <w:b/>
+          <w:bCs/>
+          <w:i/>
+          <w:iCs/>
+          <w:sz w:val="24"/>
+          <w:szCs w:val="24"/>
+          <w:u w:val="single"/>
+        </w:rPr>
+        <w:lastRenderedPageBreak/>
+        <w:t xml:space="preserve">Advance </w:t>
+      </w:r>
+      <w:proofErr w:type="spellStart"/>
+      <w:r>
+        <w:rPr>
+          <w:b/>
+          <w:bCs/>
+          <w:i/>
+          <w:iCs/>
+          <w:sz w:val="24"/>
+          <w:szCs w:val="24"/>
+          <w:u w:val="single"/>
+        </w:rPr>
+        <w:t>Javascript</w:t>
+      </w:r>
+      <w:proofErr w:type="spellEnd"/>
+      <w:r>
+        <w:rPr>
+          <w:b/>
+          <w:bCs/>
+          <w:i/>
+          <w:iCs/>
+          <w:sz w:val="24"/>
+          <w:szCs w:val="24"/>
+          <w:u w:val="single"/>
+        </w:rPr>
+        <w:t xml:space="preserve"> Topics</w:t>
+      </w:r>
+    </w:p>
+    <w:p>
+      <w:pPr>
+        <w:pStyle w:val="ListParagraph"/>
+        <w:numPr>
+          <w:ilvl w:val="0"/>
+          <w:numId w:val="12"/>
+        </w:numPr>
+        <w:rPr>
+          <w:sz w:val="24"/>
+          <w:szCs w:val="24"/>
+        </w:rPr>
+      </w:pPr>
+      <w:r>
+        <w:rPr>
+          <w:b/>
+          <w:bCs/>
+          <w:sz w:val="24"/>
+          <w:szCs w:val="24"/>
+        </w:rPr>
+        <w:t>What is Intersection Observer?</w:t>
+      </w:r>
+    </w:p>
+    <w:p>
+      <w:pPr>
+        <w:pStyle w:val="ListParagraph"/>
+        <w:ind w:left="1080"/>
+        <w:rPr>
+          <w:sz w:val="24"/>
+          <w:szCs w:val="24"/>
+        </w:rPr>
+      </w:pPr>
+      <w:r>
+        <w:rPr>
+          <w:b/>
+          <w:bCs/>
+          <w:sz w:val="24"/>
+          <w:szCs w:val="24"/>
+        </w:rPr>
+        <w:sym w:font="Wingdings" w:char="F0E0"/>
+      </w:r>
+      <w:r>
+        <w:rPr>
+          <w:sz w:val="24"/>
+          <w:szCs w:val="24"/>
+        </w:rPr>
+        <w:t xml:space="preserve">The Intersection is the Browser API which keep observing the particular element intersection with ancestor component or the document </w:t>
+      </w:r>
+      <w:proofErr w:type="gramStart"/>
+      <w:r>
+        <w:rPr>
+          <w:sz w:val="24"/>
+          <w:szCs w:val="24"/>
+        </w:rPr>
+        <w:t>viewport</w:t>
+      </w:r>
+      <w:proofErr w:type="gramEnd"/>
+      <w:r>
+        <w:rPr>
+          <w:sz w:val="24"/>
+          <w:szCs w:val="24"/>
+        </w:rPr>
+        <w:t xml:space="preserve"> </w:t>
+      </w:r>
+    </w:p>
+    <w:p>
+      <w:pPr>
+        <w:pStyle w:val="ListParagraph"/>
+        <w:ind w:left="1080"/>
+        <w:rPr>
+          <w:b/>
+          <w:bCs/>
+          <w:sz w:val="24"/>
+          <w:szCs w:val="24"/>
+        </w:rPr>
+      </w:pPr>
+      <w:r>
+        <w:rPr>
+          <w:sz w:val="24"/>
+          <w:szCs w:val="24"/>
+        </w:rPr>
+        <w:t xml:space="preserve">and as soon as that element enters the </w:t>
+      </w:r>
+      <w:proofErr w:type="gramStart"/>
+      <w:r>
+        <w:rPr>
+          <w:sz w:val="24"/>
+          <w:szCs w:val="24"/>
+        </w:rPr>
+        <w:t>viewport ,</w:t>
+      </w:r>
+      <w:proofErr w:type="gramEnd"/>
+      <w:r>
+        <w:rPr>
+          <w:sz w:val="24"/>
+          <w:szCs w:val="24"/>
+        </w:rPr>
+        <w:t xml:space="preserve"> the observe changes its properties </w:t>
+      </w:r>
+      <w:proofErr w:type="spellStart"/>
+      <w:r>
+        <w:rPr>
+          <w:b/>
+          <w:bCs/>
+          <w:sz w:val="24"/>
+          <w:szCs w:val="24"/>
+        </w:rPr>
+        <w:t>isIntersecting</w:t>
+      </w:r>
+      <w:proofErr w:type="spellEnd"/>
+      <w:r>
+        <w:rPr>
+          <w:b/>
+          <w:bCs/>
+          <w:sz w:val="24"/>
+          <w:szCs w:val="24"/>
+        </w:rPr>
+        <w:t xml:space="preserve"> to True and we can do some Function from it.</w:t>
+      </w:r>
+    </w:p>
+    <w:p>
+      <w:pPr>
+        <w:pStyle w:val="ListParagraph"/>
+        <w:ind w:left="1080"/>
+        <w:rPr>
+          <w:b/>
+          <w:bCs/>
+          <w:sz w:val="24"/>
+          <w:szCs w:val="24"/>
+        </w:rPr>
+      </w:pPr>
+    </w:p>
+    <w:p>
+      <w:pPr>
+        <w:shd w:val="clear" w:color="auto" w:fill="132C34"/>
+        <w:spacing w:after="0" w:line="285" w:lineRule="atLeast"/>
+        <w:rPr>
+          <w:rFonts w:ascii="Cascadia Code" w:eastAsia="Times New Roman" w:hAnsi="Cascadia Code" w:cs="Cascadia Code"/>
+          <w:color w:val="C3E0E9"/>
+          <w:kern w:val="0"/>
+          <w:sz w:val="21"/>
+          <w:szCs w:val="21"/>
+          <w:lang w:eastAsia="en-IN"/>
+          <w14:ligatures w14:val="none"/>
+        </w:rPr>
+      </w:pPr>
+      <w:r>
+        <w:rPr>
+          <w:rFonts w:ascii="Cascadia Code" w:eastAsia="Times New Roman" w:hAnsi="Cascadia Code" w:cs="Cascadia Code"/>
+          <w:i/>
+          <w:iCs/>
+          <w:color w:val="BDE3EF"/>
+          <w:kern w:val="0"/>
+          <w:sz w:val="21"/>
+          <w:szCs w:val="21"/>
+          <w:lang w:eastAsia="en-IN"/>
+          <w14:ligatures w14:val="none"/>
+        </w:rPr>
+        <w:t xml:space="preserve">// creating the Intersection </w:t>
+      </w:r>
+      <w:proofErr w:type="spellStart"/>
+      <w:r>
+        <w:rPr>
+          <w:rFonts w:ascii="Cascadia Code" w:eastAsia="Times New Roman" w:hAnsi="Cascadia Code" w:cs="Cascadia Code"/>
+          <w:i/>
+          <w:iCs/>
+          <w:color w:val="BDE3EF"/>
+          <w:kern w:val="0"/>
+          <w:sz w:val="21"/>
+          <w:szCs w:val="21"/>
+          <w:lang w:eastAsia="en-IN"/>
+          <w14:ligatures w14:val="none"/>
+        </w:rPr>
+        <w:t>obbserver</w:t>
+      </w:r>
+      <w:proofErr w:type="spellEnd"/>
+    </w:p>
+    <w:p>
+      <w:pPr>
+        <w:shd w:val="clear" w:color="auto" w:fill="132C34"/>
+        <w:spacing w:after="0" w:line="285" w:lineRule="atLeast"/>
+        <w:rPr>
+          <w:rFonts w:ascii="Cascadia Code" w:eastAsia="Times New Roman" w:hAnsi="Cascadia Code" w:cs="Cascadia Code"/>
+          <w:color w:val="C3E0E9"/>
+          <w:kern w:val="0"/>
+          <w:sz w:val="21"/>
+          <w:szCs w:val="21"/>
+          <w:lang w:eastAsia="en-IN"/>
+          <w14:ligatures w14:val="none"/>
+        </w:rPr>
+      </w:pPr>
+      <w:r>
+        <w:rPr>
+          <w:rFonts w:ascii="Cascadia Code" w:eastAsia="Times New Roman" w:hAnsi="Cascadia Code" w:cs="Cascadia Code"/>
+          <w:color w:val="38BBB0"/>
+          <w:kern w:val="0"/>
+          <w:sz w:val="21"/>
+          <w:szCs w:val="21"/>
+          <w:lang w:eastAsia="en-IN"/>
+          <w14:ligatures w14:val="none"/>
+        </w:rPr>
+        <w:t>let</w:t>
+      </w:r>
+      <w:r>
+        <w:rPr>
+          <w:rFonts w:ascii="Cascadia Code" w:eastAsia="Times New Roman" w:hAnsi="Cascadia Code" w:cs="Cascadia Code"/>
+          <w:color w:val="9ECCDB"/>
+          <w:kern w:val="0"/>
+          <w:sz w:val="21"/>
+          <w:szCs w:val="21"/>
+          <w:lang w:eastAsia="en-IN"/>
+          <w14:ligatures w14:val="none"/>
+        </w:rPr>
+        <w:t xml:space="preserve"> </w:t>
+      </w:r>
+      <w:r>
+        <w:rPr>
+          <w:rFonts w:ascii="Cascadia Code" w:eastAsia="Times New Roman" w:hAnsi="Cascadia Code" w:cs="Cascadia Code"/>
+          <w:color w:val="E54B95"/>
+          <w:kern w:val="0"/>
+          <w:sz w:val="21"/>
+          <w:szCs w:val="21"/>
+          <w:lang w:eastAsia="en-IN"/>
+          <w14:ligatures w14:val="none"/>
+        </w:rPr>
+        <w:t>observer</w:t>
+      </w:r>
+      <w:r>
+        <w:rPr>
+          <w:rFonts w:ascii="Cascadia Code" w:eastAsia="Times New Roman" w:hAnsi="Cascadia Code" w:cs="Cascadia Code"/>
+          <w:color w:val="9ECCDB"/>
+          <w:kern w:val="0"/>
+          <w:sz w:val="21"/>
+          <w:szCs w:val="21"/>
+          <w:lang w:eastAsia="en-IN"/>
+          <w14:ligatures w14:val="none"/>
+        </w:rPr>
+        <w:t xml:space="preserve"> </w:t>
+      </w:r>
+      <w:r>
+        <w:rPr>
+          <w:rFonts w:ascii="Cascadia Code" w:eastAsia="Times New Roman" w:hAnsi="Cascadia Code" w:cs="Cascadia Code"/>
+          <w:color w:val="DFBE5A"/>
+          <w:kern w:val="0"/>
+          <w:sz w:val="21"/>
+          <w:szCs w:val="21"/>
+          <w:lang w:eastAsia="en-IN"/>
+          <w14:ligatures w14:val="none"/>
+        </w:rPr>
+        <w:t>=</w:t>
+      </w:r>
+      <w:r>
+        <w:rPr>
+          <w:rFonts w:ascii="Cascadia Code" w:eastAsia="Times New Roman" w:hAnsi="Cascadia Code" w:cs="Cascadia Code"/>
+          <w:color w:val="9ECCDB"/>
+          <w:kern w:val="0"/>
+          <w:sz w:val="21"/>
+          <w:szCs w:val="21"/>
+          <w:lang w:eastAsia="en-IN"/>
+          <w14:ligatures w14:val="none"/>
+        </w:rPr>
+        <w:t xml:space="preserve"> </w:t>
+      </w:r>
+      <w:r>
+        <w:rPr>
+          <w:rFonts w:ascii="Cascadia Code" w:eastAsia="Times New Roman" w:hAnsi="Cascadia Code" w:cs="Cascadia Code"/>
+          <w:color w:val="DFBE5A"/>
+          <w:kern w:val="0"/>
+          <w:sz w:val="21"/>
+          <w:szCs w:val="21"/>
+          <w:lang w:eastAsia="en-IN"/>
+          <w14:ligatures w14:val="none"/>
+        </w:rPr>
+        <w:t>new</w:t>
+      </w:r>
+      <w:r>
+        <w:rPr>
+          <w:rFonts w:ascii="Cascadia Code" w:eastAsia="Times New Roman" w:hAnsi="Cascadia Code" w:cs="Cascadia Code"/>
+          <w:color w:val="9ECCDB"/>
+          <w:kern w:val="0"/>
+          <w:sz w:val="21"/>
+          <w:szCs w:val="21"/>
+          <w:lang w:eastAsia="en-IN"/>
+          <w14:ligatures w14:val="none"/>
+        </w:rPr>
+        <w:t xml:space="preserve"> </w:t>
+      </w:r>
+      <w:proofErr w:type="spellStart"/>
+      <w:r>
+        <w:rPr>
+          <w:rFonts w:ascii="Cascadia Code" w:eastAsia="Times New Roman" w:hAnsi="Cascadia Code" w:cs="Cascadia Code"/>
+          <w:color w:val="767CDE"/>
+          <w:kern w:val="0"/>
+          <w:sz w:val="21"/>
+          <w:szCs w:val="21"/>
+          <w:lang w:eastAsia="en-IN"/>
+          <w14:ligatures w14:val="none"/>
+        </w:rPr>
+        <w:t>IntersectionObserver</w:t>
+      </w:r>
+      <w:proofErr w:type="spellEnd"/>
+      <w:r>
+        <w:rPr>
+          <w:rFonts w:ascii="Cascadia Code" w:eastAsia="Times New Roman" w:hAnsi="Cascadia Code" w:cs="Cascadia Code"/>
+          <w:color w:val="C3E0E9"/>
+          <w:kern w:val="0"/>
+          <w:sz w:val="21"/>
+          <w:szCs w:val="21"/>
+          <w:lang w:eastAsia="en-IN"/>
+          <w14:ligatures w14:val="none"/>
+        </w:rPr>
+        <w:t>((</w:t>
+      </w:r>
+      <w:r>
+        <w:rPr>
+          <w:rFonts w:ascii="Cascadia Code" w:eastAsia="Times New Roman" w:hAnsi="Cascadia Code" w:cs="Cascadia Code"/>
+          <w:color w:val="CE81C8"/>
+          <w:kern w:val="0"/>
+          <w:sz w:val="21"/>
+          <w:szCs w:val="21"/>
+          <w:lang w:eastAsia="en-IN"/>
+          <w14:ligatures w14:val="none"/>
+        </w:rPr>
+        <w:t>entries</w:t>
+      </w:r>
+      <w:r>
+        <w:rPr>
+          <w:rFonts w:ascii="Cascadia Code" w:eastAsia="Times New Roman" w:hAnsi="Cascadia Code" w:cs="Cascadia Code"/>
+          <w:color w:val="C3E0E9"/>
+          <w:kern w:val="0"/>
+          <w:sz w:val="21"/>
+          <w:szCs w:val="21"/>
+          <w:lang w:eastAsia="en-IN"/>
+          <w14:ligatures w14:val="none"/>
+        </w:rPr>
+        <w:t>)</w:t>
+      </w:r>
+      <w:r>
+        <w:rPr>
+          <w:rFonts w:ascii="Cascadia Code" w:eastAsia="Times New Roman" w:hAnsi="Cascadia Code" w:cs="Cascadia Code"/>
+          <w:color w:val="DFBE5A"/>
+          <w:kern w:val="0"/>
+          <w:sz w:val="21"/>
+          <w:szCs w:val="21"/>
+          <w:lang w:eastAsia="en-IN"/>
+          <w14:ligatures w14:val="none"/>
+        </w:rPr>
+        <w:t>=</w:t>
+      </w:r>
+      <w:proofErr w:type="gramStart"/>
+      <w:r>
+        <w:rPr>
+          <w:rFonts w:ascii="Cascadia Code" w:eastAsia="Times New Roman" w:hAnsi="Cascadia Code" w:cs="Cascadia Code"/>
+          <w:color w:val="DFBE5A"/>
+          <w:kern w:val="0"/>
+          <w:sz w:val="21"/>
+          <w:szCs w:val="21"/>
+          <w:lang w:eastAsia="en-IN"/>
+          <w14:ligatures w14:val="none"/>
+        </w:rPr>
+        <w:t>&gt;</w:t>
+      </w:r>
+      <w:r>
+        <w:rPr>
+          <w:rFonts w:ascii="Cascadia Code" w:eastAsia="Times New Roman" w:hAnsi="Cascadia Code" w:cs="Cascadia Code"/>
+          <w:color w:val="C3E0E9"/>
+          <w:kern w:val="0"/>
+          <w:sz w:val="21"/>
+          <w:szCs w:val="21"/>
+          <w:lang w:eastAsia="en-IN"/>
+          <w14:ligatures w14:val="none"/>
+        </w:rPr>
+        <w:t>{</w:t>
+      </w:r>
+      <w:proofErr w:type="gramEnd"/>
+    </w:p>
+    <w:p>
+      <w:pPr>
+        <w:shd w:val="clear" w:color="auto" w:fill="132C34"/>
+        <w:spacing w:after="0" w:line="285" w:lineRule="atLeast"/>
+        <w:rPr>
+          <w:rFonts w:ascii="Cascadia Code" w:eastAsia="Times New Roman" w:hAnsi="Cascadia Code" w:cs="Cascadia Code"/>
+          <w:color w:val="C3E0E9"/>
+          <w:kern w:val="0"/>
+          <w:sz w:val="21"/>
+          <w:szCs w:val="21"/>
+          <w:lang w:eastAsia="en-IN"/>
+          <w14:ligatures w14:val="none"/>
+        </w:rPr>
+      </w:pPr>
+      <w:r>
+        <w:rPr>
+          <w:rFonts w:ascii="Cascadia Code" w:eastAsia="Times New Roman" w:hAnsi="Cascadia Code" w:cs="Cascadia Code"/>
+          <w:color w:val="9ECCDB"/>
+          <w:kern w:val="0"/>
+          <w:sz w:val="21"/>
+          <w:szCs w:val="21"/>
+          <w:lang w:eastAsia="en-IN"/>
+          <w14:ligatures w14:val="none"/>
+        </w:rPr>
+        <w:t xml:space="preserve">    </w:t>
+      </w:r>
+      <w:r>
+        <w:rPr>
+          <w:rFonts w:ascii="Cascadia Code" w:eastAsia="Times New Roman" w:hAnsi="Cascadia Code" w:cs="Cascadia Code"/>
+          <w:color w:val="9ECCDB"/>
+          <w:kern w:val="0"/>
+          <w:sz w:val="21"/>
+          <w:szCs w:val="21"/>
+          <w:lang w:eastAsia="en-IN"/>
+          <w14:ligatures w14:val="none"/>
+        </w:rPr>
+        <w:t>// logic</w:t>
+      </w:r>
+    </w:p>
+    <w:p>
+      <w:pPr>
+        <w:shd w:val="clear" w:color="auto" w:fill="132C34"/>
+        <w:spacing w:after="0" w:line="285" w:lineRule="atLeast"/>
+        <w:rPr>
+          <w:rFonts w:ascii="Cascadia Code" w:eastAsia="Times New Roman" w:hAnsi="Cascadia Code" w:cs="Cascadia Code"/>
+          <w:color w:val="C3E0E9"/>
+          <w:kern w:val="0"/>
+          <w:sz w:val="21"/>
+          <w:szCs w:val="21"/>
+          <w:lang w:eastAsia="en-IN"/>
+          <w14:ligatures w14:val="none"/>
+        </w:rPr>
+      </w:pPr>
+      <w:r>
+        <w:rPr>
+          <w:rFonts w:ascii="Cascadia Code" w:eastAsia="Times New Roman" w:hAnsi="Cascadia Code" w:cs="Cascadia Code"/>
+          <w:color w:val="C3E0E9"/>
+          <w:kern w:val="0"/>
+          <w:sz w:val="21"/>
+          <w:szCs w:val="21"/>
+          <w:lang w:eastAsia="en-IN"/>
+          <w14:ligatures w14:val="none"/>
+        </w:rPr>
+        <w:t>},</w:t>
+      </w:r>
+      <w:r>
+        <w:rPr>
+          <w:rFonts w:ascii="Cascadia Code" w:eastAsia="Times New Roman" w:hAnsi="Cascadia Code" w:cs="Cascadia Code"/>
+          <w:color w:val="9ECCDB"/>
+          <w:kern w:val="0"/>
+          <w:sz w:val="21"/>
+          <w:szCs w:val="21"/>
+          <w:lang w:eastAsia="en-IN"/>
+          <w14:ligatures w14:val="none"/>
+        </w:rPr>
+        <w:t xml:space="preserve"> </w:t>
+      </w:r>
+      <w:r>
+        <w:rPr>
+          <w:rFonts w:ascii="Cascadia Code" w:eastAsia="Times New Roman" w:hAnsi="Cascadia Code" w:cs="Cascadia Code"/>
+          <w:color w:val="E54B95"/>
+          <w:kern w:val="0"/>
+          <w:sz w:val="21"/>
+          <w:szCs w:val="21"/>
+          <w:lang w:eastAsia="en-IN"/>
+          <w14:ligatures w14:val="none"/>
+        </w:rPr>
+        <w:t>options</w:t>
+      </w:r>
+      <w:proofErr w:type="gramStart"/>
+      <w:r>
+        <w:rPr>
+          <w:rFonts w:ascii="Cascadia Code" w:eastAsia="Times New Roman" w:hAnsi="Cascadia Code" w:cs="Cascadia Code"/>
+          <w:color w:val="C3E0E9"/>
+          <w:kern w:val="0"/>
+          <w:sz w:val="21"/>
+          <w:szCs w:val="21"/>
+          <w:lang w:eastAsia="en-IN"/>
+          <w14:ligatures w14:val="none"/>
+        </w:rPr>
+        <w:t>);</w:t>
+      </w:r>
+      <w:proofErr w:type="gramEnd"/>
+    </w:p>
+    <w:p>
+      <w:pPr>
+        <w:shd w:val="clear" w:color="auto" w:fill="132C34"/>
+        <w:spacing w:after="0" w:line="285" w:lineRule="atLeast"/>
+        <w:rPr>
+          <w:rFonts w:ascii="Cascadia Code" w:eastAsia="Times New Roman" w:hAnsi="Cascadia Code" w:cs="Cascadia Code"/>
+          <w:color w:val="C3E0E9"/>
+          <w:kern w:val="0"/>
+          <w:sz w:val="21"/>
+          <w:szCs w:val="21"/>
+          <w:lang w:eastAsia="en-IN"/>
+          <w14:ligatures w14:val="none"/>
+        </w:rPr>
+      </w:pPr>
+    </w:p>
+    <w:p>
+      <w:pPr>
+        <w:shd w:val="clear" w:color="auto" w:fill="132C34"/>
+        <w:spacing w:after="0" w:line="285" w:lineRule="atLeast"/>
+        <w:rPr>
+          <w:rFonts w:ascii="Cascadia Code" w:eastAsia="Times New Roman" w:hAnsi="Cascadia Code" w:cs="Cascadia Code"/>
+          <w:color w:val="C3E0E9"/>
+          <w:kern w:val="0"/>
+          <w:sz w:val="21"/>
+          <w:szCs w:val="21"/>
+          <w:lang w:eastAsia="en-IN"/>
+          <w14:ligatures w14:val="none"/>
+        </w:rPr>
+      </w:pPr>
+      <w:r>
+        <w:rPr>
+          <w:rFonts w:ascii="Cascadia Code" w:eastAsia="Times New Roman" w:hAnsi="Cascadia Code" w:cs="Cascadia Code"/>
+          <w:color w:val="C3E0E9"/>
+          <w:kern w:val="0"/>
+          <w:sz w:val="21"/>
+          <w:szCs w:val="21"/>
+          <w:lang w:eastAsia="en-IN"/>
+          <w14:ligatures w14:val="none"/>
+        </w:rPr>
+        <w:t>// setting which element to observe</w:t>
+      </w:r>
+    </w:p>
+    <w:p>
+      <w:pPr>
+        <w:shd w:val="clear" w:color="auto" w:fill="132C34"/>
+        <w:spacing w:after="0" w:line="285" w:lineRule="atLeast"/>
+        <w:rPr>
+          <w:rFonts w:ascii="Cascadia Code" w:eastAsia="Times New Roman" w:hAnsi="Cascadia Code" w:cs="Cascadia Code"/>
+          <w:color w:val="C3E0E9"/>
+          <w:kern w:val="0"/>
+          <w:sz w:val="21"/>
+          <w:szCs w:val="21"/>
+          <w:lang w:eastAsia="en-IN"/>
+          <w14:ligatures w14:val="none"/>
+        </w:rPr>
+      </w:pPr>
+      <w:r>
+        <w:rPr>
+          <w:rFonts w:ascii="Cascadia Code" w:eastAsia="Times New Roman" w:hAnsi="Cascadia Code" w:cs="Cascadia Code"/>
+          <w:color w:val="C3E0E9"/>
+          <w:kern w:val="0"/>
+          <w:sz w:val="21"/>
+          <w:szCs w:val="21"/>
+          <w:lang w:eastAsia="en-IN"/>
+          <w14:ligatures w14:val="none"/>
+        </w:rPr>
+        <w:tab/>
+      </w:r>
+      <w:proofErr w:type="spellStart"/>
+      <w:proofErr w:type="gramStart"/>
+      <w:r>
+        <w:rPr>
+          <w:rFonts w:ascii="Cascadia Code" w:eastAsia="Times New Roman" w:hAnsi="Cascadia Code" w:cs="Cascadia Code"/>
+          <w:color w:val="C3E0E9"/>
+          <w:kern w:val="0"/>
+          <w:sz w:val="21"/>
+          <w:szCs w:val="21"/>
+          <w:lang w:eastAsia="en-IN"/>
+          <w14:ligatures w14:val="none"/>
+        </w:rPr>
+        <w:t>observer.observe</w:t>
+      </w:r>
+      <w:proofErr w:type="spellEnd"/>
+      <w:proofErr w:type="gramEnd"/>
+      <w:r>
+        <w:rPr>
+          <w:rFonts w:ascii="Cascadia Code" w:eastAsia="Times New Roman" w:hAnsi="Cascadia Code" w:cs="Cascadia Code"/>
+          <w:color w:val="C3E0E9"/>
+          <w:kern w:val="0"/>
+          <w:sz w:val="21"/>
+          <w:szCs w:val="21"/>
+          <w:lang w:eastAsia="en-IN"/>
+          <w14:ligatures w14:val="none"/>
+        </w:rPr>
+        <w:t>(</w:t>
+      </w:r>
+      <w:proofErr w:type="spellStart"/>
+      <w:r>
+        <w:rPr>
+          <w:rFonts w:ascii="Cascadia Code" w:eastAsia="Times New Roman" w:hAnsi="Cascadia Code" w:cs="Cascadia Code"/>
+          <w:color w:val="C3E0E9"/>
+          <w:kern w:val="0"/>
+          <w:sz w:val="21"/>
+          <w:szCs w:val="21"/>
+          <w:lang w:eastAsia="en-IN"/>
+          <w14:ligatures w14:val="none"/>
+        </w:rPr>
+        <w:t>domelement</w:t>
+      </w:r>
+      <w:proofErr w:type="spellEnd"/>
+      <w:r>
+        <w:rPr>
+          <w:rFonts w:ascii="Cascadia Code" w:eastAsia="Times New Roman" w:hAnsi="Cascadia Code" w:cs="Cascadia Code"/>
+          <w:color w:val="C3E0E9"/>
+          <w:kern w:val="0"/>
+          <w:sz w:val="21"/>
+          <w:szCs w:val="21"/>
+          <w:lang w:eastAsia="en-IN"/>
+          <w14:ligatures w14:val="none"/>
+        </w:rPr>
+        <w:t>)</w:t>
+      </w:r>
+    </w:p>
+    <w:p>
+      <w:pPr>
+        <w:pStyle w:val="ListParagraph"/>
+        <w:ind w:left="1080"/>
+        <w:rPr>
+          <w:sz w:val="24"/>
+          <w:szCs w:val="24"/>
+        </w:rPr>
+      </w:pPr>
+      <w:r>
+        <w:rPr>
+          <w:sz w:val="24"/>
+          <w:szCs w:val="24"/>
+        </w:rPr>
+        <w:t xml:space="preserve"> Lets see the above </w:t>
+      </w:r>
+      <w:proofErr w:type="gramStart"/>
+      <w:r>
+        <w:rPr>
+          <w:sz w:val="24"/>
+          <w:szCs w:val="24"/>
+        </w:rPr>
+        <w:t>syntax :</w:t>
+      </w:r>
+      <w:proofErr w:type="gramEnd"/>
+      <w:r>
+        <w:rPr>
+          <w:sz w:val="24"/>
+          <w:szCs w:val="24"/>
+        </w:rPr>
+        <w:t>-</w:t>
+      </w:r>
+    </w:p>
+    <w:p>
+      <w:pPr>
+        <w:pStyle w:val="ListParagraph"/>
+        <w:numPr>
+          <w:ilvl w:val="0"/>
+          <w:numId w:val="2"/>
+        </w:numPr>
+        <w:rPr>
+          <w:sz w:val="24"/>
+          <w:szCs w:val="24"/>
+        </w:rPr>
+      </w:pPr>
+      <w:r>
+        <w:rPr>
+          <w:sz w:val="24"/>
+          <w:szCs w:val="24"/>
+        </w:rPr>
+        <w:t xml:space="preserve">To declare the Intersection Observer we need to call a New </w:t>
+      </w:r>
+      <w:proofErr w:type="gramStart"/>
+      <w:r>
+        <w:rPr>
+          <w:sz w:val="24"/>
+          <w:szCs w:val="24"/>
+        </w:rPr>
+        <w:t>Constructor ,</w:t>
+      </w:r>
+      <w:proofErr w:type="gramEnd"/>
+      <w:r>
+        <w:rPr>
+          <w:sz w:val="24"/>
+          <w:szCs w:val="24"/>
+        </w:rPr>
+        <w:t xml:space="preserve"> the new Constructor takes two arguments</w:t>
+      </w:r>
+    </w:p>
+    <w:p>
+      <w:pPr>
+        <w:pStyle w:val="ListParagraph"/>
+        <w:numPr>
+          <w:ilvl w:val="1"/>
+          <w:numId w:val="2"/>
+        </w:numPr>
+        <w:rPr>
+          <w:sz w:val="24"/>
+          <w:szCs w:val="24"/>
+        </w:rPr>
+      </w:pPr>
+      <w:r>
+        <w:rPr>
+          <w:b/>
+          <w:bCs/>
+          <w:sz w:val="24"/>
+          <w:szCs w:val="24"/>
+        </w:rPr>
+        <w:t xml:space="preserve">Callback function </w:t>
+      </w:r>
+      <w:r>
+        <w:rPr>
+          <w:b/>
+          <w:bCs/>
+          <w:sz w:val="24"/>
+          <w:szCs w:val="24"/>
+        </w:rPr>
+        <w:t xml:space="preserve">– </w:t>
+      </w:r>
+      <w:r>
+        <w:rPr>
+          <w:sz w:val="24"/>
+          <w:szCs w:val="24"/>
+        </w:rPr>
+        <w:t xml:space="preserve">this is important callback </w:t>
+      </w:r>
+      <w:proofErr w:type="gramStart"/>
+      <w:r>
+        <w:rPr>
+          <w:sz w:val="24"/>
+          <w:szCs w:val="24"/>
+        </w:rPr>
+        <w:t>function .</w:t>
+      </w:r>
+      <w:proofErr w:type="gramEnd"/>
+      <w:r>
+        <w:rPr>
+          <w:sz w:val="24"/>
+          <w:szCs w:val="24"/>
+        </w:rPr>
+        <w:t xml:space="preserve"> the callback function will be always called when the observing element is entered or leave the container.</w:t>
+      </w:r>
+    </w:p>
+    <w:p>
+      <w:pPr>
+        <w:pStyle w:val="ListParagraph"/>
+        <w:numPr>
+          <w:ilvl w:val="2"/>
+          <w:numId w:val="2"/>
+        </w:numPr>
+        <w:rPr>
+          <w:sz w:val="24"/>
+          <w:szCs w:val="24"/>
+        </w:rPr>
+      </w:pPr>
+      <w:r>
+        <w:rPr>
+          <w:sz w:val="24"/>
+          <w:szCs w:val="24"/>
+        </w:rPr>
+        <w:t xml:space="preserve">The callback function always takes one argument which is </w:t>
+      </w:r>
+      <w:proofErr w:type="gramStart"/>
+      <w:r>
+        <w:rPr>
+          <w:b/>
+          <w:bCs/>
+          <w:sz w:val="24"/>
+          <w:szCs w:val="24"/>
+        </w:rPr>
+        <w:t>entries</w:t>
+      </w:r>
+      <w:proofErr w:type="gramEnd"/>
+      <w:r>
+        <w:rPr>
+          <w:b/>
+          <w:bCs/>
+          <w:sz w:val="24"/>
+          <w:szCs w:val="24"/>
+        </w:rPr>
+        <w:t xml:space="preserve"> </w:t>
+      </w:r>
+    </w:p>
+    <w:p>
+      <w:pPr>
+        <w:pStyle w:val="ListParagraph"/>
+        <w:ind w:left="2520"/>
+        <w:rPr>
+          <w:sz w:val="24"/>
+          <w:szCs w:val="24"/>
+        </w:rPr>
+      </w:pPr>
+      <w:r>
+        <w:rPr>
+          <w:sz w:val="24"/>
+          <w:szCs w:val="24"/>
+        </w:rPr>
+        <w:t xml:space="preserve">the entries </w:t>
+      </w:r>
+      <w:proofErr w:type="gramStart"/>
+      <w:r>
+        <w:rPr>
+          <w:sz w:val="24"/>
+          <w:szCs w:val="24"/>
+        </w:rPr>
+        <w:t>is</w:t>
+      </w:r>
+      <w:proofErr w:type="gramEnd"/>
+      <w:r>
+        <w:rPr>
+          <w:sz w:val="24"/>
+          <w:szCs w:val="24"/>
+        </w:rPr>
+        <w:t xml:space="preserve"> the array for the observer elements</w:t>
+      </w:r>
+    </w:p>
+    <w:p>
+      <w:pPr>
+        <w:pStyle w:val="ListParagraph"/>
+        <w:numPr>
+          <w:ilvl w:val="3"/>
+          <w:numId w:val="2"/>
+        </w:numPr>
+        <w:rPr>
+          <w:sz w:val="24"/>
+          <w:szCs w:val="24"/>
+        </w:rPr>
+      </w:pPr>
+      <w:r>
+        <w:rPr>
+          <w:sz w:val="24"/>
+          <w:szCs w:val="24"/>
+        </w:rPr>
+        <w:t xml:space="preserve">Each entry object has some important </w:t>
+      </w:r>
+      <w:proofErr w:type="gramStart"/>
+      <w:r>
+        <w:rPr>
+          <w:sz w:val="24"/>
+          <w:szCs w:val="24"/>
+        </w:rPr>
+        <w:t>properties</w:t>
+      </w:r>
+      <w:proofErr w:type="gramEnd"/>
+    </w:p>
+    <w:p>
+      <w:pPr>
+        <w:pStyle w:val="ListParagraph"/>
+        <w:numPr>
+          <w:ilvl w:val="4"/>
+          <w:numId w:val="2"/>
+        </w:numPr>
+        <w:rPr>
+          <w:sz w:val="24"/>
+          <w:szCs w:val="24"/>
+        </w:rPr>
+      </w:pPr>
+      <w:proofErr w:type="spellStart"/>
+      <w:r>
+        <w:rPr>
+          <w:b/>
+          <w:bCs/>
+          <w:sz w:val="24"/>
+          <w:szCs w:val="24"/>
+        </w:rPr>
+        <w:t>isIntersecting</w:t>
+      </w:r>
+      <w:proofErr w:type="spellEnd"/>
+      <w:r>
+        <w:rPr>
+          <w:b/>
+          <w:bCs/>
+          <w:sz w:val="24"/>
+          <w:szCs w:val="24"/>
+        </w:rPr>
+        <w:t xml:space="preserve">- </w:t>
+      </w:r>
+      <w:r>
+        <w:rPr>
+          <w:sz w:val="24"/>
+          <w:szCs w:val="24"/>
+        </w:rPr>
+        <w:t xml:space="preserve">This property will tell whether the element is intersecting or </w:t>
+      </w:r>
+      <w:proofErr w:type="gramStart"/>
+      <w:r>
+        <w:rPr>
+          <w:sz w:val="24"/>
+          <w:szCs w:val="24"/>
+        </w:rPr>
+        <w:t>not</w:t>
+      </w:r>
+      <w:proofErr w:type="gramEnd"/>
+    </w:p>
+    <w:p>
+      <w:pPr>
+        <w:pStyle w:val="ListParagraph"/>
+        <w:numPr>
+          <w:ilvl w:val="4"/>
+          <w:numId w:val="2"/>
+        </w:numPr>
+        <w:rPr>
+          <w:sz w:val="24"/>
+          <w:szCs w:val="24"/>
+        </w:rPr>
+      </w:pPr>
+      <w:proofErr w:type="spellStart"/>
+      <w:proofErr w:type="gramStart"/>
+      <w:r>
+        <w:rPr>
+          <w:b/>
+          <w:bCs/>
+          <w:sz w:val="24"/>
+          <w:szCs w:val="24"/>
+        </w:rPr>
+        <w:t>boundingClientRect</w:t>
+      </w:r>
+      <w:proofErr w:type="spellEnd"/>
+      <w:r>
+        <w:rPr>
+          <w:sz w:val="24"/>
+          <w:szCs w:val="24"/>
+        </w:rPr>
+        <w:t>:-</w:t>
+      </w:r>
+      <w:proofErr w:type="gramEnd"/>
+      <w:r>
+        <w:rPr>
+          <w:sz w:val="24"/>
+          <w:szCs w:val="24"/>
+        </w:rPr>
+        <w:t xml:space="preserve"> Provides the dimension of the observing element boundaries</w:t>
+      </w:r>
+    </w:p>
+    <w:p>
+      <w:pPr>
+        <w:pStyle w:val="ListParagraph"/>
+        <w:numPr>
+          <w:ilvl w:val="4"/>
+          <w:numId w:val="2"/>
+        </w:numPr>
+        <w:rPr>
+          <w:sz w:val="24"/>
+          <w:szCs w:val="24"/>
+        </w:rPr>
+      </w:pPr>
+      <w:proofErr w:type="spellStart"/>
+      <w:r>
+        <w:rPr>
+          <w:b/>
+          <w:bCs/>
+          <w:sz w:val="24"/>
+          <w:szCs w:val="24"/>
+        </w:rPr>
+        <w:t>intersectingClientrect</w:t>
+      </w:r>
+      <w:proofErr w:type="spellEnd"/>
+      <w:r>
+        <w:rPr>
+          <w:b/>
+          <w:bCs/>
+          <w:sz w:val="24"/>
+          <w:szCs w:val="24"/>
+        </w:rPr>
+        <w:t>:</w:t>
+      </w:r>
+      <w:r>
+        <w:rPr>
+          <w:sz w:val="24"/>
+          <w:szCs w:val="24"/>
+        </w:rPr>
+        <w:t xml:space="preserve"> Provides the dimension based on how much the element is inside the element </w:t>
+      </w:r>
+      <w:proofErr w:type="gramStart"/>
+      <w:r>
+        <w:rPr>
+          <w:sz w:val="24"/>
+          <w:szCs w:val="24"/>
+        </w:rPr>
+        <w:t>boundaries</w:t>
+      </w:r>
+      <w:proofErr w:type="gramEnd"/>
+    </w:p>
+    <w:p>
+      <w:pPr>
+        <w:pStyle w:val="ListParagraph"/>
+        <w:numPr>
+          <w:ilvl w:val="4"/>
+          <w:numId w:val="2"/>
+        </w:numPr>
+        <w:rPr>
+          <w:sz w:val="24"/>
+          <w:szCs w:val="24"/>
+        </w:rPr>
+      </w:pPr>
+      <w:r>
+        <w:rPr>
+          <w:b/>
+          <w:bCs/>
+          <w:sz w:val="24"/>
+          <w:szCs w:val="24"/>
+        </w:rPr>
+        <w:t xml:space="preserve">Other </w:t>
+      </w:r>
+      <w:proofErr w:type="spellStart"/>
+      <w:r>
+        <w:rPr>
+          <w:b/>
+          <w:bCs/>
+          <w:sz w:val="24"/>
+          <w:szCs w:val="24"/>
+        </w:rPr>
+        <w:t>Propeties</w:t>
+      </w:r>
+      <w:proofErr w:type="spellEnd"/>
+      <w:r>
+        <w:rPr>
+          <w:b/>
+          <w:bCs/>
+          <w:sz w:val="24"/>
+          <w:szCs w:val="24"/>
+        </w:rPr>
+        <w:t xml:space="preserve"> are also </w:t>
+      </w:r>
+      <w:proofErr w:type="gramStart"/>
+      <w:r>
+        <w:rPr>
+          <w:b/>
+          <w:bCs/>
+          <w:sz w:val="24"/>
+          <w:szCs w:val="24"/>
+        </w:rPr>
+        <w:t>their</w:t>
+      </w:r>
+      <w:proofErr w:type="gramEnd"/>
+      <w:r>
+        <w:rPr>
+          <w:b/>
+          <w:bCs/>
+          <w:sz w:val="24"/>
+          <w:szCs w:val="24"/>
+        </w:rPr>
+        <w:t xml:space="preserve"> </w:t>
+      </w:r>
+    </w:p>
+    <w:p>
+      <w:pPr>
+        <w:pStyle w:val="ListParagraph"/>
+        <w:numPr>
+          <w:ilvl w:val="1"/>
+          <w:numId w:val="2"/>
+        </w:numPr>
+        <w:rPr>
+          <w:sz w:val="24"/>
+          <w:szCs w:val="24"/>
+        </w:rPr>
+      </w:pPr>
+      <w:r>
+        <w:rPr>
+          <w:b/>
+          <w:bCs/>
+          <w:sz w:val="24"/>
+          <w:szCs w:val="24"/>
+        </w:rPr>
+        <w:t xml:space="preserve">Options- </w:t>
+      </w:r>
+      <w:r>
+        <w:rPr>
+          <w:sz w:val="24"/>
+          <w:szCs w:val="24"/>
+        </w:rPr>
+        <w:t xml:space="preserve">To alter the intersection observer </w:t>
+      </w:r>
+      <w:proofErr w:type="gramStart"/>
+      <w:r>
+        <w:rPr>
+          <w:sz w:val="24"/>
+          <w:szCs w:val="24"/>
+        </w:rPr>
+        <w:t>behaviour</w:t>
+      </w:r>
+      <w:proofErr w:type="gramEnd"/>
+    </w:p>
+    <w:p>
+      <w:pPr>
+        <w:pStyle w:val="ListParagraph"/>
+        <w:numPr>
+          <w:ilvl w:val="2"/>
+          <w:numId w:val="2"/>
+        </w:numPr>
+        <w:rPr>
+          <w:b/>
+          <w:bCs/>
+          <w:sz w:val="24"/>
+          <w:szCs w:val="24"/>
+        </w:rPr>
+      </w:pPr>
+      <w:r>
+        <w:rPr>
+          <w:b/>
+          <w:bCs/>
+          <w:sz w:val="24"/>
+          <w:szCs w:val="24"/>
+        </w:rPr>
+        <w:t xml:space="preserve">Threshold- </w:t>
+      </w:r>
+      <w:r>
+        <w:rPr>
+          <w:sz w:val="24"/>
+          <w:szCs w:val="24"/>
+        </w:rPr>
+        <w:t xml:space="preserve">This tells when to set </w:t>
+      </w:r>
+      <w:proofErr w:type="spellStart"/>
+      <w:r>
+        <w:rPr>
+          <w:sz w:val="24"/>
+          <w:szCs w:val="24"/>
+        </w:rPr>
+        <w:t>isIntersecting</w:t>
+      </w:r>
+      <w:proofErr w:type="spellEnd"/>
+      <w:r>
+        <w:rPr>
+          <w:sz w:val="24"/>
+          <w:szCs w:val="24"/>
+        </w:rPr>
+        <w:t xml:space="preserve"> </w:t>
+      </w:r>
+      <w:r>
+        <w:rPr>
+          <w:sz w:val="24"/>
+          <w:szCs w:val="24"/>
+        </w:rPr>
+        <w:t xml:space="preserve">value to </w:t>
+      </w:r>
+      <w:proofErr w:type="gramStart"/>
+      <w:r>
+        <w:rPr>
+          <w:sz w:val="24"/>
+          <w:szCs w:val="24"/>
+        </w:rPr>
+        <w:t>true ,</w:t>
+      </w:r>
+      <w:proofErr w:type="gramEnd"/>
+      <w:r>
+        <w:rPr>
+          <w:sz w:val="24"/>
+          <w:szCs w:val="24"/>
+        </w:rPr>
+        <w:t xml:space="preserve"> based on the percentage of element is in the screen . </w:t>
+      </w:r>
+      <w:r>
+        <w:rPr>
+          <w:b/>
+          <w:bCs/>
+          <w:sz w:val="24"/>
+          <w:szCs w:val="24"/>
+        </w:rPr>
+        <w:t xml:space="preserve">0 means even the entry </w:t>
+      </w:r>
+      <w:proofErr w:type="spellStart"/>
+      <w:r>
+        <w:rPr>
+          <w:b/>
+          <w:bCs/>
+          <w:sz w:val="24"/>
+          <w:szCs w:val="24"/>
+        </w:rPr>
+        <w:t>isIntersecting</w:t>
+      </w:r>
+      <w:proofErr w:type="spellEnd"/>
+      <w:r>
+        <w:rPr>
+          <w:b/>
+          <w:bCs/>
+          <w:sz w:val="24"/>
+          <w:szCs w:val="24"/>
+        </w:rPr>
+        <w:t xml:space="preserve"> even 1 pixel into the container.</w:t>
+      </w:r>
+    </w:p>
+    <w:p>
+      <w:pPr>
+        <w:pStyle w:val="ListParagraph"/>
+        <w:ind w:left="2520"/>
+        <w:rPr>
+          <w:b/>
+          <w:bCs/>
+          <w:sz w:val="24"/>
+          <w:szCs w:val="24"/>
+        </w:rPr>
+      </w:pPr>
+      <w:r>
+        <w:rPr>
+          <w:b/>
+          <w:bCs/>
+          <w:sz w:val="24"/>
+          <w:szCs w:val="24"/>
+        </w:rPr>
+        <w:t xml:space="preserve">1 means the 100% element should be visible on screen then only </w:t>
+      </w:r>
+      <w:proofErr w:type="spellStart"/>
+      <w:r>
+        <w:rPr>
+          <w:b/>
+          <w:bCs/>
+          <w:sz w:val="24"/>
+          <w:szCs w:val="24"/>
+        </w:rPr>
+        <w:t>isIntersecting</w:t>
+      </w:r>
+      <w:proofErr w:type="spellEnd"/>
+      <w:r>
+        <w:rPr>
+          <w:b/>
+          <w:bCs/>
+          <w:sz w:val="24"/>
+          <w:szCs w:val="24"/>
+        </w:rPr>
+        <w:t xml:space="preserve"> is set to </w:t>
+      </w:r>
+      <w:proofErr w:type="gramStart"/>
+      <w:r>
+        <w:rPr>
+          <w:b/>
+          <w:bCs/>
+          <w:sz w:val="24"/>
+          <w:szCs w:val="24"/>
+        </w:rPr>
+        <w:t>true</w:t>
+      </w:r>
+      <w:proofErr w:type="gramEnd"/>
+    </w:p>
+    <w:p>
+      <w:pPr>
+        <w:pStyle w:val="ListParagraph"/>
+        <w:numPr>
+          <w:ilvl w:val="0"/>
+          <w:numId w:val="13"/>
+        </w:numPr>
+        <w:rPr>
+          <w:b/>
+          <w:bCs/>
+          <w:sz w:val="24"/>
+          <w:szCs w:val="24"/>
+        </w:rPr>
+      </w:pPr>
+      <w:r>
+        <w:rPr>
+          <w:b/>
+          <w:bCs/>
+          <w:sz w:val="24"/>
+          <w:szCs w:val="24"/>
+        </w:rPr>
+        <w:t xml:space="preserve">Observe- </w:t>
+      </w:r>
+      <w:r>
+        <w:rPr>
+          <w:sz w:val="24"/>
+          <w:szCs w:val="24"/>
+        </w:rPr>
+        <w:t>Method takes the element which needed to be observed.</w:t>
+      </w:r>
+    </w:p>
+    <w:p>
+      <w:pPr>
+        <w:rPr>
+          <w:b/>
+          <w:bCs/>
+          <w:sz w:val="24"/>
+          <w:szCs w:val="24"/>
+        </w:rPr>
+      </w:pPr>
+    </w:p>
+    <w:p>
+      <w:pPr>
+        <w:rPr>
+          <w:b/>
+          <w:bCs/>
+          <w:sz w:val="24"/>
+          <w:szCs w:val="24"/>
+        </w:rPr>
+      </w:pPr>
+    </w:p>
+    <w:p>
+      <w:pPr>
+        <w:rPr>
+          <w:b/>
+          <w:bCs/>
+          <w:sz w:val="24"/>
+          <w:szCs w:val="24"/>
+        </w:rPr>
+      </w:pPr>
+    </w:p>
+    <w:p>
+      <w:pPr>
+        <w:pStyle w:val="ListParagraph"/>
+        <w:numPr>
+          <w:ilvl w:val="0"/>
+          <w:numId w:val="13"/>
+        </w:numPr>
+        <w:shd w:val="clear" w:color="auto" w:fill="132C34"/>
+        <w:spacing w:after="0" w:line="285" w:lineRule="atLeast"/>
+        <w:rPr>
+          <w:rFonts w:ascii="Cascadia Code" w:eastAsia="Times New Roman" w:hAnsi="Cascadia Code" w:cs="Cascadia Code"/>
+          <w:color w:val="C3E0E9"/>
+          <w:kern w:val="0"/>
+          <w:sz w:val="21"/>
+          <w:szCs w:val="21"/>
+          <w:lang w:eastAsia="en-IN"/>
+          <w14:ligatures w14:val="none"/>
+        </w:rPr>
+      </w:pPr>
+      <w:r>
+        <w:rPr>
+          <w:rFonts w:ascii="Cascadia Code" w:eastAsia="Times New Roman" w:hAnsi="Cascadia Code" w:cs="Cascadia Code"/>
+          <w:i/>
+          <w:iCs/>
+          <w:color w:val="BDE3EF"/>
+          <w:kern w:val="0"/>
+          <w:sz w:val="21"/>
+          <w:szCs w:val="21"/>
+          <w:lang w:eastAsia="en-IN"/>
+          <w14:ligatures w14:val="none"/>
+        </w:rPr>
+        <w:lastRenderedPageBreak/>
+        <w:t>// React Example for the use Effect</w:t>
+      </w:r>
+    </w:p>
+    <w:p>
+      <w:pPr>
+        <w:pStyle w:val="ListParagraph"/>
+        <w:numPr>
+          <w:ilvl w:val="0"/>
+          <w:numId w:val="13"/>
+        </w:numPr>
+        <w:shd w:val="clear" w:color="auto" w:fill="132C34"/>
+        <w:spacing w:after="0" w:line="285" w:lineRule="atLeast"/>
+        <w:rPr>
+          <w:rFonts w:ascii="Cascadia Code" w:eastAsia="Times New Roman" w:hAnsi="Cascadia Code" w:cs="Cascadia Code"/>
+          <w:color w:val="C3E0E9"/>
+          <w:kern w:val="0"/>
+          <w:sz w:val="21"/>
+          <w:szCs w:val="21"/>
+          <w:lang w:eastAsia="en-IN"/>
+          <w14:ligatures w14:val="none"/>
+        </w:rPr>
+      </w:pPr>
+      <w:proofErr w:type="spellStart"/>
+      <w:proofErr w:type="gramStart"/>
+      <w:r>
+        <w:rPr>
+          <w:rFonts w:ascii="Cascadia Code" w:eastAsia="Times New Roman" w:hAnsi="Cascadia Code" w:cs="Cascadia Code"/>
+          <w:color w:val="399FE8"/>
+          <w:kern w:val="0"/>
+          <w:sz w:val="21"/>
+          <w:szCs w:val="21"/>
+          <w:lang w:eastAsia="en-IN"/>
+          <w14:ligatures w14:val="none"/>
+        </w:rPr>
+        <w:t>useEffect</w:t>
+      </w:r>
+      <w:proofErr w:type="spellEnd"/>
+      <w:r>
+        <w:rPr>
+          <w:rFonts w:ascii="Cascadia Code" w:eastAsia="Times New Roman" w:hAnsi="Cascadia Code" w:cs="Cascadia Code"/>
+          <w:color w:val="C3E0E9"/>
+          <w:kern w:val="0"/>
+          <w:sz w:val="21"/>
+          <w:szCs w:val="21"/>
+          <w:lang w:eastAsia="en-IN"/>
+          <w14:ligatures w14:val="none"/>
+        </w:rPr>
+        <w:t>(</w:t>
+      </w:r>
+      <w:proofErr w:type="gramEnd"/>
+      <w:r>
+        <w:rPr>
+          <w:rFonts w:ascii="Cascadia Code" w:eastAsia="Times New Roman" w:hAnsi="Cascadia Code" w:cs="Cascadia Code"/>
+          <w:color w:val="C3E0E9"/>
+          <w:kern w:val="0"/>
+          <w:sz w:val="21"/>
+          <w:szCs w:val="21"/>
+          <w:lang w:eastAsia="en-IN"/>
+          <w14:ligatures w14:val="none"/>
+        </w:rPr>
+        <w:t>()</w:t>
+      </w:r>
+      <w:r>
+        <w:rPr>
+          <w:rFonts w:ascii="Cascadia Code" w:eastAsia="Times New Roman" w:hAnsi="Cascadia Code" w:cs="Cascadia Code"/>
+          <w:color w:val="DFBE5A"/>
+          <w:kern w:val="0"/>
+          <w:sz w:val="21"/>
+          <w:szCs w:val="21"/>
+          <w:lang w:eastAsia="en-IN"/>
+          <w14:ligatures w14:val="none"/>
+        </w:rPr>
+        <w:t>=&gt;</w:t>
+      </w:r>
+      <w:r>
+        <w:rPr>
+          <w:rFonts w:ascii="Cascadia Code" w:eastAsia="Times New Roman" w:hAnsi="Cascadia Code" w:cs="Cascadia Code"/>
+          <w:color w:val="C3E0E9"/>
+          <w:kern w:val="0"/>
+          <w:sz w:val="21"/>
+          <w:szCs w:val="21"/>
+          <w:lang w:eastAsia="en-IN"/>
+          <w14:ligatures w14:val="none"/>
+        </w:rPr>
+        <w:t>{</w:t>
+      </w:r>
+    </w:p>
+    <w:p>
+      <w:pPr>
+        <w:pStyle w:val="ListParagraph"/>
+        <w:numPr>
+          <w:ilvl w:val="0"/>
+          <w:numId w:val="13"/>
+        </w:numPr>
+        <w:shd w:val="clear" w:color="auto" w:fill="132C34"/>
+        <w:spacing w:after="0" w:line="285" w:lineRule="atLeast"/>
+        <w:rPr>
+          <w:rFonts w:ascii="Cascadia Code" w:eastAsia="Times New Roman" w:hAnsi="Cascadia Code" w:cs="Cascadia Code"/>
+          <w:color w:val="C3E0E9"/>
+          <w:kern w:val="0"/>
+          <w:sz w:val="21"/>
+          <w:szCs w:val="21"/>
+          <w:lang w:eastAsia="en-IN"/>
+          <w14:ligatures w14:val="none"/>
+        </w:rPr>
+      </w:pPr>
+      <w:r>
+        <w:rPr>
+          <w:rFonts w:ascii="Cascadia Code" w:eastAsia="Times New Roman" w:hAnsi="Cascadia Code" w:cs="Cascadia Code"/>
+          <w:color w:val="9ECCDB"/>
+          <w:kern w:val="0"/>
+          <w:sz w:val="21"/>
+          <w:szCs w:val="21"/>
+          <w:lang w:eastAsia="en-IN"/>
+          <w14:ligatures w14:val="none"/>
+        </w:rPr>
+        <w:t xml:space="preserve">    </w:t>
+      </w:r>
+      <w:r>
+        <w:rPr>
+          <w:rFonts w:ascii="Cascadia Code" w:eastAsia="Times New Roman" w:hAnsi="Cascadia Code" w:cs="Cascadia Code"/>
+          <w:color w:val="DFBE5A"/>
+          <w:kern w:val="0"/>
+          <w:sz w:val="21"/>
+          <w:szCs w:val="21"/>
+          <w:lang w:eastAsia="en-IN"/>
+          <w14:ligatures w14:val="none"/>
+        </w:rPr>
+        <w:t>if</w:t>
+      </w:r>
+      <w:r>
+        <w:rPr>
+          <w:rFonts w:ascii="Cascadia Code" w:eastAsia="Times New Roman" w:hAnsi="Cascadia Code" w:cs="Cascadia Code"/>
+          <w:color w:val="C3E0E9"/>
+          <w:kern w:val="0"/>
+          <w:sz w:val="21"/>
+          <w:szCs w:val="21"/>
+          <w:lang w:eastAsia="en-IN"/>
+          <w14:ligatures w14:val="none"/>
+        </w:rPr>
+        <w:t>(</w:t>
+      </w:r>
+      <w:proofErr w:type="spellStart"/>
+      <w:proofErr w:type="gramStart"/>
+      <w:r>
+        <w:rPr>
+          <w:rFonts w:ascii="Cascadia Code" w:eastAsia="Times New Roman" w:hAnsi="Cascadia Code" w:cs="Cascadia Code"/>
+          <w:color w:val="D8822C"/>
+          <w:kern w:val="0"/>
+          <w:sz w:val="21"/>
+          <w:szCs w:val="21"/>
+          <w:lang w:eastAsia="en-IN"/>
+          <w14:ligatures w14:val="none"/>
+        </w:rPr>
+        <w:t>intersection</w:t>
+      </w:r>
+      <w:r>
+        <w:rPr>
+          <w:rFonts w:ascii="Cascadia Code" w:eastAsia="Times New Roman" w:hAnsi="Cascadia Code" w:cs="Cascadia Code"/>
+          <w:color w:val="C3E0E9"/>
+          <w:kern w:val="0"/>
+          <w:sz w:val="21"/>
+          <w:szCs w:val="21"/>
+          <w:lang w:eastAsia="en-IN"/>
+          <w14:ligatures w14:val="none"/>
+        </w:rPr>
+        <w:t>.</w:t>
+      </w:r>
+      <w:r>
+        <w:rPr>
+          <w:rFonts w:ascii="Cascadia Code" w:eastAsia="Times New Roman" w:hAnsi="Cascadia Code" w:cs="Cascadia Code"/>
+          <w:color w:val="D8822C"/>
+          <w:kern w:val="0"/>
+          <w:sz w:val="21"/>
+          <w:szCs w:val="21"/>
+          <w:lang w:eastAsia="en-IN"/>
+          <w14:ligatures w14:val="none"/>
+        </w:rPr>
+        <w:t>current</w:t>
+      </w:r>
+      <w:proofErr w:type="spellEnd"/>
+      <w:proofErr w:type="gramEnd"/>
+      <w:r>
+        <w:rPr>
+          <w:rFonts w:ascii="Cascadia Code" w:eastAsia="Times New Roman" w:hAnsi="Cascadia Code" w:cs="Cascadia Code"/>
+          <w:color w:val="DFBE5A"/>
+          <w:kern w:val="0"/>
+          <w:sz w:val="21"/>
+          <w:szCs w:val="21"/>
+          <w:lang w:eastAsia="en-IN"/>
+          <w14:ligatures w14:val="none"/>
+        </w:rPr>
+        <w:t>===</w:t>
+      </w:r>
+      <w:r>
+        <w:rPr>
+          <w:rFonts w:ascii="Cascadia Code" w:eastAsia="Times New Roman" w:hAnsi="Cascadia Code" w:cs="Cascadia Code"/>
+          <w:color w:val="EB4937"/>
+          <w:kern w:val="0"/>
+          <w:sz w:val="21"/>
+          <w:szCs w:val="21"/>
+          <w:lang w:eastAsia="en-IN"/>
+          <w14:ligatures w14:val="none"/>
+        </w:rPr>
+        <w:t>null</w:t>
+      </w:r>
+      <w:r>
+        <w:rPr>
+          <w:rFonts w:ascii="Cascadia Code" w:eastAsia="Times New Roman" w:hAnsi="Cascadia Code" w:cs="Cascadia Code"/>
+          <w:color w:val="C3E0E9"/>
+          <w:kern w:val="0"/>
+          <w:sz w:val="21"/>
+          <w:szCs w:val="21"/>
+          <w:lang w:eastAsia="en-IN"/>
+          <w14:ligatures w14:val="none"/>
+        </w:rPr>
+        <w:t>)</w:t>
+      </w:r>
+      <w:r>
+        <w:rPr>
+          <w:rFonts w:ascii="Cascadia Code" w:eastAsia="Times New Roman" w:hAnsi="Cascadia Code" w:cs="Cascadia Code"/>
+          <w:color w:val="9ECCDB"/>
+          <w:kern w:val="0"/>
+          <w:sz w:val="21"/>
+          <w:szCs w:val="21"/>
+          <w:lang w:eastAsia="en-IN"/>
+          <w14:ligatures w14:val="none"/>
+        </w:rPr>
+        <w:t xml:space="preserve"> </w:t>
+      </w:r>
+      <w:r>
+        <w:rPr>
+          <w:rFonts w:ascii="Cascadia Code" w:eastAsia="Times New Roman" w:hAnsi="Cascadia Code" w:cs="Cascadia Code"/>
+          <w:color w:val="DFBE5A"/>
+          <w:kern w:val="0"/>
+          <w:sz w:val="21"/>
+          <w:szCs w:val="21"/>
+          <w:lang w:eastAsia="en-IN"/>
+          <w14:ligatures w14:val="none"/>
+        </w:rPr>
+        <w:t>return</w:t>
+      </w:r>
+    </w:p>
+    <w:p>
+      <w:pPr>
+        <w:pStyle w:val="ListParagraph"/>
+        <w:numPr>
+          <w:ilvl w:val="0"/>
+          <w:numId w:val="13"/>
+        </w:numPr>
+        <w:shd w:val="clear" w:color="auto" w:fill="132C34"/>
+        <w:spacing w:after="0" w:line="285" w:lineRule="atLeast"/>
+        <w:rPr>
+          <w:rFonts w:ascii="Cascadia Code" w:eastAsia="Times New Roman" w:hAnsi="Cascadia Code" w:cs="Cascadia Code"/>
+          <w:color w:val="C3E0E9"/>
+          <w:kern w:val="0"/>
+          <w:sz w:val="21"/>
+          <w:szCs w:val="21"/>
+          <w:lang w:eastAsia="en-IN"/>
+          <w14:ligatures w14:val="none"/>
+        </w:rPr>
+      </w:pPr>
+      <w:r>
+        <w:rPr>
+          <w:rFonts w:ascii="Cascadia Code" w:eastAsia="Times New Roman" w:hAnsi="Cascadia Code" w:cs="Cascadia Code"/>
+          <w:color w:val="C3E0E9"/>
+          <w:kern w:val="0"/>
+          <w:sz w:val="21"/>
+          <w:szCs w:val="21"/>
+          <w:lang w:eastAsia="en-IN"/>
+          <w14:ligatures w14:val="none"/>
+        </w:rPr>
+        <w:t xml:space="preserve">    </w:t>
+      </w:r>
+      <w:r>
+        <w:rPr>
+          <w:rFonts w:ascii="Cascadia Code" w:eastAsia="Times New Roman" w:hAnsi="Cascadia Code" w:cs="Cascadia Code"/>
+          <w:i/>
+          <w:iCs/>
+          <w:color w:val="BDE3EF"/>
+          <w:kern w:val="0"/>
+          <w:sz w:val="21"/>
+          <w:szCs w:val="21"/>
+          <w:lang w:eastAsia="en-IN"/>
+          <w14:ligatures w14:val="none"/>
+        </w:rPr>
+        <w:t xml:space="preserve">// creating the new intersection observer </w:t>
+      </w:r>
+    </w:p>
+    <w:p>
+      <w:pPr>
+        <w:pStyle w:val="ListParagraph"/>
+        <w:numPr>
+          <w:ilvl w:val="0"/>
+          <w:numId w:val="13"/>
+        </w:numPr>
+        <w:shd w:val="clear" w:color="auto" w:fill="132C34"/>
+        <w:spacing w:after="0" w:line="285" w:lineRule="atLeast"/>
+        <w:rPr>
+          <w:rFonts w:ascii="Cascadia Code" w:eastAsia="Times New Roman" w:hAnsi="Cascadia Code" w:cs="Cascadia Code"/>
+          <w:color w:val="C3E0E9"/>
+          <w:kern w:val="0"/>
+          <w:sz w:val="21"/>
+          <w:szCs w:val="21"/>
+          <w:lang w:eastAsia="en-IN"/>
+          <w14:ligatures w14:val="none"/>
+        </w:rPr>
+      </w:pPr>
+      <w:r>
+        <w:rPr>
+          <w:rFonts w:ascii="Cascadia Code" w:eastAsia="Times New Roman" w:hAnsi="Cascadia Code" w:cs="Cascadia Code"/>
+          <w:color w:val="9ECCDB"/>
+          <w:kern w:val="0"/>
+          <w:sz w:val="21"/>
+          <w:szCs w:val="21"/>
+          <w:lang w:eastAsia="en-IN"/>
+          <w14:ligatures w14:val="none"/>
+        </w:rPr>
+        <w:t xml:space="preserve">    </w:t>
+      </w:r>
+      <w:proofErr w:type="spellStart"/>
+      <w:r>
+        <w:rPr>
+          <w:rFonts w:ascii="Cascadia Code" w:eastAsia="Times New Roman" w:hAnsi="Cascadia Code" w:cs="Cascadia Code"/>
+          <w:color w:val="38BBB0"/>
+          <w:kern w:val="0"/>
+          <w:sz w:val="21"/>
+          <w:szCs w:val="21"/>
+          <w:lang w:eastAsia="en-IN"/>
+          <w14:ligatures w14:val="none"/>
+        </w:rPr>
+        <w:t>const</w:t>
+      </w:r>
+      <w:proofErr w:type="spellEnd"/>
+      <w:r>
+        <w:rPr>
+          <w:rFonts w:ascii="Cascadia Code" w:eastAsia="Times New Roman" w:hAnsi="Cascadia Code" w:cs="Cascadia Code"/>
+          <w:color w:val="9ECCDB"/>
+          <w:kern w:val="0"/>
+          <w:sz w:val="21"/>
+          <w:szCs w:val="21"/>
+          <w:lang w:eastAsia="en-IN"/>
+          <w14:ligatures w14:val="none"/>
+        </w:rPr>
+        <w:t xml:space="preserve"> </w:t>
+      </w:r>
+      <w:r>
+        <w:rPr>
+          <w:rFonts w:ascii="Cascadia Code" w:eastAsia="Times New Roman" w:hAnsi="Cascadia Code" w:cs="Cascadia Code"/>
+          <w:color w:val="E54B95"/>
+          <w:kern w:val="0"/>
+          <w:sz w:val="21"/>
+          <w:szCs w:val="21"/>
+          <w:lang w:eastAsia="en-IN"/>
+          <w14:ligatures w14:val="none"/>
+        </w:rPr>
+        <w:t>observer</w:t>
+      </w:r>
+      <w:r>
+        <w:rPr>
+          <w:rFonts w:ascii="Cascadia Code" w:eastAsia="Times New Roman" w:hAnsi="Cascadia Code" w:cs="Cascadia Code"/>
+          <w:color w:val="9ECCDB"/>
+          <w:kern w:val="0"/>
+          <w:sz w:val="21"/>
+          <w:szCs w:val="21"/>
+          <w:lang w:eastAsia="en-IN"/>
+          <w14:ligatures w14:val="none"/>
+        </w:rPr>
+        <w:t xml:space="preserve"> </w:t>
+      </w:r>
+      <w:r>
+        <w:rPr>
+          <w:rFonts w:ascii="Cascadia Code" w:eastAsia="Times New Roman" w:hAnsi="Cascadia Code" w:cs="Cascadia Code"/>
+          <w:color w:val="DFBE5A"/>
+          <w:kern w:val="0"/>
+          <w:sz w:val="21"/>
+          <w:szCs w:val="21"/>
+          <w:lang w:eastAsia="en-IN"/>
+          <w14:ligatures w14:val="none"/>
+        </w:rPr>
+        <w:t>=</w:t>
+      </w:r>
+      <w:r>
+        <w:rPr>
+          <w:rFonts w:ascii="Cascadia Code" w:eastAsia="Times New Roman" w:hAnsi="Cascadia Code" w:cs="Cascadia Code"/>
+          <w:color w:val="9ECCDB"/>
+          <w:kern w:val="0"/>
+          <w:sz w:val="21"/>
+          <w:szCs w:val="21"/>
+          <w:lang w:eastAsia="en-IN"/>
+          <w14:ligatures w14:val="none"/>
+        </w:rPr>
+        <w:t xml:space="preserve"> </w:t>
+      </w:r>
+      <w:r>
+        <w:rPr>
+          <w:rFonts w:ascii="Cascadia Code" w:eastAsia="Times New Roman" w:hAnsi="Cascadia Code" w:cs="Cascadia Code"/>
+          <w:color w:val="DFBE5A"/>
+          <w:kern w:val="0"/>
+          <w:sz w:val="21"/>
+          <w:szCs w:val="21"/>
+          <w:lang w:eastAsia="en-IN"/>
+          <w14:ligatures w14:val="none"/>
+        </w:rPr>
+        <w:t>new</w:t>
+      </w:r>
+      <w:r>
+        <w:rPr>
+          <w:rFonts w:ascii="Cascadia Code" w:eastAsia="Times New Roman" w:hAnsi="Cascadia Code" w:cs="Cascadia Code"/>
+          <w:color w:val="9ECCDB"/>
+          <w:kern w:val="0"/>
+          <w:sz w:val="21"/>
+          <w:szCs w:val="21"/>
+          <w:lang w:eastAsia="en-IN"/>
+          <w14:ligatures w14:val="none"/>
+        </w:rPr>
+        <w:t xml:space="preserve"> </w:t>
+      </w:r>
+      <w:proofErr w:type="spellStart"/>
+      <w:r>
+        <w:rPr>
+          <w:rFonts w:ascii="Cascadia Code" w:eastAsia="Times New Roman" w:hAnsi="Cascadia Code" w:cs="Cascadia Code"/>
+          <w:color w:val="767CDE"/>
+          <w:kern w:val="0"/>
+          <w:sz w:val="21"/>
+          <w:szCs w:val="21"/>
+          <w:lang w:eastAsia="en-IN"/>
+          <w14:ligatures w14:val="none"/>
+        </w:rPr>
+        <w:t>IntersectionObserver</w:t>
+      </w:r>
+      <w:proofErr w:type="spellEnd"/>
+      <w:r>
+        <w:rPr>
+          <w:rFonts w:ascii="Cascadia Code" w:eastAsia="Times New Roman" w:hAnsi="Cascadia Code" w:cs="Cascadia Code"/>
+          <w:color w:val="C3E0E9"/>
+          <w:kern w:val="0"/>
+          <w:sz w:val="21"/>
+          <w:szCs w:val="21"/>
+          <w:lang w:eastAsia="en-IN"/>
+          <w14:ligatures w14:val="none"/>
+        </w:rPr>
+        <w:t>(([</w:t>
+      </w:r>
+      <w:r>
+        <w:rPr>
+          <w:rFonts w:ascii="Cascadia Code" w:eastAsia="Times New Roman" w:hAnsi="Cascadia Code" w:cs="Cascadia Code"/>
+          <w:color w:val="CE81C8"/>
+          <w:kern w:val="0"/>
+          <w:sz w:val="21"/>
+          <w:szCs w:val="21"/>
+          <w:lang w:eastAsia="en-IN"/>
+          <w14:ligatures w14:val="none"/>
+        </w:rPr>
+        <w:t>entry</w:t>
+      </w:r>
+      <w:proofErr w:type="gramStart"/>
+      <w:r>
+        <w:rPr>
+          <w:rFonts w:ascii="Cascadia Code" w:eastAsia="Times New Roman" w:hAnsi="Cascadia Code" w:cs="Cascadia Code"/>
+          <w:color w:val="C3E0E9"/>
+          <w:kern w:val="0"/>
+          <w:sz w:val="21"/>
+          <w:szCs w:val="21"/>
+          <w:lang w:eastAsia="en-IN"/>
+          <w14:ligatures w14:val="none"/>
+        </w:rPr>
+        <w:t>])</w:t>
+      </w:r>
+      <w:r>
+        <w:rPr>
+          <w:rFonts w:ascii="Cascadia Code" w:eastAsia="Times New Roman" w:hAnsi="Cascadia Code" w:cs="Cascadia Code"/>
+          <w:color w:val="DFBE5A"/>
+          <w:kern w:val="0"/>
+          <w:sz w:val="21"/>
+          <w:szCs w:val="21"/>
+          <w:lang w:eastAsia="en-IN"/>
+          <w14:ligatures w14:val="none"/>
+        </w:rPr>
+        <w:t>=</w:t>
+      </w:r>
+      <w:proofErr w:type="gramEnd"/>
+      <w:r>
+        <w:rPr>
+          <w:rFonts w:ascii="Cascadia Code" w:eastAsia="Times New Roman" w:hAnsi="Cascadia Code" w:cs="Cascadia Code"/>
+          <w:color w:val="DFBE5A"/>
+          <w:kern w:val="0"/>
+          <w:sz w:val="21"/>
+          <w:szCs w:val="21"/>
+          <w:lang w:eastAsia="en-IN"/>
+          <w14:ligatures w14:val="none"/>
+        </w:rPr>
+        <w:t>&gt;</w:t>
+      </w:r>
+      <w:r>
+        <w:rPr>
+          <w:rFonts w:ascii="Cascadia Code" w:eastAsia="Times New Roman" w:hAnsi="Cascadia Code" w:cs="Cascadia Code"/>
+          <w:color w:val="C3E0E9"/>
+          <w:kern w:val="0"/>
+          <w:sz w:val="21"/>
+          <w:szCs w:val="21"/>
+          <w:lang w:eastAsia="en-IN"/>
+          <w14:ligatures w14:val="none"/>
+        </w:rPr>
+        <w:t>{</w:t>
+      </w:r>
+    </w:p>
+    <w:p>
+      <w:pPr>
+        <w:pStyle w:val="ListParagraph"/>
+        <w:numPr>
+          <w:ilvl w:val="0"/>
+          <w:numId w:val="13"/>
+        </w:numPr>
+        <w:shd w:val="clear" w:color="auto" w:fill="132C34"/>
+        <w:spacing w:after="0" w:line="285" w:lineRule="atLeast"/>
+        <w:rPr>
+          <w:rFonts w:ascii="Cascadia Code" w:eastAsia="Times New Roman" w:hAnsi="Cascadia Code" w:cs="Cascadia Code"/>
+          <w:color w:val="C3E0E9"/>
+          <w:kern w:val="0"/>
+          <w:sz w:val="21"/>
+          <w:szCs w:val="21"/>
+          <w:lang w:eastAsia="en-IN"/>
+          <w14:ligatures w14:val="none"/>
+        </w:rPr>
+      </w:pPr>
+      <w:r>
+        <w:rPr>
+          <w:rFonts w:ascii="Cascadia Code" w:eastAsia="Times New Roman" w:hAnsi="Cascadia Code" w:cs="Cascadia Code"/>
+          <w:color w:val="9ECCDB"/>
+          <w:kern w:val="0"/>
+          <w:sz w:val="21"/>
+          <w:szCs w:val="21"/>
+          <w:lang w:eastAsia="en-IN"/>
+          <w14:ligatures w14:val="none"/>
+        </w:rPr>
+        <w:t xml:space="preserve">        </w:t>
+      </w:r>
+      <w:r>
+        <w:rPr>
+          <w:rFonts w:ascii="Cascadia Code" w:eastAsia="Times New Roman" w:hAnsi="Cascadia Code" w:cs="Cascadia Code"/>
+          <w:color w:val="DFBE5A"/>
+          <w:kern w:val="0"/>
+          <w:sz w:val="21"/>
+          <w:szCs w:val="21"/>
+          <w:lang w:eastAsia="en-IN"/>
+          <w14:ligatures w14:val="none"/>
+        </w:rPr>
+        <w:t>if</w:t>
+      </w:r>
+      <w:r>
+        <w:rPr>
+          <w:rFonts w:ascii="Cascadia Code" w:eastAsia="Times New Roman" w:hAnsi="Cascadia Code" w:cs="Cascadia Code"/>
+          <w:color w:val="C3E0E9"/>
+          <w:kern w:val="0"/>
+          <w:sz w:val="21"/>
+          <w:szCs w:val="21"/>
+          <w:lang w:eastAsia="en-IN"/>
+          <w14:ligatures w14:val="none"/>
+        </w:rPr>
+        <w:t>(</w:t>
+      </w:r>
+      <w:proofErr w:type="spellStart"/>
+      <w:proofErr w:type="gramStart"/>
+      <w:r>
+        <w:rPr>
+          <w:rFonts w:ascii="Cascadia Code" w:eastAsia="Times New Roman" w:hAnsi="Cascadia Code" w:cs="Cascadia Code"/>
+          <w:color w:val="CE81C8"/>
+          <w:kern w:val="0"/>
+          <w:sz w:val="21"/>
+          <w:szCs w:val="21"/>
+          <w:lang w:eastAsia="en-IN"/>
+          <w14:ligatures w14:val="none"/>
+        </w:rPr>
+        <w:t>entry</w:t>
+      </w:r>
+      <w:r>
+        <w:rPr>
+          <w:rFonts w:ascii="Cascadia Code" w:eastAsia="Times New Roman" w:hAnsi="Cascadia Code" w:cs="Cascadia Code"/>
+          <w:color w:val="C3E0E9"/>
+          <w:kern w:val="0"/>
+          <w:sz w:val="21"/>
+          <w:szCs w:val="21"/>
+          <w:lang w:eastAsia="en-IN"/>
+          <w14:ligatures w14:val="none"/>
+        </w:rPr>
+        <w:t>.</w:t>
+      </w:r>
+      <w:r>
+        <w:rPr>
+          <w:rFonts w:ascii="Cascadia Code" w:eastAsia="Times New Roman" w:hAnsi="Cascadia Code" w:cs="Cascadia Code"/>
+          <w:color w:val="D8822C"/>
+          <w:kern w:val="0"/>
+          <w:sz w:val="21"/>
+          <w:szCs w:val="21"/>
+          <w:lang w:eastAsia="en-IN"/>
+          <w14:ligatures w14:val="none"/>
+        </w:rPr>
+        <w:t>isIntersecting</w:t>
+      </w:r>
+      <w:proofErr w:type="spellEnd"/>
+      <w:proofErr w:type="gramEnd"/>
+      <w:r>
+        <w:rPr>
+          <w:rFonts w:ascii="Cascadia Code" w:eastAsia="Times New Roman" w:hAnsi="Cascadia Code" w:cs="Cascadia Code"/>
+          <w:color w:val="C3E0E9"/>
+          <w:kern w:val="0"/>
+          <w:sz w:val="21"/>
+          <w:szCs w:val="21"/>
+          <w:lang w:eastAsia="en-IN"/>
+          <w14:ligatures w14:val="none"/>
+        </w:rPr>
+        <w:t>){</w:t>
+      </w:r>
+    </w:p>
+    <w:p>
+      <w:pPr>
+        <w:pStyle w:val="ListParagraph"/>
+        <w:numPr>
+          <w:ilvl w:val="0"/>
+          <w:numId w:val="13"/>
+        </w:numPr>
+        <w:shd w:val="clear" w:color="auto" w:fill="132C34"/>
+        <w:spacing w:after="0" w:line="285" w:lineRule="atLeast"/>
+        <w:rPr>
+          <w:rFonts w:ascii="Cascadia Code" w:eastAsia="Times New Roman" w:hAnsi="Cascadia Code" w:cs="Cascadia Code"/>
+          <w:color w:val="C3E0E9"/>
+          <w:kern w:val="0"/>
+          <w:sz w:val="21"/>
+          <w:szCs w:val="21"/>
+          <w:lang w:eastAsia="en-IN"/>
+          <w14:ligatures w14:val="none"/>
+        </w:rPr>
+      </w:pPr>
+      <w:r>
+        <w:rPr>
+          <w:rFonts w:ascii="Cascadia Code" w:eastAsia="Times New Roman" w:hAnsi="Cascadia Code" w:cs="Cascadia Code"/>
+          <w:color w:val="C3E0E9"/>
+          <w:kern w:val="0"/>
+          <w:sz w:val="21"/>
+          <w:szCs w:val="21"/>
+          <w:lang w:eastAsia="en-IN"/>
+          <w14:ligatures w14:val="none"/>
+        </w:rPr>
+        <w:t xml:space="preserve">            </w:t>
+      </w:r>
+      <w:r>
+        <w:rPr>
+          <w:rFonts w:ascii="Cascadia Code" w:eastAsia="Times New Roman" w:hAnsi="Cascadia Code" w:cs="Cascadia Code"/>
+          <w:i/>
+          <w:iCs/>
+          <w:color w:val="BDE3EF"/>
+          <w:kern w:val="0"/>
+          <w:sz w:val="21"/>
+          <w:szCs w:val="21"/>
+          <w:lang w:eastAsia="en-IN"/>
+          <w14:ligatures w14:val="none"/>
+        </w:rPr>
+        <w:t>// write execution logic here</w:t>
+      </w:r>
+    </w:p>
+    <w:p>
+      <w:pPr>
+        <w:pStyle w:val="ListParagraph"/>
+        <w:numPr>
+          <w:ilvl w:val="0"/>
+          <w:numId w:val="13"/>
+        </w:numPr>
+        <w:shd w:val="clear" w:color="auto" w:fill="132C34"/>
+        <w:spacing w:after="0" w:line="285" w:lineRule="atLeast"/>
+        <w:rPr>
+          <w:rFonts w:ascii="Cascadia Code" w:eastAsia="Times New Roman" w:hAnsi="Cascadia Code" w:cs="Cascadia Code"/>
+          <w:color w:val="C3E0E9"/>
+          <w:kern w:val="0"/>
+          <w:sz w:val="21"/>
+          <w:szCs w:val="21"/>
+          <w:lang w:eastAsia="en-IN"/>
+          <w14:ligatures w14:val="none"/>
+        </w:rPr>
+      </w:pPr>
+      <w:r>
+        <w:rPr>
+          <w:rFonts w:ascii="Cascadia Code" w:eastAsia="Times New Roman" w:hAnsi="Cascadia Code" w:cs="Cascadia Code"/>
+          <w:color w:val="9ECCDB"/>
+          <w:kern w:val="0"/>
+          <w:sz w:val="21"/>
+          <w:szCs w:val="21"/>
+          <w:lang w:eastAsia="en-IN"/>
+          <w14:ligatures w14:val="none"/>
+        </w:rPr>
+        <w:t xml:space="preserve">        </w:t>
+      </w:r>
+      <w:r>
+        <w:rPr>
+          <w:rFonts w:ascii="Cascadia Code" w:eastAsia="Times New Roman" w:hAnsi="Cascadia Code" w:cs="Cascadia Code"/>
+          <w:color w:val="C3E0E9"/>
+          <w:kern w:val="0"/>
+          <w:sz w:val="21"/>
+          <w:szCs w:val="21"/>
+          <w:lang w:eastAsia="en-IN"/>
+          <w14:ligatures w14:val="none"/>
+        </w:rPr>
+        <w:t>}</w:t>
+      </w:r>
+    </w:p>
+    <w:p>
+      <w:pPr>
+        <w:pStyle w:val="ListParagraph"/>
+        <w:numPr>
+          <w:ilvl w:val="0"/>
+          <w:numId w:val="13"/>
+        </w:numPr>
+        <w:shd w:val="clear" w:color="auto" w:fill="132C34"/>
+        <w:spacing w:after="0" w:line="285" w:lineRule="atLeast"/>
+        <w:rPr>
+          <w:rFonts w:ascii="Cascadia Code" w:eastAsia="Times New Roman" w:hAnsi="Cascadia Code" w:cs="Cascadia Code"/>
+          <w:color w:val="C3E0E9"/>
+          <w:kern w:val="0"/>
+          <w:sz w:val="21"/>
+          <w:szCs w:val="21"/>
+          <w:lang w:eastAsia="en-IN"/>
+          <w14:ligatures w14:val="none"/>
+        </w:rPr>
+      </w:pPr>
+      <w:r>
+        <w:rPr>
+          <w:rFonts w:ascii="Cascadia Code" w:eastAsia="Times New Roman" w:hAnsi="Cascadia Code" w:cs="Cascadia Code"/>
+          <w:color w:val="9ECCDB"/>
+          <w:kern w:val="0"/>
+          <w:sz w:val="21"/>
+          <w:szCs w:val="21"/>
+          <w:lang w:eastAsia="en-IN"/>
+          <w14:ligatures w14:val="none"/>
+        </w:rPr>
+        <w:t xml:space="preserve">    </w:t>
+      </w:r>
+      <w:r>
+        <w:rPr>
+          <w:rFonts w:ascii="Cascadia Code" w:eastAsia="Times New Roman" w:hAnsi="Cascadia Code" w:cs="Cascadia Code"/>
+          <w:color w:val="C3E0E9"/>
+          <w:kern w:val="0"/>
+          <w:sz w:val="21"/>
+          <w:szCs w:val="21"/>
+          <w:lang w:eastAsia="en-IN"/>
+          <w14:ligatures w14:val="none"/>
+        </w:rPr>
+        <w:t>},{</w:t>
+      </w:r>
+    </w:p>
+    <w:p>
+      <w:pPr>
+        <w:pStyle w:val="ListParagraph"/>
+        <w:numPr>
+          <w:ilvl w:val="0"/>
+          <w:numId w:val="13"/>
+        </w:numPr>
+        <w:shd w:val="clear" w:color="auto" w:fill="132C34"/>
+        <w:spacing w:after="0" w:line="285" w:lineRule="atLeast"/>
+        <w:rPr>
+          <w:rFonts w:ascii="Cascadia Code" w:eastAsia="Times New Roman" w:hAnsi="Cascadia Code" w:cs="Cascadia Code"/>
+          <w:color w:val="C3E0E9"/>
+          <w:kern w:val="0"/>
+          <w:sz w:val="21"/>
+          <w:szCs w:val="21"/>
+          <w:lang w:eastAsia="en-IN"/>
+          <w14:ligatures w14:val="none"/>
+        </w:rPr>
+      </w:pPr>
+      <w:r>
+        <w:rPr>
+          <w:rFonts w:ascii="Cascadia Code" w:eastAsia="Times New Roman" w:hAnsi="Cascadia Code" w:cs="Cascadia Code"/>
+          <w:color w:val="9ECCDB"/>
+          <w:kern w:val="0"/>
+          <w:sz w:val="21"/>
+          <w:szCs w:val="21"/>
+          <w:lang w:eastAsia="en-IN"/>
+          <w14:ligatures w14:val="none"/>
+        </w:rPr>
+        <w:t xml:space="preserve">        </w:t>
+      </w:r>
+      <w:r>
+        <w:rPr>
+          <w:rFonts w:ascii="Cascadia Code" w:eastAsia="Times New Roman" w:hAnsi="Cascadia Code" w:cs="Cascadia Code"/>
+          <w:color w:val="C3E0E9"/>
+          <w:kern w:val="0"/>
+          <w:sz w:val="21"/>
+          <w:szCs w:val="21"/>
+          <w:lang w:eastAsia="en-IN"/>
+          <w14:ligatures w14:val="none"/>
+        </w:rPr>
+        <w:t>threshold:</w:t>
+      </w:r>
+      <w:r>
+        <w:rPr>
+          <w:rFonts w:ascii="Cascadia Code" w:eastAsia="Times New Roman" w:hAnsi="Cascadia Code" w:cs="Cascadia Code"/>
+          <w:color w:val="D8822C"/>
+          <w:kern w:val="0"/>
+          <w:sz w:val="21"/>
+          <w:szCs w:val="21"/>
+          <w:lang w:eastAsia="en-IN"/>
+          <w14:ligatures w14:val="none"/>
+        </w:rPr>
+        <w:t>0</w:t>
+      </w:r>
+    </w:p>
+    <w:p>
+      <w:pPr>
+        <w:pStyle w:val="ListParagraph"/>
+        <w:numPr>
+          <w:ilvl w:val="0"/>
+          <w:numId w:val="13"/>
+        </w:numPr>
+        <w:shd w:val="clear" w:color="auto" w:fill="132C34"/>
+        <w:spacing w:after="0" w:line="285" w:lineRule="atLeast"/>
+        <w:rPr>
+          <w:rFonts w:ascii="Cascadia Code" w:eastAsia="Times New Roman" w:hAnsi="Cascadia Code" w:cs="Cascadia Code"/>
+          <w:color w:val="C3E0E9"/>
+          <w:kern w:val="0"/>
+          <w:sz w:val="21"/>
+          <w:szCs w:val="21"/>
+          <w:lang w:eastAsia="en-IN"/>
+          <w14:ligatures w14:val="none"/>
+        </w:rPr>
+      </w:pPr>
+      <w:r>
+        <w:rPr>
+          <w:rFonts w:ascii="Cascadia Code" w:eastAsia="Times New Roman" w:hAnsi="Cascadia Code" w:cs="Cascadia Code"/>
+          <w:color w:val="9ECCDB"/>
+          <w:kern w:val="0"/>
+          <w:sz w:val="21"/>
+          <w:szCs w:val="21"/>
+          <w:lang w:eastAsia="en-IN"/>
+          <w14:ligatures w14:val="none"/>
+        </w:rPr>
+        <w:t xml:space="preserve">    </w:t>
+      </w:r>
+      <w:r>
+        <w:rPr>
+          <w:rFonts w:ascii="Cascadia Code" w:eastAsia="Times New Roman" w:hAnsi="Cascadia Code" w:cs="Cascadia Code"/>
+          <w:color w:val="C3E0E9"/>
+          <w:kern w:val="0"/>
+          <w:sz w:val="21"/>
+          <w:szCs w:val="21"/>
+          <w:lang w:eastAsia="en-IN"/>
+          <w14:ligatures w14:val="none"/>
+        </w:rPr>
+        <w:t>})</w:t>
+      </w:r>
+    </w:p>
+    <w:p>
+      <w:pPr>
+        <w:pStyle w:val="ListParagraph"/>
+        <w:numPr>
+          <w:ilvl w:val="0"/>
+          <w:numId w:val="13"/>
+        </w:numPr>
+        <w:shd w:val="clear" w:color="auto" w:fill="132C34"/>
+        <w:spacing w:after="0" w:line="285" w:lineRule="atLeast"/>
+        <w:rPr>
+          <w:rFonts w:ascii="Cascadia Code" w:eastAsia="Times New Roman" w:hAnsi="Cascadia Code" w:cs="Cascadia Code"/>
+          <w:color w:val="C3E0E9"/>
+          <w:kern w:val="0"/>
+          <w:sz w:val="21"/>
+          <w:szCs w:val="21"/>
+          <w:lang w:eastAsia="en-IN"/>
+          <w14:ligatures w14:val="none"/>
+        </w:rPr>
+      </w:pPr>
+      <w:r>
+        <w:rPr>
+          <w:rFonts w:ascii="Cascadia Code" w:eastAsia="Times New Roman" w:hAnsi="Cascadia Code" w:cs="Cascadia Code"/>
+          <w:color w:val="C3E0E9"/>
+          <w:kern w:val="0"/>
+          <w:sz w:val="21"/>
+          <w:szCs w:val="21"/>
+          <w:lang w:eastAsia="en-IN"/>
+          <w14:ligatures w14:val="none"/>
+        </w:rPr>
+        <w:t xml:space="preserve">    </w:t>
+      </w:r>
+      <w:r>
+        <w:rPr>
+          <w:rFonts w:ascii="Cascadia Code" w:eastAsia="Times New Roman" w:hAnsi="Cascadia Code" w:cs="Cascadia Code"/>
+          <w:i/>
+          <w:iCs/>
+          <w:color w:val="BDE3EF"/>
+          <w:kern w:val="0"/>
+          <w:sz w:val="21"/>
+          <w:szCs w:val="21"/>
+          <w:lang w:eastAsia="en-IN"/>
+          <w14:ligatures w14:val="none"/>
+        </w:rPr>
+        <w:t>// setting the element which needed to be observed</w:t>
+      </w:r>
+    </w:p>
+    <w:p>
+      <w:pPr>
+        <w:pStyle w:val="ListParagraph"/>
+        <w:numPr>
+          <w:ilvl w:val="0"/>
+          <w:numId w:val="13"/>
+        </w:numPr>
+        <w:shd w:val="clear" w:color="auto" w:fill="132C34"/>
+        <w:spacing w:after="0" w:line="285" w:lineRule="atLeast"/>
+        <w:rPr>
+          <w:rFonts w:ascii="Cascadia Code" w:eastAsia="Times New Roman" w:hAnsi="Cascadia Code" w:cs="Cascadia Code"/>
+          <w:color w:val="C3E0E9"/>
+          <w:kern w:val="0"/>
+          <w:sz w:val="21"/>
+          <w:szCs w:val="21"/>
+          <w:lang w:eastAsia="en-IN"/>
+          <w14:ligatures w14:val="none"/>
+        </w:rPr>
+      </w:pPr>
+      <w:r>
+        <w:rPr>
+          <w:rFonts w:ascii="Cascadia Code" w:eastAsia="Times New Roman" w:hAnsi="Cascadia Code" w:cs="Cascadia Code"/>
+          <w:color w:val="9ECCDB"/>
+          <w:kern w:val="0"/>
+          <w:sz w:val="21"/>
+          <w:szCs w:val="21"/>
+          <w:lang w:eastAsia="en-IN"/>
+          <w14:ligatures w14:val="none"/>
+        </w:rPr>
+        <w:t xml:space="preserve">    </w:t>
+      </w:r>
+      <w:proofErr w:type="spellStart"/>
+      <w:proofErr w:type="gramStart"/>
+      <w:r>
+        <w:rPr>
+          <w:rFonts w:ascii="Cascadia Code" w:eastAsia="Times New Roman" w:hAnsi="Cascadia Code" w:cs="Cascadia Code"/>
+          <w:color w:val="E54B95"/>
+          <w:kern w:val="0"/>
+          <w:sz w:val="21"/>
+          <w:szCs w:val="21"/>
+          <w:lang w:eastAsia="en-IN"/>
+          <w14:ligatures w14:val="none"/>
+        </w:rPr>
+        <w:t>observer</w:t>
+      </w:r>
+      <w:r>
+        <w:rPr>
+          <w:rFonts w:ascii="Cascadia Code" w:eastAsia="Times New Roman" w:hAnsi="Cascadia Code" w:cs="Cascadia Code"/>
+          <w:color w:val="C3E0E9"/>
+          <w:kern w:val="0"/>
+          <w:sz w:val="21"/>
+          <w:szCs w:val="21"/>
+          <w:lang w:eastAsia="en-IN"/>
+          <w14:ligatures w14:val="none"/>
+        </w:rPr>
+        <w:t>.</w:t>
+      </w:r>
+      <w:r>
+        <w:rPr>
+          <w:rFonts w:ascii="Cascadia Code" w:eastAsia="Times New Roman" w:hAnsi="Cascadia Code" w:cs="Cascadia Code"/>
+          <w:color w:val="399FE8"/>
+          <w:kern w:val="0"/>
+          <w:sz w:val="21"/>
+          <w:szCs w:val="21"/>
+          <w:lang w:eastAsia="en-IN"/>
+          <w14:ligatures w14:val="none"/>
+        </w:rPr>
+        <w:t>observe</w:t>
+      </w:r>
+      <w:proofErr w:type="spellEnd"/>
+      <w:proofErr w:type="gramEnd"/>
+      <w:r>
+        <w:rPr>
+          <w:rFonts w:ascii="Cascadia Code" w:eastAsia="Times New Roman" w:hAnsi="Cascadia Code" w:cs="Cascadia Code"/>
+          <w:color w:val="C3E0E9"/>
+          <w:kern w:val="0"/>
+          <w:sz w:val="21"/>
+          <w:szCs w:val="21"/>
+          <w:lang w:eastAsia="en-IN"/>
+          <w14:ligatures w14:val="none"/>
+        </w:rPr>
+        <w:t>(</w:t>
+      </w:r>
+      <w:proofErr w:type="spellStart"/>
+      <w:r>
+        <w:rPr>
+          <w:rFonts w:ascii="Cascadia Code" w:eastAsia="Times New Roman" w:hAnsi="Cascadia Code" w:cs="Cascadia Code"/>
+          <w:color w:val="D8822C"/>
+          <w:kern w:val="0"/>
+          <w:sz w:val="21"/>
+          <w:szCs w:val="21"/>
+          <w:lang w:eastAsia="en-IN"/>
+          <w14:ligatures w14:val="none"/>
+        </w:rPr>
+        <w:t>intersectionRef</w:t>
+      </w:r>
+      <w:r>
+        <w:rPr>
+          <w:rFonts w:ascii="Cascadia Code" w:eastAsia="Times New Roman" w:hAnsi="Cascadia Code" w:cs="Cascadia Code"/>
+          <w:color w:val="C3E0E9"/>
+          <w:kern w:val="0"/>
+          <w:sz w:val="21"/>
+          <w:szCs w:val="21"/>
+          <w:lang w:eastAsia="en-IN"/>
+          <w14:ligatures w14:val="none"/>
+        </w:rPr>
+        <w:t>.</w:t>
+      </w:r>
+      <w:r>
+        <w:rPr>
+          <w:rFonts w:ascii="Cascadia Code" w:eastAsia="Times New Roman" w:hAnsi="Cascadia Code" w:cs="Cascadia Code"/>
+          <w:color w:val="D8822C"/>
+          <w:kern w:val="0"/>
+          <w:sz w:val="21"/>
+          <w:szCs w:val="21"/>
+          <w:lang w:eastAsia="en-IN"/>
+          <w14:ligatures w14:val="none"/>
+        </w:rPr>
+        <w:t>current</w:t>
+      </w:r>
+      <w:proofErr w:type="spellEnd"/>
+      <w:r>
+        <w:rPr>
+          <w:rFonts w:ascii="Cascadia Code" w:eastAsia="Times New Roman" w:hAnsi="Cascadia Code" w:cs="Cascadia Code"/>
+          <w:color w:val="C3E0E9"/>
+          <w:kern w:val="0"/>
+          <w:sz w:val="21"/>
+          <w:szCs w:val="21"/>
+          <w:lang w:eastAsia="en-IN"/>
+          <w14:ligatures w14:val="none"/>
+        </w:rPr>
+        <w:t>)</w:t>
+      </w:r>
+    </w:p>
+    <w:p>
+      <w:pPr>
+        <w:pStyle w:val="ListParagraph"/>
+        <w:numPr>
+          <w:ilvl w:val="0"/>
+          <w:numId w:val="13"/>
+        </w:numPr>
+        <w:shd w:val="clear" w:color="auto" w:fill="132C34"/>
+        <w:spacing w:after="0" w:line="285" w:lineRule="atLeast"/>
+        <w:rPr>
+          <w:rFonts w:ascii="Cascadia Code" w:eastAsia="Times New Roman" w:hAnsi="Cascadia Code" w:cs="Cascadia Code"/>
+          <w:color w:val="C3E0E9"/>
+          <w:kern w:val="0"/>
+          <w:sz w:val="21"/>
+          <w:szCs w:val="21"/>
+          <w:lang w:eastAsia="en-IN"/>
+          <w14:ligatures w14:val="none"/>
+        </w:rPr>
+      </w:pPr>
+      <w:proofErr w:type="gramStart"/>
+      <w:r>
+        <w:rPr>
+          <w:rFonts w:ascii="Cascadia Code" w:eastAsia="Times New Roman" w:hAnsi="Cascadia Code" w:cs="Cascadia Code"/>
+          <w:color w:val="C3E0E9"/>
+          <w:kern w:val="0"/>
+          <w:sz w:val="21"/>
+          <w:szCs w:val="21"/>
+          <w:lang w:eastAsia="en-IN"/>
+          <w14:ligatures w14:val="none"/>
+        </w:rPr>
+        <w:t>},[</w:t>
+      </w:r>
+      <w:proofErr w:type="spellStart"/>
+      <w:proofErr w:type="gramEnd"/>
+      <w:r>
+        <w:rPr>
+          <w:rFonts w:ascii="Cascadia Code" w:eastAsia="Times New Roman" w:hAnsi="Cascadia Code" w:cs="Cascadia Code"/>
+          <w:color w:val="D8822C"/>
+          <w:kern w:val="0"/>
+          <w:sz w:val="21"/>
+          <w:szCs w:val="21"/>
+          <w:lang w:eastAsia="en-IN"/>
+          <w14:ligatures w14:val="none"/>
+        </w:rPr>
+        <w:t>intersectionRef</w:t>
+      </w:r>
+      <w:r>
+        <w:rPr>
+          <w:rFonts w:ascii="Cascadia Code" w:eastAsia="Times New Roman" w:hAnsi="Cascadia Code" w:cs="Cascadia Code"/>
+          <w:color w:val="C3E0E9"/>
+          <w:kern w:val="0"/>
+          <w:sz w:val="21"/>
+          <w:szCs w:val="21"/>
+          <w:lang w:eastAsia="en-IN"/>
+          <w14:ligatures w14:val="none"/>
+        </w:rPr>
+        <w:t>.</w:t>
+      </w:r>
+      <w:r>
+        <w:rPr>
+          <w:rFonts w:ascii="Cascadia Code" w:eastAsia="Times New Roman" w:hAnsi="Cascadia Code" w:cs="Cascadia Code"/>
+          <w:color w:val="D8822C"/>
+          <w:kern w:val="0"/>
+          <w:sz w:val="21"/>
+          <w:szCs w:val="21"/>
+          <w:lang w:eastAsia="en-IN"/>
+          <w14:ligatures w14:val="none"/>
+        </w:rPr>
+        <w:t>current</w:t>
+      </w:r>
+      <w:proofErr w:type="spellEnd"/>
+      <w:r>
+        <w:rPr>
+          <w:rFonts w:ascii="Cascadia Code" w:eastAsia="Times New Roman" w:hAnsi="Cascadia Code" w:cs="Cascadia Code"/>
+          <w:color w:val="C3E0E9"/>
+          <w:kern w:val="0"/>
+          <w:sz w:val="21"/>
+          <w:szCs w:val="21"/>
+          <w:lang w:eastAsia="en-IN"/>
+          <w14:ligatures w14:val="none"/>
+        </w:rPr>
+        <w:t>])</w:t>
+      </w:r>
+    </w:p>
+    <w:p>
+      <w:pPr>
+        <w:pStyle w:val="ListParagraph"/>
+        <w:numPr>
+          <w:ilvl w:val="0"/>
+          <w:numId w:val="13"/>
+        </w:numPr>
+        <w:rPr>
+          <w:b/>
+          <w:bCs/>
+          <w:sz w:val="24"/>
+          <w:szCs w:val="24"/>
+        </w:rPr>
+      </w:pPr>
+    </w:p>
+    <w:p>
+      <w:pPr>
+        <w:rPr>
           <w:sz w:val="24"/>
           <w:szCs w:val="24"/>
         </w:rPr>
@@ -52226,7 +54714,7 @@
   <w:abstractNum w:abstractNumId="3" w15:restartNumberingAfterBreak="0">
     <w:nsid w:val="2B1E6A65"/>
     <w:multiLevelType w:val="hybridMultilevel"/>
-    <w:tmpl w:val="B8E01BA6"/>
+    <w:tmpl w:val="43D6D1F8"/>
     <w:lvl w:ilvl="0" w:tplc="0C22E202">
       <w:start w:val="1"/>
       <w:numFmt w:val="bullet"/>
@@ -52276,7 +54764,7 @@
         <w:rFonts w:ascii="Symbol" w:hAnsi="Symbol" w:hint="default"/>
       </w:rPr>
     </w:lvl>
-    <w:lvl w:ilvl="4" w:tplc="40090003" w:tentative="1">
+    <w:lvl w:ilvl="4" w:tplc="40090003">
       <w:start w:val="1"/>
       <w:numFmt w:val="bullet"/>
       <w:lvlText w:val="o"/>
@@ -52513,6 +55001,95 @@
     </w:lvl>
   </w:abstractNum>
   <w:abstractNum w:abstractNumId="6" w15:restartNumberingAfterBreak="0">
+    <w:nsid w:val="376B4C6D"/>
+    <w:multiLevelType w:val="hybridMultilevel"/>
+    <w:tmpl w:val="F6CC915C"/>
+    <w:lvl w:ilvl="0" w:tplc="40090011">
+      <w:start w:val="1"/>
+      <w:numFmt w:val="decimal"/>
+      <w:lvlText w:val="%1)"/>
+      <w:lvlJc w:val="left"/>
+      <w:pPr>
+        <w:ind w:left="720" w:hanging="360"/>
+      </w:pPr>
+      <w:rPr>
+        <w:rFonts w:hint="default"/>
+      </w:rPr>
+    </w:lvl>
+    <w:lvl w:ilvl="1" w:tplc="40090019" w:tentative="1">
+      <w:start w:val="1"/>
+      <w:numFmt w:val="lowerLetter"/>
+      <w:lvlText w:val="%2."/>
+      <w:lvlJc w:val="left"/>
+      <w:pPr>
+        <w:ind w:left="1440" w:hanging="360"/>
+      </w:pPr>
+    </w:lvl>
+    <w:lvl w:ilvl="2" w:tplc="4009001B" w:tentative="1">
+      <w:start w:val="1"/>
+      <w:numFmt w:val="lowerRoman"/>
+      <w:lvlText w:val="%3."/>
+      <w:lvlJc w:val="right"/>
+      <w:pPr>
+        <w:ind w:left="2160" w:hanging="180"/>
+      </w:pPr>
+    </w:lvl>
+    <w:lvl w:ilvl="3" w:tplc="4009000F" w:tentative="1">
+      <w:start w:val="1"/>
+      <w:numFmt w:val="decimal"/>
+      <w:lvlText w:val="%4."/>
+      <w:lvlJc w:val="left"/>
+      <w:pPr>
+        <w:ind w:left="2880" w:hanging="360"/>
+      </w:pPr>
+    </w:lvl>
+    <w:lvl w:ilvl="4" w:tplc="40090019" w:tentative="1">
+      <w:start w:val="1"/>
+      <w:numFmt w:val="lowerLetter"/>
+      <w:lvlText w:val="%5."/>
+      <w:lvlJc w:val="left"/>
+      <w:pPr>
+        <w:ind w:left="3600" w:hanging="360"/>
+      </w:pPr>
+    </w:lvl>
+    <w:lvl w:ilvl="5" w:tplc="4009001B" w:tentative="1">
+      <w:start w:val="1"/>
+      <w:numFmt w:val="lowerRoman"/>
+      <w:lvlText w:val="%6."/>
+      <w:lvlJc w:val="right"/>
+      <w:pPr>
+        <w:ind w:left="4320" w:hanging="180"/>
+      </w:pPr>
+    </w:lvl>
+    <w:lvl w:ilvl="6" w:tplc="4009000F" w:tentative="1">
+      <w:start w:val="1"/>
+      <w:numFmt w:val="decimal"/>
+      <w:lvlText w:val="%7."/>
+      <w:lvlJc w:val="left"/>
+      <w:pPr>
+        <w:ind w:left="5040" w:hanging="360"/>
+      </w:pPr>
+    </w:lvl>
+    <w:lvl w:ilvl="7" w:tplc="40090019" w:tentative="1">
+      <w:start w:val="1"/>
+      <w:numFmt w:val="lowerLetter"/>
+      <w:lvlText w:val="%8."/>
+      <w:lvlJc w:val="left"/>
+      <w:pPr>
+        <w:ind w:left="5760" w:hanging="360"/>
+      </w:pPr>
+    </w:lvl>
+    <w:lvl w:ilvl="8" w:tplc="4009001B" w:tentative="1">
+      <w:start w:val="1"/>
+      <w:numFmt w:val="lowerRoman"/>
+      <w:lvlText w:val="%9."/>
+      <w:lvlJc w:val="right"/>
+      <w:pPr>
+        <w:ind w:left="6480" w:hanging="180"/>
+      </w:pPr>
+    </w:lvl>
+  </w:abstractNum>
+  <w:abstractNum w:abstractNumId="7" w15:restartNumberingAfterBreak="0">
     <w:nsid w:val="423B0C9D"/>
     <w:multiLevelType w:val="hybridMultilevel"/>
     <w:tmpl w:val="18FA83DE"/>
@@ -52625,7 +55202,7 @@
       </w:rPr>
     </w:lvl>
   </w:abstractNum>
-  <w:abstractNum w:abstractNumId="7" w15:restartNumberingAfterBreak="0">
+  <w:abstractNum w:abstractNumId="8" w15:restartNumberingAfterBreak="0">
     <w:nsid w:val="489B2094"/>
     <w:multiLevelType w:val="hybridMultilevel"/>
     <w:tmpl w:val="05C0F290"/>
@@ -52711,7 +55288,7 @@
       </w:pPr>
     </w:lvl>
   </w:abstractNum>
-  <w:abstractNum w:abstractNumId="8" w15:restartNumberingAfterBreak="0">
+  <w:abstractNum w:abstractNumId="9" w15:restartNumberingAfterBreak="0">
     <w:nsid w:val="4EEB522B"/>
     <w:multiLevelType w:val="hybridMultilevel"/>
     <w:tmpl w:val="0BB80A84"/>
@@ -52824,7 +55401,120 @@
       </w:rPr>
     </w:lvl>
   </w:abstractNum>
-  <w:abstractNum w:abstractNumId="9" w15:restartNumberingAfterBreak="0">
+  <w:abstractNum w:abstractNumId="10" w15:restartNumberingAfterBreak="0">
+    <w:nsid w:val="751E3F28"/>
+    <w:multiLevelType w:val="hybridMultilevel"/>
+    <w:tmpl w:val="373662EA"/>
+    <w:lvl w:ilvl="0" w:tplc="40090003">
+      <w:start w:val="1"/>
+      <w:numFmt w:val="bullet"/>
+      <w:lvlText w:val="o"/>
+      <w:lvlJc w:val="left"/>
+      <w:pPr>
+        <w:ind w:left="1800" w:hanging="360"/>
+      </w:pPr>
+      <w:rPr>
+        <w:rFonts w:ascii="Courier New" w:hAnsi="Courier New" w:cs="Courier New" w:hint="default"/>
+      </w:rPr>
+    </w:lvl>
+    <w:lvl w:ilvl="1" w:tplc="40090003" w:tentative="1">
+      <w:start w:val="1"/>
+      <w:numFmt w:val="bullet"/>
+      <w:lvlText w:val="o"/>
+      <w:lvlJc w:val="left"/>
+      <w:pPr>
+        <w:ind w:left="2520" w:hanging="360"/>
+      </w:pPr>
+      <w:rPr>
+        <w:rFonts w:ascii="Courier New" w:hAnsi="Courier New" w:cs="Courier New" w:hint="default"/>
+      </w:rPr>
+    </w:lvl>
+    <w:lvl w:ilvl="2" w:tplc="40090005" w:tentative="1">
+      <w:start w:val="1"/>
+      <w:numFmt w:val="bullet"/>
+      <w:lvlText w:val=""/>
+      <w:lvlJc w:val="left"/>
+      <w:pPr>
+        <w:ind w:left="3240" w:hanging="360"/>
+      </w:pPr>
+      <w:rPr>
+        <w:rFonts w:ascii="Wingdings" w:hAnsi="Wingdings" w:hint="default"/>
+      </w:rPr>
+    </w:lvl>
+    <w:lvl w:ilvl="3" w:tplc="40090001" w:tentative="1">
+      <w:start w:val="1"/>
+      <w:numFmt w:val="bullet"/>
+      <w:lvlText w:val=""/>
+      <w:lvlJc w:val="left"/>
+      <w:pPr>
+        <w:ind w:left="3960" w:hanging="360"/>
+      </w:pPr>
+      <w:rPr>
+        <w:rFonts w:ascii="Symbol" w:hAnsi="Symbol" w:hint="default"/>
+      </w:rPr>
+    </w:lvl>
+    <w:lvl w:ilvl="4" w:tplc="40090003" w:tentative="1">
+      <w:start w:val="1"/>
+      <w:numFmt w:val="bullet"/>
+      <w:lvlText w:val="o"/>
+      <w:lvlJc w:val="left"/>
+      <w:pPr>
+        <w:ind w:left="4680" w:hanging="360"/>
+      </w:pPr>
+      <w:rPr>
+        <w:rFonts w:ascii="Courier New" w:hAnsi="Courier New" w:cs="Courier New" w:hint="default"/>
+      </w:rPr>
+    </w:lvl>
+    <w:lvl w:ilvl="5" w:tplc="40090005" w:tentative="1">
+      <w:start w:val="1"/>
+      <w:numFmt w:val="bullet"/>
+      <w:lvlText w:val=""/>
+      <w:lvlJc w:val="left"/>
+      <w:pPr>
+        <w:ind w:left="5400" w:hanging="360"/>
+      </w:pPr>
+      <w:rPr>
+        <w:rFonts w:ascii="Wingdings" w:hAnsi="Wingdings" w:hint="default"/>
+      </w:rPr>
+    </w:lvl>
+    <w:lvl w:ilvl="6" w:tplc="40090001" w:tentative="1">
+      <w:start w:val="1"/>
+      <w:numFmt w:val="bullet"/>
+      <w:lvlText w:val=""/>
+      <w:lvlJc w:val="left"/>
+      <w:pPr>
+        <w:ind w:left="6120" w:hanging="360"/>
+      </w:pPr>
+      <w:rPr>
+        <w:rFonts w:ascii="Symbol" w:hAnsi="Symbol" w:hint="default"/>
+      </w:rPr>
+    </w:lvl>
+    <w:lvl w:ilvl="7" w:tplc="40090003" w:tentative="1">
+      <w:start w:val="1"/>
+      <w:numFmt w:val="bullet"/>
+      <w:lvlText w:val="o"/>
+      <w:lvlJc w:val="left"/>
+      <w:pPr>
+        <w:ind w:left="6840" w:hanging="360"/>
+      </w:pPr>
+      <w:rPr>
+        <w:rFonts w:ascii="Courier New" w:hAnsi="Courier New" w:cs="Courier New" w:hint="default"/>
+      </w:rPr>
+    </w:lvl>
+    <w:lvl w:ilvl="8" w:tplc="40090005" w:tentative="1">
+      <w:start w:val="1"/>
+      <w:numFmt w:val="bullet"/>
+      <w:lvlText w:val=""/>
+      <w:lvlJc w:val="left"/>
+      <w:pPr>
+        <w:ind w:left="7560" w:hanging="360"/>
+      </w:pPr>
+      <w:rPr>
+        <w:rFonts w:ascii="Wingdings" w:hAnsi="Wingdings" w:hint="default"/>
+      </w:rPr>
+    </w:lvl>
+  </w:abstractNum>
+  <w:abstractNum w:abstractNumId="11" w15:restartNumberingAfterBreak="0">
     <w:nsid w:val="78B16B3A"/>
     <w:multiLevelType w:val="hybridMultilevel"/>
     <w:tmpl w:val="A5B80BCE"/>
@@ -52907,6 +55597,95 @@
       <w:lvlJc w:val="right"/>
       <w:pPr>
         <w:ind w:left="7200" w:hanging="180"/>
+      </w:pPr>
+    </w:lvl>
+  </w:abstractNum>
+  <w:abstractNum w:abstractNumId="12" w15:restartNumberingAfterBreak="0">
+    <w:nsid w:val="7DC71817"/>
+    <w:multiLevelType w:val="hybridMultilevel"/>
+    <w:tmpl w:val="4274D608"/>
+    <w:lvl w:ilvl="0" w:tplc="1A5EF478">
+      <w:start w:val="1"/>
+      <w:numFmt w:val="decimal"/>
+      <w:lvlText w:val="%1)"/>
+      <w:lvlJc w:val="left"/>
+      <w:pPr>
+        <w:ind w:left="1080" w:hanging="360"/>
+      </w:pPr>
+      <w:rPr>
+        <w:rFonts w:hint="default"/>
+      </w:rPr>
+    </w:lvl>
+    <w:lvl w:ilvl="1" w:tplc="40090019" w:tentative="1">
+      <w:start w:val="1"/>
+      <w:numFmt w:val="lowerLetter"/>
+      <w:lvlText w:val="%2."/>
+      <w:lvlJc w:val="left"/>
+      <w:pPr>
+        <w:ind w:left="1800" w:hanging="360"/>
+      </w:pPr>
+    </w:lvl>
+    <w:lvl w:ilvl="2" w:tplc="4009001B" w:tentative="1">
+      <w:start w:val="1"/>
+      <w:numFmt w:val="lowerRoman"/>
+      <w:lvlText w:val="%3."/>
+      <w:lvlJc w:val="right"/>
+      <w:pPr>
+        <w:ind w:left="2520" w:hanging="180"/>
+      </w:pPr>
+    </w:lvl>
+    <w:lvl w:ilvl="3" w:tplc="4009000F" w:tentative="1">
+      <w:start w:val="1"/>
+      <w:numFmt w:val="decimal"/>
+      <w:lvlText w:val="%4."/>
+      <w:lvlJc w:val="left"/>
+      <w:pPr>
+        <w:ind w:left="3240" w:hanging="360"/>
+      </w:pPr>
+    </w:lvl>
+    <w:lvl w:ilvl="4" w:tplc="40090019" w:tentative="1">
+      <w:start w:val="1"/>
+      <w:numFmt w:val="lowerLetter"/>
+      <w:lvlText w:val="%5."/>
+      <w:lvlJc w:val="left"/>
+      <w:pPr>
+        <w:ind w:left="3960" w:hanging="360"/>
+      </w:pPr>
+    </w:lvl>
+    <w:lvl w:ilvl="5" w:tplc="4009001B" w:tentative="1">
+      <w:start w:val="1"/>
+      <w:numFmt w:val="lowerRoman"/>
+      <w:lvlText w:val="%6."/>
+      <w:lvlJc w:val="right"/>
+      <w:pPr>
+        <w:ind w:left="4680" w:hanging="180"/>
+      </w:pPr>
+    </w:lvl>
+    <w:lvl w:ilvl="6" w:tplc="4009000F" w:tentative="1">
+      <w:start w:val="1"/>
+      <w:numFmt w:val="decimal"/>
+      <w:lvlText w:val="%7."/>
+      <w:lvlJc w:val="left"/>
+      <w:pPr>
+        <w:ind w:left="5400" w:hanging="360"/>
+      </w:pPr>
+    </w:lvl>
+    <w:lvl w:ilvl="7" w:tplc="40090019" w:tentative="1">
+      <w:start w:val="1"/>
+      <w:numFmt w:val="lowerLetter"/>
+      <w:lvlText w:val="%8."/>
+      <w:lvlJc w:val="left"/>
+      <w:pPr>
+        <w:ind w:left="6120" w:hanging="360"/>
+      </w:pPr>
+    </w:lvl>
+    <w:lvl w:ilvl="8" w:tplc="4009001B" w:tentative="1">
+      <w:start w:val="1"/>
+      <w:numFmt w:val="lowerRoman"/>
+      <w:lvlText w:val="%9."/>
+      <w:lvlJc w:val="right"/>
+      <w:pPr>
+        <w:ind w:left="6840" w:hanging="180"/>
       </w:pPr>
     </w:lvl>
   </w:abstractNum>
@@ -52920,10 +55699,10 @@
     <w:abstractNumId w:val="0"/>
   </w:num>
   <w:num w:numId="4" w16cid:durableId="1625817689">
-    <w:abstractNumId w:val="8"/>
+    <w:abstractNumId w:val="9"/>
   </w:num>
   <w:num w:numId="5" w16cid:durableId="902450437">
-    <w:abstractNumId w:val="9"/>
+    <w:abstractNumId w:val="11"/>
   </w:num>
   <w:num w:numId="6" w16cid:durableId="139807009">
     <w:abstractNumId w:val="5"/>
@@ -52932,13 +55711,22 @@
     <w:abstractNumId w:val="1"/>
   </w:num>
   <w:num w:numId="8" w16cid:durableId="381640024">
-    <w:abstractNumId w:val="7"/>
+    <w:abstractNumId w:val="8"/>
   </w:num>
   <w:num w:numId="9" w16cid:durableId="107509902">
-    <w:abstractNumId w:val="6"/>
+    <w:abstractNumId w:val="7"/>
   </w:num>
   <w:num w:numId="10" w16cid:durableId="1765421752">
     <w:abstractNumId w:val="2"/>
+  </w:num>
+  <w:num w:numId="11" w16cid:durableId="90009960">
+    <w:abstractNumId w:val="6"/>
+  </w:num>
+  <w:num w:numId="12" w16cid:durableId="2021931552">
+    <w:abstractNumId w:val="12"/>
+  </w:num>
+  <w:num w:numId="13" w16cid:durableId="1860773129">
+    <w:abstractNumId w:val="10"/>
   </w:num>
 </w:numbering>
 </file>

</xml_diff>